<commit_message>
commit - start on structure change and payment cancellation
</commit_message>
<xml_diff>
--- a/Accounting/Documentation/Accountin businuss Rules.docx
+++ b/Accounting/Documentation/Accountin businuss Rules.docx
@@ -678,6 +678,15 @@
         </w:rPr>
         <w:t>(1)</w:t>
       </w:r>
+      <w:r>
+        <w:rPr>
+          <w:rFonts w:ascii="Verdana" w:hAnsi="Verdana"/>
+          <w:b/>
+          <w:sz w:val="18"/>
+          <w:szCs w:val="18"/>
+        </w:rPr>
+        <w:t>Invoice and payments</w:t>
+      </w:r>
     </w:p>
     <w:p>
       <w:pPr>
@@ -750,25 +759,41 @@
           <w:sz w:val="18"/>
           <w:szCs w:val="18"/>
         </w:rPr>
-        <w:t>3-create 2 persons</w:t>
-      </w:r>
-    </w:p>
-    <w:p>
-      <w:pPr>
-        <w:spacing w:after="0"/>
-        <w:rPr>
-          <w:rFonts w:ascii="Verdana" w:hAnsi="Verdana"/>
-          <w:sz w:val="18"/>
-          <w:szCs w:val="18"/>
-        </w:rPr>
-      </w:pPr>
-      <w:r>
-        <w:rPr>
-          <w:rFonts w:ascii="Verdana" w:hAnsi="Verdana"/>
-          <w:sz w:val="18"/>
-          <w:szCs w:val="18"/>
-        </w:rPr>
-        <w:t>4-attach accounts to persons</w:t>
+        <w:t>4</w:t>
+      </w:r>
+      <w:r>
+        <w:rPr>
+          <w:rFonts w:ascii="Verdana" w:hAnsi="Verdana"/>
+          <w:sz w:val="18"/>
+          <w:szCs w:val="18"/>
+        </w:rPr>
+        <w:t>-create 2 persons</w:t>
+      </w:r>
+    </w:p>
+    <w:p>
+      <w:pPr>
+        <w:spacing w:after="0"/>
+        <w:rPr>
+          <w:rFonts w:ascii="Verdana" w:hAnsi="Verdana"/>
+          <w:sz w:val="18"/>
+          <w:szCs w:val="18"/>
+        </w:rPr>
+      </w:pPr>
+      <w:r>
+        <w:rPr>
+          <w:rFonts w:ascii="Verdana" w:hAnsi="Verdana"/>
+          <w:sz w:val="18"/>
+          <w:szCs w:val="18"/>
+        </w:rPr>
+        <w:t>5</w:t>
+      </w:r>
+      <w:r>
+        <w:rPr>
+          <w:rFonts w:ascii="Verdana" w:hAnsi="Verdana"/>
+          <w:sz w:val="18"/>
+          <w:szCs w:val="18"/>
+        </w:rPr>
+        <w:t>-attach accounts to persons</w:t>
       </w:r>
     </w:p>
     <w:p>
@@ -787,7 +812,7 @@
           <w:sz w:val="18"/>
           <w:szCs w:val="18"/>
         </w:rPr>
-        <w:t>5</w:t>
+        <w:t>6</w:t>
       </w:r>
       <w:r>
         <w:rPr>
@@ -813,7 +838,7 @@
           <w:sz w:val="18"/>
           <w:szCs w:val="18"/>
         </w:rPr>
-        <w:t>6</w:t>
+        <w:t>7</w:t>
       </w:r>
       <w:r>
         <w:rPr>
@@ -839,7 +864,7 @@
           <w:sz w:val="18"/>
           <w:szCs w:val="18"/>
         </w:rPr>
-        <w:t>7</w:t>
+        <w:t>8</w:t>
       </w:r>
       <w:r>
         <w:rPr>
@@ -865,7 +890,7 @@
           <w:sz w:val="18"/>
           <w:szCs w:val="18"/>
         </w:rPr>
-        <w:t>8</w:t>
+        <w:t>9</w:t>
       </w:r>
       <w:r>
         <w:rPr>
@@ -891,7 +916,7 @@
           <w:sz w:val="18"/>
           <w:szCs w:val="18"/>
         </w:rPr>
-        <w:t>9</w:t>
+        <w:t>10</w:t>
       </w:r>
       <w:r>
         <w:rPr>
@@ -917,7 +942,15 @@
           <w:sz w:val="18"/>
           <w:szCs w:val="18"/>
         </w:rPr>
-        <w:t>10</w:t>
+        <w:t>1</w:t>
+      </w:r>
+      <w:r>
+        <w:rPr>
+          <w:rFonts w:ascii="Verdana" w:hAnsi="Verdana"/>
+          <w:sz w:val="18"/>
+          <w:szCs w:val="18"/>
+        </w:rPr>
+        <w:t>1</w:t>
       </w:r>
       <w:r>
         <w:rPr>
@@ -943,7 +976,15 @@
           <w:sz w:val="18"/>
           <w:szCs w:val="18"/>
         </w:rPr>
-        <w:t>11</w:t>
+        <w:t>1</w:t>
+      </w:r>
+      <w:r>
+        <w:rPr>
+          <w:rFonts w:ascii="Verdana" w:hAnsi="Verdana"/>
+          <w:sz w:val="18"/>
+          <w:szCs w:val="18"/>
+        </w:rPr>
+        <w:t>2</w:t>
       </w:r>
       <w:r>
         <w:rPr>
@@ -1001,112 +1042,1159 @@
         </w:rPr>
         <w:t>)</w:t>
       </w:r>
-    </w:p>
-    <w:p>
-      <w:pPr>
-        <w:spacing w:after="0"/>
-        <w:rPr>
-          <w:rFonts w:ascii="Verdana" w:hAnsi="Verdana"/>
-          <w:sz w:val="18"/>
-          <w:szCs w:val="18"/>
-        </w:rPr>
-      </w:pPr>
-      <w:r>
-        <w:rPr>
-          <w:rFonts w:ascii="Verdana" w:hAnsi="Verdana"/>
-          <w:sz w:val="18"/>
-          <w:szCs w:val="18"/>
-        </w:rPr>
-        <w:t xml:space="preserve"> cancel payments wéo applying fees</w:t>
-      </w:r>
-    </w:p>
-    <w:p>
-      <w:pPr>
-        <w:spacing w:after="0"/>
-        <w:rPr>
-          <w:rFonts w:ascii="Verdana" w:hAnsi="Verdana"/>
-          <w:sz w:val="18"/>
-          <w:szCs w:val="18"/>
-        </w:rPr>
-      </w:pPr>
-    </w:p>
-    <w:p>
-      <w:pPr>
-        <w:spacing w:after="0"/>
-        <w:rPr>
-          <w:rFonts w:ascii="Verdana" w:hAnsi="Verdana"/>
-          <w:sz w:val="18"/>
-          <w:szCs w:val="18"/>
-        </w:rPr>
-      </w:pPr>
-    </w:p>
-    <w:p>
-      <w:pPr>
-        <w:spacing w:after="0"/>
-        <w:rPr>
-          <w:rFonts w:ascii="Verdana" w:hAnsi="Verdana"/>
-          <w:sz w:val="18"/>
-          <w:szCs w:val="18"/>
-        </w:rPr>
-      </w:pPr>
-    </w:p>
-    <w:p>
-      <w:pPr>
-        <w:spacing w:after="0"/>
-        <w:rPr>
-          <w:rFonts w:ascii="Verdana" w:hAnsi="Verdana"/>
-          <w:sz w:val="18"/>
-          <w:szCs w:val="18"/>
-        </w:rPr>
-      </w:pPr>
-    </w:p>
-    <w:p>
-      <w:pPr>
-        <w:spacing w:after="0"/>
-        <w:rPr>
-          <w:rFonts w:ascii="Verdana" w:hAnsi="Verdana"/>
-          <w:sz w:val="18"/>
-          <w:szCs w:val="18"/>
-        </w:rPr>
-      </w:pPr>
-    </w:p>
-    <w:p>
-      <w:pPr>
-        <w:spacing w:after="0"/>
-        <w:rPr>
-          <w:rFonts w:ascii="Verdana" w:hAnsi="Verdana"/>
-          <w:sz w:val="18"/>
-          <w:szCs w:val="18"/>
-        </w:rPr>
-      </w:pPr>
-    </w:p>
-    <w:p>
-      <w:pPr>
-        <w:spacing w:after="0"/>
-        <w:rPr>
-          <w:rFonts w:ascii="Verdana" w:hAnsi="Verdana"/>
-          <w:sz w:val="18"/>
-          <w:szCs w:val="18"/>
-        </w:rPr>
-      </w:pPr>
-    </w:p>
-    <w:p>
-      <w:pPr>
-        <w:spacing w:after="0"/>
-        <w:rPr>
-          <w:rFonts w:ascii="Verdana" w:hAnsi="Verdana"/>
-          <w:b/>
-          <w:sz w:val="18"/>
-          <w:szCs w:val="18"/>
-        </w:rPr>
-      </w:pPr>
-      <w:r>
-        <w:rPr>
-          <w:rFonts w:ascii="Verdana" w:hAnsi="Verdana"/>
-          <w:b/>
-          <w:sz w:val="18"/>
-          <w:szCs w:val="18"/>
-        </w:rPr>
+      <w:r>
+        <w:rPr>
+          <w:rFonts w:ascii="Verdana" w:hAnsi="Verdana"/>
+          <w:b/>
+          <w:sz w:val="18"/>
+          <w:szCs w:val="18"/>
+        </w:rPr>
+        <w:t>Payment Cancellation</w:t>
+      </w:r>
+    </w:p>
+    <w:p>
+      <w:pPr>
+        <w:spacing w:after="0"/>
+        <w:rPr>
+          <w:rFonts w:ascii="Verdana" w:hAnsi="Verdana"/>
+          <w:sz w:val="18"/>
+          <w:szCs w:val="18"/>
+        </w:rPr>
+      </w:pPr>
+      <w:r>
+        <w:rPr>
+          <w:rFonts w:ascii="Verdana" w:hAnsi="Verdana"/>
+          <w:sz w:val="18"/>
+          <w:szCs w:val="18"/>
+        </w:rPr>
+        <w:t>cancel payments w</w:t>
+      </w:r>
+      <w:r>
+        <w:rPr>
+          <w:rFonts w:ascii="Verdana" w:hAnsi="Verdana"/>
+          <w:sz w:val="18"/>
+          <w:szCs w:val="18"/>
+        </w:rPr>
+        <w:t>/</w:t>
+      </w:r>
+      <w:r>
+        <w:rPr>
+          <w:rFonts w:ascii="Verdana" w:hAnsi="Verdana"/>
+          <w:sz w:val="18"/>
+          <w:szCs w:val="18"/>
+        </w:rPr>
+        <w:t>o applying fees</w:t>
+      </w:r>
+      <w:r>
+        <w:rPr>
+          <w:rFonts w:ascii="Verdana" w:hAnsi="Verdana"/>
+          <w:sz w:val="18"/>
+          <w:szCs w:val="18"/>
+        </w:rPr>
+        <w:t xml:space="preserve"> &gt; everything will be reversed</w:t>
+      </w:r>
+    </w:p>
+    <w:p>
+      <w:pPr>
+        <w:spacing w:after="0"/>
+        <w:rPr>
+          <w:rFonts w:ascii="Verdana" w:hAnsi="Verdana"/>
+          <w:sz w:val="18"/>
+          <w:szCs w:val="18"/>
+        </w:rPr>
+      </w:pPr>
+      <w:r>
+        <w:rPr>
+          <w:rFonts w:ascii="Verdana" w:hAnsi="Verdana"/>
+          <w:sz w:val="18"/>
+          <w:szCs w:val="18"/>
+        </w:rPr>
+        <w:t>Note: if fees need to be applied then transactions related to fees will be added.</w:t>
+      </w:r>
+    </w:p>
+    <w:p>
+      <w:pPr>
+        <w:spacing w:after="0"/>
+        <w:rPr>
+          <w:rFonts w:ascii="Verdana" w:hAnsi="Verdana"/>
+          <w:sz w:val="18"/>
+          <w:szCs w:val="18"/>
+        </w:rPr>
+      </w:pPr>
+      <w:r>
+        <w:rPr>
+          <w:rFonts w:ascii="Verdana" w:hAnsi="Verdana"/>
+          <w:b/>
+          <w:sz w:val="18"/>
+          <w:szCs w:val="18"/>
+        </w:rPr>
+        <w:t>Scenario 1 plus</w:t>
+      </w:r>
+      <w:r>
+        <w:rPr>
+          <w:rFonts w:ascii="Verdana" w:hAnsi="Verdana"/>
+          <w:b/>
+          <w:sz w:val="18"/>
+          <w:szCs w:val="18"/>
+        </w:rPr>
+        <w:t xml:space="preserve"> </w:t>
+      </w:r>
+      <w:r>
+        <w:rPr>
+          <w:rFonts w:ascii="Verdana" w:hAnsi="Verdana"/>
+          <w:b/>
+          <w:sz w:val="18"/>
+          <w:szCs w:val="18"/>
+        </w:rPr>
+        <w:t xml:space="preserve">cancel payments </w:t>
+      </w:r>
+    </w:p>
+    <w:p>
+      <w:pPr>
+        <w:spacing w:after="0"/>
+        <w:rPr>
+          <w:rFonts w:ascii="Verdana" w:hAnsi="Verdana"/>
+          <w:sz w:val="18"/>
+          <w:szCs w:val="18"/>
+        </w:rPr>
+      </w:pPr>
+    </w:p>
+    <w:p>
+      <w:pPr>
+        <w:spacing w:after="0"/>
+        <w:rPr>
+          <w:rFonts w:ascii="Verdana" w:hAnsi="Verdana"/>
+          <w:sz w:val="18"/>
+          <w:szCs w:val="18"/>
+        </w:rPr>
+      </w:pPr>
+    </w:p>
+    <w:p>
+      <w:pPr>
+        <w:spacing w:after="0"/>
+        <w:rPr>
+          <w:rFonts w:ascii="Verdana" w:hAnsi="Verdana"/>
+          <w:sz w:val="18"/>
+          <w:szCs w:val="18"/>
+        </w:rPr>
+      </w:pPr>
+    </w:p>
+    <w:p>
+      <w:pPr>
+        <w:spacing w:after="0"/>
+        <w:rPr>
+          <w:rFonts w:ascii="Verdana" w:hAnsi="Verdana"/>
+          <w:sz w:val="18"/>
+          <w:szCs w:val="18"/>
+        </w:rPr>
+      </w:pPr>
+    </w:p>
+    <w:p>
+      <w:pPr>
+        <w:spacing w:after="0"/>
+        <w:rPr>
+          <w:rFonts w:ascii="Verdana" w:hAnsi="Verdana"/>
+          <w:sz w:val="18"/>
+          <w:szCs w:val="18"/>
+        </w:rPr>
+      </w:pPr>
+    </w:p>
+    <w:p>
+      <w:pPr>
+        <w:spacing w:after="0"/>
+        <w:rPr>
+          <w:rFonts w:ascii="Verdana" w:hAnsi="Verdana"/>
+          <w:sz w:val="18"/>
+          <w:szCs w:val="18"/>
+        </w:rPr>
+      </w:pPr>
+    </w:p>
+    <w:p>
+      <w:pPr>
+        <w:spacing w:after="0"/>
+        <w:rPr>
+          <w:rFonts w:ascii="Verdana" w:hAnsi="Verdana"/>
+          <w:sz w:val="18"/>
+          <w:szCs w:val="18"/>
+        </w:rPr>
+      </w:pPr>
+    </w:p>
+    <w:p>
+      <w:pPr>
+        <w:spacing w:after="0"/>
+        <w:rPr>
+          <w:rFonts w:ascii="Verdana" w:hAnsi="Verdana"/>
+          <w:sz w:val="18"/>
+          <w:szCs w:val="18"/>
+        </w:rPr>
+      </w:pPr>
+    </w:p>
+    <w:p>
+      <w:pPr>
+        <w:spacing w:after="0"/>
+        <w:rPr>
+          <w:rFonts w:ascii="Verdana" w:hAnsi="Verdana"/>
+          <w:b/>
+          <w:color w:val="31849B" w:themeColor="accent5" w:themeShade="BF"/>
+          <w:sz w:val="18"/>
+          <w:szCs w:val="18"/>
+        </w:rPr>
+      </w:pPr>
+      <w:r>
+        <w:rPr>
+          <w:rFonts w:ascii="Verdana" w:hAnsi="Verdana"/>
+          <w:b/>
+          <w:color w:val="31849B" w:themeColor="accent5" w:themeShade="BF"/>
+          <w:sz w:val="18"/>
+          <w:szCs w:val="18"/>
+          <w:highlight w:val="yellow"/>
+        </w:rPr>
+        <w:t>OOP  [programming structure]</w:t>
+      </w:r>
+    </w:p>
+    <w:p>
+      <w:pPr>
+        <w:spacing w:after="0"/>
+        <w:rPr>
+          <w:rFonts w:ascii="Verdana" w:hAnsi="Verdana"/>
+          <w:b/>
+          <w:sz w:val="18"/>
+          <w:szCs w:val="18"/>
+        </w:rPr>
+      </w:pPr>
+    </w:p>
+    <w:p>
+      <w:pPr>
+        <w:spacing w:after="0"/>
+        <w:rPr>
+          <w:rFonts w:ascii="Verdana" w:hAnsi="Verdana"/>
+          <w:sz w:val="18"/>
+          <w:szCs w:val="18"/>
+        </w:rPr>
+      </w:pPr>
+      <w:r>
+        <w:rPr>
+          <w:rFonts w:ascii="Verdana" w:hAnsi="Verdana"/>
+          <w:sz w:val="18"/>
+          <w:szCs w:val="18"/>
+        </w:rPr>
+        <w:t>1-</w:t>
+      </w:r>
+      <w:r>
+        <w:rPr>
+          <w:rFonts w:ascii="Verdana" w:hAnsi="Verdana"/>
+          <w:sz w:val="18"/>
+          <w:szCs w:val="18"/>
+        </w:rPr>
+        <w:t>class implementation for each entity needs its</w:t>
+      </w:r>
+      <w:r>
+        <w:rPr>
+          <w:rFonts w:ascii="Verdana" w:hAnsi="Verdana"/>
+          <w:sz w:val="18"/>
+          <w:szCs w:val="18"/>
+        </w:rPr>
+        <w:t xml:space="preserve"> </w:t>
+      </w:r>
+    </w:p>
+    <w:p>
+      <w:pPr>
+        <w:spacing w:after="0"/>
+        <w:rPr>
+          <w:rFonts w:ascii="Verdana" w:hAnsi="Verdana"/>
+          <w:sz w:val="18"/>
+          <w:szCs w:val="18"/>
+        </w:rPr>
+      </w:pPr>
+      <w:r>
+        <w:rPr>
+          <w:rFonts w:ascii="Verdana" w:hAnsi="Verdana"/>
+          <w:sz w:val="18"/>
+          <w:szCs w:val="18"/>
+        </w:rPr>
+        <w:t xml:space="preserve">(1)inheritance </w:t>
+      </w:r>
+      <w:r>
+        <w:rPr>
+          <w:rFonts w:ascii="Verdana" w:hAnsi="Verdana"/>
+          <w:sz w:val="18"/>
+          <w:szCs w:val="18"/>
+        </w:rPr>
+        <w:t>Distinctor</w:t>
+      </w:r>
+      <w:r>
+        <w:rPr>
+          <w:rFonts w:ascii="Verdana" w:hAnsi="Verdana"/>
+          <w:sz w:val="18"/>
+          <w:szCs w:val="18"/>
+        </w:rPr>
+        <w:t xml:space="preserve">, </w:t>
+      </w:r>
+      <w:r>
+        <w:rPr>
+          <w:rFonts w:ascii="Verdana" w:hAnsi="Verdana"/>
+          <w:sz w:val="18"/>
+          <w:szCs w:val="18"/>
+        </w:rPr>
+        <w:t xml:space="preserve"> </w:t>
+      </w:r>
+    </w:p>
+    <w:p>
+      <w:pPr>
+        <w:spacing w:after="0"/>
+        <w:rPr>
+          <w:rFonts w:ascii="Verdana" w:hAnsi="Verdana"/>
+          <w:sz w:val="18"/>
+          <w:szCs w:val="18"/>
+        </w:rPr>
+      </w:pPr>
+      <w:r>
+        <w:rPr>
+          <w:rFonts w:ascii="Verdana" w:hAnsi="Verdana"/>
+          <w:sz w:val="18"/>
+          <w:szCs w:val="18"/>
+        </w:rPr>
+        <w:t>(2)</w:t>
+      </w:r>
+      <w:r>
+        <w:rPr>
+          <w:rFonts w:ascii="Verdana" w:hAnsi="Verdana"/>
+          <w:sz w:val="18"/>
+          <w:szCs w:val="18"/>
+        </w:rPr>
+        <w:t xml:space="preserve">properties </w:t>
+      </w:r>
+      <w:r>
+        <w:rPr>
+          <w:rFonts w:ascii="Verdana" w:hAnsi="Verdana"/>
+          <w:sz w:val="18"/>
+          <w:szCs w:val="18"/>
+        </w:rPr>
+        <w:t xml:space="preserve">[like DB table definition] </w:t>
+      </w:r>
+      <w:r>
+        <w:rPr>
+          <w:rFonts w:ascii="Verdana" w:hAnsi="Verdana"/>
+          <w:sz w:val="18"/>
+          <w:szCs w:val="18"/>
+        </w:rPr>
+        <w:t xml:space="preserve">and reference </w:t>
+      </w:r>
+      <w:r>
+        <w:rPr>
+          <w:rFonts w:ascii="Verdana" w:hAnsi="Verdana"/>
+          <w:sz w:val="18"/>
+          <w:szCs w:val="18"/>
+        </w:rPr>
+        <w:t xml:space="preserve">[ID or object reference] </w:t>
+      </w:r>
+      <w:r>
+        <w:rPr>
+          <w:rFonts w:ascii="Verdana" w:hAnsi="Verdana"/>
+          <w:sz w:val="18"/>
+          <w:szCs w:val="18"/>
+        </w:rPr>
+        <w:t>to other related objects</w:t>
+      </w:r>
+    </w:p>
+    <w:p>
+      <w:pPr>
+        <w:spacing w:after="0"/>
+        <w:rPr>
+          <w:rFonts w:ascii="Verdana" w:hAnsi="Verdana"/>
+          <w:sz w:val="18"/>
+          <w:szCs w:val="18"/>
+        </w:rPr>
+      </w:pPr>
+      <w:r>
+        <w:rPr>
+          <w:rFonts w:ascii="Verdana" w:hAnsi="Verdana"/>
+          <w:sz w:val="18"/>
+          <w:szCs w:val="18"/>
+        </w:rPr>
+        <w:t>Note</w:t>
+      </w:r>
+      <w:r>
+        <w:rPr>
+          <w:rFonts w:ascii="Verdana" w:hAnsi="Verdana"/>
+          <w:sz w:val="18"/>
+          <w:szCs w:val="18"/>
+        </w:rPr>
+        <w:t>1</w:t>
+      </w:r>
+      <w:r>
+        <w:rPr>
+          <w:rFonts w:ascii="Verdana" w:hAnsi="Verdana"/>
+          <w:sz w:val="18"/>
+          <w:szCs w:val="18"/>
+        </w:rPr>
+        <w:t>: references can be fetched using Methods instead of saving for a long time</w:t>
+      </w:r>
+    </w:p>
+    <w:p>
+      <w:pPr>
+        <w:spacing w:after="0"/>
+        <w:rPr>
+          <w:rFonts w:ascii="Verdana" w:hAnsi="Verdana"/>
+          <w:sz w:val="18"/>
+          <w:szCs w:val="18"/>
+        </w:rPr>
+      </w:pPr>
+      <w:r>
+        <w:rPr>
+          <w:rFonts w:ascii="Verdana" w:hAnsi="Verdana"/>
+          <w:sz w:val="18"/>
+          <w:szCs w:val="18"/>
+        </w:rPr>
+        <w:t>Note2:these references can be in form of list&lt;EF objects&gt; or data table using SP</w:t>
+      </w:r>
+    </w:p>
+    <w:p>
+      <w:pPr>
+        <w:spacing w:after="0"/>
+        <w:rPr>
+          <w:rFonts w:ascii="Verdana" w:hAnsi="Verdana"/>
+          <w:sz w:val="18"/>
+          <w:szCs w:val="18"/>
+        </w:rPr>
+      </w:pPr>
+    </w:p>
+    <w:p>
+      <w:pPr>
+        <w:spacing w:after="0"/>
+        <w:rPr>
+          <w:rFonts w:ascii="Verdana" w:hAnsi="Verdana"/>
+          <w:sz w:val="18"/>
+          <w:szCs w:val="18"/>
+        </w:rPr>
+      </w:pPr>
+      <w:r>
+        <w:rPr>
+          <w:rFonts w:ascii="Verdana" w:hAnsi="Verdana"/>
+          <w:sz w:val="18"/>
+          <w:szCs w:val="18"/>
+        </w:rPr>
+        <w:t>(3)constructor</w:t>
+      </w:r>
+      <w:r>
+        <w:rPr>
+          <w:rFonts w:ascii="Verdana" w:hAnsi="Verdana"/>
+          <w:sz w:val="18"/>
+          <w:szCs w:val="18"/>
+        </w:rPr>
+        <w:t>(optional)</w:t>
+      </w:r>
+      <w:r>
+        <w:rPr>
+          <w:rFonts w:ascii="Verdana" w:hAnsi="Verdana"/>
+          <w:sz w:val="18"/>
+          <w:szCs w:val="18"/>
+        </w:rPr>
+        <w:t xml:space="preserve"> for each inheritance level</w:t>
+      </w:r>
+      <w:r>
+        <w:rPr>
+          <w:rFonts w:ascii="Verdana" w:hAnsi="Verdana"/>
+          <w:sz w:val="18"/>
+          <w:szCs w:val="18"/>
+        </w:rPr>
+        <w:t>.</w:t>
+      </w:r>
+    </w:p>
+    <w:p>
+      <w:pPr>
+        <w:spacing w:after="0"/>
+        <w:rPr>
+          <w:rFonts w:ascii="Verdana" w:hAnsi="Verdana"/>
+          <w:sz w:val="18"/>
+          <w:szCs w:val="18"/>
+        </w:rPr>
+      </w:pPr>
+    </w:p>
+    <w:p>
+      <w:pPr>
+        <w:spacing w:after="0"/>
+        <w:rPr>
+          <w:rFonts w:ascii="Verdana" w:hAnsi="Verdana"/>
+          <w:sz w:val="18"/>
+          <w:szCs w:val="18"/>
+        </w:rPr>
+      </w:pPr>
+      <w:r>
+        <w:rPr>
+          <w:rFonts w:ascii="Verdana" w:hAnsi="Verdana"/>
+          <w:sz w:val="18"/>
+          <w:szCs w:val="18"/>
+        </w:rPr>
+        <w:t>2-lower db connections can be EF or SP and eac</w:t>
+      </w:r>
+      <w:r>
+        <w:rPr>
+          <w:rFonts w:ascii="Verdana" w:hAnsi="Verdana"/>
+          <w:sz w:val="18"/>
+          <w:szCs w:val="18"/>
+        </w:rPr>
+        <w:t>h</w:t>
+      </w:r>
+      <w:r>
+        <w:rPr>
+          <w:rFonts w:ascii="Verdana" w:hAnsi="Verdana"/>
+          <w:sz w:val="18"/>
+          <w:szCs w:val="18"/>
+        </w:rPr>
+        <w:t xml:space="preserve"> time need to reload the object</w:t>
+      </w:r>
+    </w:p>
+    <w:p>
+      <w:pPr>
+        <w:spacing w:after="0"/>
+        <w:rPr>
+          <w:rFonts w:ascii="Verdana" w:hAnsi="Verdana"/>
+          <w:sz w:val="18"/>
+          <w:szCs w:val="18"/>
+        </w:rPr>
+      </w:pPr>
+      <w:r>
+        <w:rPr>
+          <w:rFonts w:ascii="Verdana" w:hAnsi="Verdana"/>
+          <w:sz w:val="18"/>
+          <w:szCs w:val="18"/>
+        </w:rPr>
+        <w:t>3-non-related sets of data can be fetched from st</w:t>
+      </w:r>
+      <w:r>
+        <w:rPr>
+          <w:rFonts w:ascii="Verdana" w:hAnsi="Verdana"/>
+          <w:sz w:val="18"/>
+          <w:szCs w:val="18"/>
+        </w:rPr>
+        <w:t>a</w:t>
+      </w:r>
+      <w:r>
+        <w:rPr>
+          <w:rFonts w:ascii="Verdana" w:hAnsi="Verdana"/>
+          <w:sz w:val="18"/>
+          <w:szCs w:val="18"/>
+        </w:rPr>
+        <w:t>tic Method</w:t>
+      </w:r>
+      <w:r>
+        <w:rPr>
+          <w:rFonts w:ascii="Verdana" w:hAnsi="Verdana"/>
+          <w:sz w:val="18"/>
+          <w:szCs w:val="18"/>
+        </w:rPr>
+        <w:t>s</w:t>
+      </w:r>
+    </w:p>
+    <w:p>
+      <w:pPr>
+        <w:spacing w:after="0"/>
+        <w:rPr>
+          <w:rFonts w:ascii="Verdana" w:hAnsi="Verdana"/>
+          <w:sz w:val="18"/>
+          <w:szCs w:val="18"/>
+        </w:rPr>
+      </w:pPr>
+      <w:r>
+        <w:rPr>
+          <w:rFonts w:ascii="Verdana" w:hAnsi="Verdana"/>
+          <w:sz w:val="18"/>
+          <w:szCs w:val="18"/>
+        </w:rPr>
+        <w:t>4-obviously there is a need for mapping between server-side class definition and data fetched from database using SP or EF</w:t>
+      </w:r>
+    </w:p>
+    <w:p>
+      <w:pPr>
+        <w:spacing w:after="0"/>
+        <w:rPr>
+          <w:rFonts w:ascii="Verdana" w:hAnsi="Verdana"/>
+          <w:sz w:val="18"/>
+          <w:szCs w:val="18"/>
+        </w:rPr>
+      </w:pPr>
+      <w:r>
+        <w:rPr>
+          <w:rFonts w:ascii="Verdana" w:hAnsi="Verdana"/>
+          <w:sz w:val="18"/>
+          <w:szCs w:val="18"/>
+        </w:rPr>
+        <w:t>5-any Method call may change stat of object including new values for properties</w:t>
+      </w:r>
+    </w:p>
+    <w:p>
+      <w:pPr>
+        <w:spacing w:after="0"/>
+        <w:rPr>
+          <w:rFonts w:ascii="Verdana" w:hAnsi="Verdana"/>
+          <w:sz w:val="18"/>
+          <w:szCs w:val="18"/>
+        </w:rPr>
+      </w:pPr>
+      <w:r>
+        <w:rPr>
+          <w:rFonts w:ascii="Verdana" w:hAnsi="Verdana"/>
+          <w:sz w:val="18"/>
+          <w:szCs w:val="18"/>
+        </w:rPr>
+        <w:t>concept : server side encapsulation is a shell</w:t>
+      </w:r>
+    </w:p>
+    <w:p>
+      <w:pPr>
+        <w:spacing w:after="0"/>
+        <w:rPr>
+          <w:rFonts w:ascii="Verdana" w:hAnsi="Verdana"/>
+          <w:sz w:val="18"/>
+          <w:szCs w:val="18"/>
+        </w:rPr>
+      </w:pPr>
+    </w:p>
+    <w:p>
+      <w:pPr>
+        <w:spacing w:after="0"/>
+        <w:rPr>
+          <w:rFonts w:ascii="Verdana" w:hAnsi="Verdana"/>
+          <w:sz w:val="18"/>
+          <w:szCs w:val="18"/>
+        </w:rPr>
+      </w:pPr>
+      <w:r>
+        <w:rPr>
+          <w:rFonts w:ascii="Verdana" w:hAnsi="Verdana"/>
+          <w:sz w:val="18"/>
+          <w:szCs w:val="18"/>
+        </w:rPr>
+        <w:t>6-Method-return-type can be any kind of data structure EF objects list or dataset</w:t>
+      </w:r>
+    </w:p>
+    <w:p>
+      <w:pPr>
+        <w:spacing w:after="0"/>
+        <w:rPr>
+          <w:rFonts w:ascii="Verdana" w:hAnsi="Verdana"/>
+          <w:sz w:val="18"/>
+          <w:szCs w:val="18"/>
+        </w:rPr>
+      </w:pPr>
+      <w:r>
+        <w:rPr>
+          <w:rFonts w:ascii="Verdana" w:hAnsi="Verdana"/>
+          <w:sz w:val="18"/>
+          <w:szCs w:val="18"/>
+        </w:rPr>
+        <w:t>7-define class props like database in hierarchical method and remove redundant props</w:t>
+      </w:r>
+    </w:p>
+    <w:p>
+      <w:pPr>
+        <w:spacing w:after="0"/>
+        <w:rPr>
+          <w:rFonts w:ascii="Verdana" w:hAnsi="Verdana"/>
+          <w:sz w:val="18"/>
+          <w:szCs w:val="18"/>
+        </w:rPr>
+      </w:pPr>
+      <w:r>
+        <w:rPr>
+          <w:rFonts w:ascii="Verdana" w:hAnsi="Verdana"/>
+          <w:sz w:val="18"/>
+          <w:szCs w:val="18"/>
+        </w:rPr>
+        <w:t>8-use virtual/override  technique to populate inherited tables</w:t>
+      </w:r>
+    </w:p>
+    <w:p>
+      <w:pPr>
+        <w:spacing w:after="0"/>
+        <w:rPr>
+          <w:rFonts w:ascii="Verdana" w:hAnsi="Verdana"/>
+          <w:sz w:val="18"/>
+          <w:szCs w:val="18"/>
+        </w:rPr>
+      </w:pPr>
+    </w:p>
+    <w:p>
+      <w:pPr>
+        <w:spacing w:after="0"/>
+        <w:rPr>
+          <w:rFonts w:ascii="Verdana" w:hAnsi="Verdana"/>
+          <w:b/>
+          <w:sz w:val="18"/>
+          <w:szCs w:val="18"/>
+        </w:rPr>
+      </w:pPr>
+      <w:r>
+        <w:rPr>
+          <w:rFonts w:ascii="Verdana" w:hAnsi="Verdana"/>
+          <w:b/>
+          <w:sz w:val="18"/>
+          <w:szCs w:val="18"/>
+        </w:rPr>
+        <w:t>Design</w:t>
+      </w:r>
+    </w:p>
+    <w:p>
+      <w:pPr>
+        <w:spacing w:after="0"/>
+        <w:rPr>
+          <w:rFonts w:ascii="Verdana" w:hAnsi="Verdana"/>
+          <w:sz w:val="18"/>
+          <w:szCs w:val="18"/>
+        </w:rPr>
+      </w:pPr>
+      <w:r>
+        <w:rPr>
+          <w:rFonts w:ascii="Verdana" w:hAnsi="Verdana"/>
+          <w:sz w:val="18"/>
+          <w:szCs w:val="18"/>
+        </w:rPr>
+        <w:t>1-analysis and business rules</w:t>
+      </w:r>
+    </w:p>
+    <w:p>
+      <w:pPr>
+        <w:spacing w:after="0"/>
+        <w:rPr>
+          <w:rFonts w:ascii="Verdana" w:hAnsi="Verdana"/>
+          <w:sz w:val="18"/>
+          <w:szCs w:val="18"/>
+        </w:rPr>
+      </w:pPr>
+      <w:r>
+        <w:rPr>
+          <w:rFonts w:ascii="Verdana" w:hAnsi="Verdana"/>
+          <w:sz w:val="18"/>
+          <w:szCs w:val="18"/>
+        </w:rPr>
+        <w:t>2-class and object diagram</w:t>
+      </w:r>
+    </w:p>
+    <w:p>
+      <w:pPr>
+        <w:spacing w:after="0"/>
+        <w:rPr>
+          <w:rFonts w:ascii="Verdana" w:hAnsi="Verdana"/>
+          <w:sz w:val="18"/>
+          <w:szCs w:val="18"/>
+        </w:rPr>
+      </w:pPr>
+      <w:r>
+        <w:rPr>
+          <w:rFonts w:ascii="Verdana" w:hAnsi="Verdana"/>
+          <w:sz w:val="18"/>
+          <w:szCs w:val="18"/>
+        </w:rPr>
+        <w:t>3-database design</w:t>
+      </w:r>
+      <w:r>
+        <w:rPr>
+          <w:rFonts w:ascii="Verdana" w:hAnsi="Verdana"/>
+          <w:sz w:val="18"/>
+          <w:szCs w:val="18"/>
+        </w:rPr>
+        <w:t xml:space="preserve"> and cascading flows</w:t>
+      </w:r>
+    </w:p>
+    <w:p>
+      <w:pPr>
+        <w:spacing w:after="0"/>
+        <w:rPr>
+          <w:rFonts w:ascii="Verdana" w:hAnsi="Verdana"/>
+          <w:sz w:val="18"/>
+          <w:szCs w:val="18"/>
+        </w:rPr>
+      </w:pPr>
+      <w:r>
+        <w:rPr>
+          <w:rFonts w:ascii="Verdana" w:hAnsi="Verdana"/>
+          <w:sz w:val="18"/>
+          <w:szCs w:val="18"/>
+        </w:rPr>
+        <w:t>4-</w:t>
+      </w:r>
+      <w:r>
+        <w:rPr>
+          <w:rFonts w:ascii="Verdana" w:hAnsi="Verdana"/>
+          <w:sz w:val="18"/>
+          <w:szCs w:val="18"/>
+        </w:rPr>
+        <w:t>loop</w:t>
+      </w:r>
+    </w:p>
+    <w:p>
+      <w:pPr>
+        <w:spacing w:after="0"/>
+        <w:rPr>
+          <w:rFonts w:ascii="Verdana" w:hAnsi="Verdana"/>
+          <w:sz w:val="18"/>
+          <w:szCs w:val="18"/>
+        </w:rPr>
+      </w:pPr>
+      <w:r>
+        <w:rPr>
+          <w:rFonts w:ascii="Verdana" w:hAnsi="Verdana"/>
+          <w:sz w:val="18"/>
+          <w:szCs w:val="18"/>
+        </w:rPr>
+        <w:tab/>
+      </w:r>
+      <w:r>
+        <w:rPr>
+          <w:rFonts w:ascii="Verdana" w:hAnsi="Verdana"/>
+          <w:sz w:val="18"/>
+          <w:szCs w:val="18"/>
+        </w:rPr>
+        <w:t xml:space="preserve">development module by module and documentation in code </w:t>
+      </w:r>
+    </w:p>
+    <w:p>
+      <w:pPr>
+        <w:spacing w:after="0"/>
+        <w:rPr>
+          <w:rFonts w:ascii="Verdana" w:hAnsi="Verdana"/>
+          <w:sz w:val="18"/>
+          <w:szCs w:val="18"/>
+        </w:rPr>
+      </w:pPr>
+      <w:r>
+        <w:rPr>
+          <w:rFonts w:ascii="Verdana" w:hAnsi="Verdana"/>
+          <w:sz w:val="18"/>
+          <w:szCs w:val="18"/>
+        </w:rPr>
+        <w:tab/>
+      </w:r>
+      <w:r>
+        <w:rPr>
+          <w:rFonts w:ascii="Verdana" w:hAnsi="Verdana"/>
+          <w:sz w:val="18"/>
+          <w:szCs w:val="18"/>
+        </w:rPr>
+        <w:t>wr</w:t>
+      </w:r>
+      <w:r>
+        <w:rPr>
+          <w:rFonts w:ascii="Verdana" w:hAnsi="Verdana"/>
+          <w:sz w:val="18"/>
+          <w:szCs w:val="18"/>
+        </w:rPr>
+        <w:t>ite test cases</w:t>
+      </w:r>
+      <w:r>
+        <w:rPr>
+          <w:rFonts w:ascii="Verdana" w:hAnsi="Verdana"/>
+          <w:sz w:val="18"/>
+          <w:szCs w:val="18"/>
+        </w:rPr>
+        <w:t xml:space="preserve"> and update document</w:t>
+      </w:r>
+    </w:p>
+    <w:p>
+      <w:pPr>
+        <w:spacing w:after="0"/>
+        <w:rPr>
+          <w:rFonts w:ascii="Verdana" w:hAnsi="Verdana"/>
+          <w:sz w:val="18"/>
+          <w:szCs w:val="18"/>
+        </w:rPr>
+      </w:pPr>
+      <w:r>
+        <w:rPr>
+          <w:rFonts w:ascii="Verdana" w:hAnsi="Verdana"/>
+          <w:sz w:val="18"/>
+          <w:szCs w:val="18"/>
+        </w:rPr>
+        <w:tab/>
+        <w:t xml:space="preserve">write SQL </w:t>
+      </w:r>
+      <w:r>
+        <w:rPr>
+          <w:rFonts w:ascii="Verdana" w:hAnsi="Verdana"/>
+          <w:sz w:val="18"/>
+          <w:szCs w:val="18"/>
+        </w:rPr>
+        <w:t xml:space="preserve">select </w:t>
+      </w:r>
+      <w:r>
+        <w:rPr>
+          <w:rFonts w:ascii="Verdana" w:hAnsi="Verdana"/>
+          <w:sz w:val="18"/>
+          <w:szCs w:val="18"/>
+        </w:rPr>
+        <w:t>result queries</w:t>
+      </w:r>
+    </w:p>
+    <w:p>
+      <w:pPr>
+        <w:spacing w:after="0"/>
+        <w:rPr>
+          <w:rFonts w:ascii="Verdana" w:hAnsi="Verdana"/>
+          <w:sz w:val="18"/>
+          <w:szCs w:val="18"/>
+        </w:rPr>
+      </w:pPr>
+      <w:r>
+        <w:rPr>
+          <w:rFonts w:ascii="Verdana" w:hAnsi="Verdana"/>
+          <w:sz w:val="18"/>
+          <w:szCs w:val="18"/>
+        </w:rPr>
+        <w:tab/>
+        <w:t>build required views</w:t>
+      </w:r>
+    </w:p>
+    <w:p>
+      <w:pPr>
+        <w:spacing w:after="0"/>
+        <w:rPr>
+          <w:rFonts w:ascii="Verdana" w:hAnsi="Verdana"/>
+          <w:sz w:val="18"/>
+          <w:szCs w:val="18"/>
+        </w:rPr>
+      </w:pPr>
+      <w:r>
+        <w:rPr>
+          <w:rFonts w:ascii="Verdana" w:hAnsi="Verdana"/>
+          <w:sz w:val="18"/>
+          <w:szCs w:val="18"/>
+        </w:rPr>
+        <w:t>end-loop</w:t>
+      </w:r>
+    </w:p>
+    <w:p>
+      <w:pPr>
+        <w:spacing w:after="0"/>
+        <w:rPr>
+          <w:rFonts w:ascii="Verdana" w:hAnsi="Verdana"/>
+          <w:sz w:val="18"/>
+          <w:szCs w:val="18"/>
+        </w:rPr>
+      </w:pPr>
+      <w:r>
+        <w:rPr>
+          <w:rFonts w:ascii="Verdana" w:hAnsi="Verdana"/>
+          <w:sz w:val="18"/>
+          <w:szCs w:val="18"/>
+        </w:rPr>
+        <w:t>5-always put ways to raw object be loaded hierarchically by property-based attributes</w:t>
+      </w:r>
+    </w:p>
+    <w:p>
+      <w:pPr>
+        <w:spacing w:after="0"/>
+        <w:rPr>
+          <w:rFonts w:ascii="Verdana" w:hAnsi="Verdana"/>
+          <w:sz w:val="18"/>
+          <w:szCs w:val="18"/>
+        </w:rPr>
+      </w:pPr>
+    </w:p>
+    <w:p>
+      <w:pPr>
+        <w:spacing w:after="0"/>
+        <w:rPr>
+          <w:rFonts w:ascii="Verdana" w:hAnsi="Verdana"/>
+          <w:sz w:val="18"/>
+          <w:szCs w:val="18"/>
+        </w:rPr>
+      </w:pPr>
+    </w:p>
+    <w:p>
+      <w:pPr>
+        <w:spacing w:after="0"/>
+        <w:rPr>
+          <w:rFonts w:ascii="Verdana" w:hAnsi="Verdana"/>
+          <w:sz w:val="18"/>
+          <w:szCs w:val="18"/>
+        </w:rPr>
+      </w:pPr>
+    </w:p>
+    <w:p>
+      <w:pPr>
+        <w:spacing w:after="0"/>
+        <w:rPr>
+          <w:rFonts w:ascii="Verdana" w:hAnsi="Verdana"/>
+          <w:sz w:val="18"/>
+          <w:szCs w:val="18"/>
+        </w:rPr>
+      </w:pPr>
+      <w:r>
+        <w:rPr>
+          <w:rFonts w:ascii="Verdana" w:hAnsi="Verdana"/>
+          <w:sz w:val="18"/>
+          <w:szCs w:val="18"/>
+        </w:rPr>
+        <w:t>Note:</w:t>
+      </w:r>
+    </w:p>
+    <w:p>
+      <w:pPr>
+        <w:spacing w:after="0"/>
+        <w:rPr>
+          <w:rFonts w:ascii="Verdana" w:hAnsi="Verdana"/>
+          <w:sz w:val="18"/>
+          <w:szCs w:val="18"/>
+        </w:rPr>
+      </w:pPr>
+    </w:p>
+    <w:p>
+      <w:pPr>
+        <w:spacing w:after="0"/>
+        <w:rPr>
+          <w:rFonts w:ascii="Verdana" w:hAnsi="Verdana"/>
+          <w:sz w:val="18"/>
+          <w:szCs w:val="18"/>
+        </w:rPr>
+      </w:pPr>
+      <w:r>
+        <w:rPr>
+          <w:rFonts w:ascii="Verdana" w:hAnsi="Verdana"/>
+          <w:sz w:val="18"/>
+          <w:szCs w:val="18"/>
+        </w:rPr>
+        <w:t>1-</w:t>
+      </w:r>
+      <w:r>
+        <w:rPr>
+          <w:rFonts w:ascii="Verdana" w:hAnsi="Verdana"/>
+          <w:sz w:val="18"/>
+          <w:szCs w:val="18"/>
+        </w:rPr>
+        <w:t>payments can be done for any type of actions like deposit or invoi</w:t>
+      </w:r>
+      <w:r>
+        <w:rPr>
+          <w:rFonts w:ascii="Verdana" w:hAnsi="Verdana"/>
+          <w:sz w:val="18"/>
+          <w:szCs w:val="18"/>
+        </w:rPr>
+        <w:t>ce.</w:t>
+      </w:r>
+    </w:p>
+    <w:p>
+      <w:pPr>
+        <w:spacing w:after="0"/>
+        <w:rPr>
+          <w:rFonts w:ascii="Verdana" w:hAnsi="Verdana"/>
+          <w:sz w:val="18"/>
+          <w:szCs w:val="18"/>
+        </w:rPr>
+      </w:pPr>
+      <w:r>
+        <w:rPr>
+          <w:rFonts w:ascii="Verdana" w:hAnsi="Verdana"/>
+          <w:sz w:val="18"/>
+          <w:szCs w:val="18"/>
+        </w:rPr>
+        <w:t xml:space="preserve"> 2-track of original payment transactions will be kept in paymentTransaction Table.</w:t>
+      </w:r>
+    </w:p>
+    <w:p>
+      <w:pPr>
+        <w:spacing w:after="0"/>
+        <w:rPr>
+          <w:rFonts w:ascii="Verdana" w:hAnsi="Verdana"/>
+          <w:sz w:val="18"/>
+          <w:szCs w:val="18"/>
+        </w:rPr>
+      </w:pPr>
+      <w:r>
+        <w:rPr>
+          <w:rFonts w:ascii="Verdana" w:hAnsi="Verdana"/>
+          <w:sz w:val="18"/>
+          <w:szCs w:val="18"/>
+        </w:rPr>
+        <w:t>3-any status change happened to the payment of any kind, e\will be recorded into separate category like invoice/invoiceAction/invoiceActionTransaction</w:t>
+      </w:r>
+      <w:r>
+        <w:rPr>
+          <w:rFonts w:ascii="Verdana" w:hAnsi="Verdana"/>
+          <w:sz w:val="18"/>
+          <w:szCs w:val="18"/>
+        </w:rPr>
+        <w:t xml:space="preserve">   or deposit/depositAction/depositActionTRansaction</w:t>
+      </w:r>
+    </w:p>
+    <w:p>
+      <w:pPr>
+        <w:spacing w:after="0"/>
+        <w:rPr>
+          <w:rFonts w:ascii="Verdana" w:hAnsi="Verdana"/>
+          <w:sz w:val="18"/>
+          <w:szCs w:val="18"/>
+        </w:rPr>
+      </w:pPr>
+    </w:p>
+    <w:p>
+      <w:pPr>
+        <w:spacing w:after="0"/>
+        <w:rPr>
+          <w:rFonts w:ascii="Verdana" w:hAnsi="Verdana"/>
+          <w:sz w:val="18"/>
+          <w:szCs w:val="18"/>
+        </w:rPr>
+      </w:pPr>
+      <w:r>
+        <w:rPr>
+          <w:rFonts w:ascii="Verdana" w:hAnsi="Verdana"/>
+          <w:sz w:val="18"/>
+          <w:szCs w:val="18"/>
+        </w:rPr>
+        <w:t>4-</w:t>
+      </w:r>
+      <w:r>
+        <w:rPr>
+          <w:rFonts w:ascii="Verdana" w:hAnsi="Verdana"/>
+          <w:sz w:val="18"/>
+          <w:szCs w:val="18"/>
+        </w:rPr>
+        <w:t>payment cancellation happens thru invoice and invoice calls payment Cancellation and saves another log for recorded transactions and action happen</w:t>
+      </w:r>
+      <w:r>
+        <w:rPr>
+          <w:rFonts w:ascii="Verdana" w:hAnsi="Verdana"/>
+          <w:sz w:val="18"/>
+          <w:szCs w:val="18"/>
+        </w:rPr>
+        <w:t>e</w:t>
+      </w:r>
+      <w:r>
+        <w:rPr>
+          <w:rFonts w:ascii="Verdana" w:hAnsi="Verdana"/>
+          <w:sz w:val="18"/>
+          <w:szCs w:val="18"/>
+        </w:rPr>
+        <w:t>d</w:t>
+      </w:r>
+      <w:r>
+        <w:rPr>
+          <w:rFonts w:ascii="Verdana" w:hAnsi="Verdana"/>
+          <w:sz w:val="18"/>
+          <w:szCs w:val="18"/>
+        </w:rPr>
+        <w:t>.</w:t>
+      </w:r>
+    </w:p>
+    <w:p>
+      <w:pPr>
+        <w:spacing w:after="0"/>
+        <w:rPr>
+          <w:rFonts w:ascii="Verdana" w:hAnsi="Verdana"/>
+          <w:b/>
+          <w:sz w:val="18"/>
+          <w:szCs w:val="18"/>
+        </w:rPr>
+      </w:pPr>
+      <w:r>
+        <w:rPr>
+          <w:rFonts w:ascii="Verdana" w:hAnsi="Verdana"/>
+          <w:b/>
+          <w:sz w:val="18"/>
+          <w:szCs w:val="18"/>
+        </w:rPr>
+        <w:lastRenderedPageBreak/>
         <w:t>lookup types:</w:t>
       </w:r>
     </w:p>
@@ -1307,23 +2395,7 @@
           <w:sz w:val="18"/>
           <w:szCs w:val="18"/>
         </w:rPr>
-        <w:t>off</w:t>
-      </w:r>
-      <w:r>
-        <w:rPr>
-          <w:rFonts w:ascii="Verdana" w:hAnsi="Verdana"/>
-          <w:sz w:val="18"/>
-          <w:szCs w:val="18"/>
-        </w:rPr>
-        <w:t>i</w:t>
-      </w:r>
-      <w:r>
-        <w:rPr>
-          <w:rFonts w:ascii="Verdana" w:hAnsi="Verdana"/>
-          <w:sz w:val="18"/>
-          <w:szCs w:val="18"/>
-        </w:rPr>
-        <w:t>ceType</w:t>
+        <w:t>officeType</w:t>
       </w:r>
     </w:p>
     <w:p>
@@ -1361,802 +2433,6 @@
         </w:rPr>
         <w:t>sysUserType</w:t>
       </w:r>
-    </w:p>
-    <w:p>
-      <w:pPr>
-        <w:shd w:val="clear" w:color="auto" w:fill="FFFFFF"/>
-        <w:tabs>
-          <w:tab w:val="left" w:pos="916"/>
-          <w:tab w:val="left" w:pos="1832"/>
-          <w:tab w:val="left" w:pos="2748"/>
-          <w:tab w:val="left" w:pos="3664"/>
-          <w:tab w:val="left" w:pos="4580"/>
-          <w:tab w:val="left" w:pos="5496"/>
-          <w:tab w:val="left" w:pos="6412"/>
-          <w:tab w:val="left" w:pos="7328"/>
-          <w:tab w:val="left" w:pos="8244"/>
-          <w:tab w:val="left" w:pos="9160"/>
-          <w:tab w:val="left" w:pos="10076"/>
-          <w:tab w:val="left" w:pos="10992"/>
-          <w:tab w:val="left" w:pos="11908"/>
-          <w:tab w:val="left" w:pos="12824"/>
-          <w:tab w:val="left" w:pos="13740"/>
-          <w:tab w:val="left" w:pos="14656"/>
-        </w:tabs>
-        <w:spacing w:after="0" w:line="240" w:lineRule="auto"/>
-        <w:rPr>
-          <w:rFonts w:ascii="Verdana" w:eastAsia="Times New Roman" w:hAnsi="Verdana" w:cs="Consolas"/>
-          <w:color w:val="000000"/>
-          <w:sz w:val="18"/>
-          <w:szCs w:val="18"/>
-          <w:lang w:eastAsia="en-CA"/>
-        </w:rPr>
-      </w:pPr>
-      <w:r>
-        <w:rPr>
-          <w:rFonts w:ascii="Verdana" w:eastAsia="Times New Roman" w:hAnsi="Verdana" w:cs="Consolas"/>
-          <w:color w:val="000000"/>
-          <w:sz w:val="18"/>
-          <w:szCs w:val="18"/>
-          <w:lang w:eastAsia="en-CA"/>
-        </w:rPr>
-        <w:t>          </w:t>
-      </w:r>
-    </w:p>
-    <w:p>
-      <w:pPr>
-        <w:spacing w:after="0"/>
-        <w:rPr>
-          <w:rFonts w:ascii="Verdana" w:hAnsi="Verdana"/>
-          <w:b/>
-          <w:sz w:val="18"/>
-          <w:szCs w:val="18"/>
-        </w:rPr>
-      </w:pPr>
-    </w:p>
-    <w:p>
-      <w:pPr>
-        <w:spacing w:after="0"/>
-        <w:rPr>
-          <w:rFonts w:ascii="Verdana" w:hAnsi="Verdana"/>
-          <w:b/>
-          <w:color w:val="31849B" w:themeColor="accent5" w:themeShade="BF"/>
-          <w:sz w:val="18"/>
-          <w:szCs w:val="18"/>
-        </w:rPr>
-      </w:pPr>
-      <w:r>
-        <w:rPr>
-          <w:rFonts w:ascii="Verdana" w:hAnsi="Verdana"/>
-          <w:b/>
-          <w:color w:val="31849B" w:themeColor="accent5" w:themeShade="BF"/>
-          <w:sz w:val="18"/>
-          <w:szCs w:val="18"/>
-          <w:highlight w:val="yellow"/>
-        </w:rPr>
-        <w:t>OOP  [programming structure]</w:t>
-      </w:r>
-    </w:p>
-    <w:p>
-      <w:pPr>
-        <w:spacing w:after="0"/>
-        <w:rPr>
-          <w:rFonts w:ascii="Verdana" w:hAnsi="Verdana"/>
-          <w:b/>
-          <w:sz w:val="18"/>
-          <w:szCs w:val="18"/>
-        </w:rPr>
-      </w:pPr>
-    </w:p>
-    <w:p>
-      <w:pPr>
-        <w:spacing w:after="0"/>
-        <w:rPr>
-          <w:rFonts w:ascii="Verdana" w:hAnsi="Verdana"/>
-          <w:sz w:val="18"/>
-          <w:szCs w:val="18"/>
-        </w:rPr>
-      </w:pPr>
-      <w:r>
-        <w:rPr>
-          <w:rFonts w:ascii="Verdana" w:hAnsi="Verdana"/>
-          <w:sz w:val="18"/>
-          <w:szCs w:val="18"/>
-        </w:rPr>
-        <w:t>1-</w:t>
-      </w:r>
-      <w:r>
-        <w:rPr>
-          <w:rFonts w:ascii="Verdana" w:hAnsi="Verdana"/>
-          <w:sz w:val="18"/>
-          <w:szCs w:val="18"/>
-        </w:rPr>
-        <w:t>class implementation for each entity needs its</w:t>
-      </w:r>
-      <w:r>
-        <w:rPr>
-          <w:rFonts w:ascii="Verdana" w:hAnsi="Verdana"/>
-          <w:sz w:val="18"/>
-          <w:szCs w:val="18"/>
-        </w:rPr>
-        <w:t xml:space="preserve"> </w:t>
-      </w:r>
-    </w:p>
-    <w:p>
-      <w:pPr>
-        <w:spacing w:after="0"/>
-        <w:rPr>
-          <w:rFonts w:ascii="Verdana" w:hAnsi="Verdana"/>
-          <w:sz w:val="18"/>
-          <w:szCs w:val="18"/>
-        </w:rPr>
-      </w:pPr>
-      <w:r>
-        <w:rPr>
-          <w:rFonts w:ascii="Verdana" w:hAnsi="Verdana"/>
-          <w:sz w:val="18"/>
-          <w:szCs w:val="18"/>
-        </w:rPr>
-        <w:t xml:space="preserve">(1)inheritance </w:t>
-      </w:r>
-      <w:r>
-        <w:rPr>
-          <w:rFonts w:ascii="Verdana" w:hAnsi="Verdana"/>
-          <w:sz w:val="18"/>
-          <w:szCs w:val="18"/>
-        </w:rPr>
-        <w:t>Distinctor</w:t>
-      </w:r>
-      <w:r>
-        <w:rPr>
-          <w:rFonts w:ascii="Verdana" w:hAnsi="Verdana"/>
-          <w:sz w:val="18"/>
-          <w:szCs w:val="18"/>
-        </w:rPr>
-        <w:t xml:space="preserve">, </w:t>
-      </w:r>
-      <w:r>
-        <w:rPr>
-          <w:rFonts w:ascii="Verdana" w:hAnsi="Verdana"/>
-          <w:sz w:val="18"/>
-          <w:szCs w:val="18"/>
-        </w:rPr>
-        <w:t xml:space="preserve"> </w:t>
-      </w:r>
-    </w:p>
-    <w:p>
-      <w:pPr>
-        <w:spacing w:after="0"/>
-        <w:rPr>
-          <w:rFonts w:ascii="Verdana" w:hAnsi="Verdana"/>
-          <w:sz w:val="18"/>
-          <w:szCs w:val="18"/>
-        </w:rPr>
-      </w:pPr>
-      <w:r>
-        <w:rPr>
-          <w:rFonts w:ascii="Verdana" w:hAnsi="Verdana"/>
-          <w:sz w:val="18"/>
-          <w:szCs w:val="18"/>
-        </w:rPr>
-        <w:t>(2)</w:t>
-      </w:r>
-      <w:r>
-        <w:rPr>
-          <w:rFonts w:ascii="Verdana" w:hAnsi="Verdana"/>
-          <w:sz w:val="18"/>
-          <w:szCs w:val="18"/>
-        </w:rPr>
-        <w:t xml:space="preserve">properties </w:t>
-      </w:r>
-      <w:r>
-        <w:rPr>
-          <w:rFonts w:ascii="Verdana" w:hAnsi="Verdana"/>
-          <w:sz w:val="18"/>
-          <w:szCs w:val="18"/>
-        </w:rPr>
-        <w:t xml:space="preserve">[like DB table definition] </w:t>
-      </w:r>
-      <w:r>
-        <w:rPr>
-          <w:rFonts w:ascii="Verdana" w:hAnsi="Verdana"/>
-          <w:sz w:val="18"/>
-          <w:szCs w:val="18"/>
-        </w:rPr>
-        <w:t xml:space="preserve">and reference </w:t>
-      </w:r>
-      <w:r>
-        <w:rPr>
-          <w:rFonts w:ascii="Verdana" w:hAnsi="Verdana"/>
-          <w:sz w:val="18"/>
-          <w:szCs w:val="18"/>
-        </w:rPr>
-        <w:t xml:space="preserve">[ID or object reference] </w:t>
-      </w:r>
-      <w:r>
-        <w:rPr>
-          <w:rFonts w:ascii="Verdana" w:hAnsi="Verdana"/>
-          <w:sz w:val="18"/>
-          <w:szCs w:val="18"/>
-        </w:rPr>
-        <w:t>to other related objects</w:t>
-      </w:r>
-    </w:p>
-    <w:p>
-      <w:pPr>
-        <w:spacing w:after="0"/>
-        <w:rPr>
-          <w:rFonts w:ascii="Verdana" w:hAnsi="Verdana"/>
-          <w:sz w:val="18"/>
-          <w:szCs w:val="18"/>
-        </w:rPr>
-      </w:pPr>
-      <w:r>
-        <w:rPr>
-          <w:rFonts w:ascii="Verdana" w:hAnsi="Verdana"/>
-          <w:sz w:val="18"/>
-          <w:szCs w:val="18"/>
-        </w:rPr>
-        <w:t>Note</w:t>
-      </w:r>
-      <w:r>
-        <w:rPr>
-          <w:rFonts w:ascii="Verdana" w:hAnsi="Verdana"/>
-          <w:sz w:val="18"/>
-          <w:szCs w:val="18"/>
-        </w:rPr>
-        <w:t>1</w:t>
-      </w:r>
-      <w:r>
-        <w:rPr>
-          <w:rFonts w:ascii="Verdana" w:hAnsi="Verdana"/>
-          <w:sz w:val="18"/>
-          <w:szCs w:val="18"/>
-        </w:rPr>
-        <w:t>: references can be fetched using Methods instead of saving for a long time</w:t>
-      </w:r>
-    </w:p>
-    <w:p>
-      <w:pPr>
-        <w:spacing w:after="0"/>
-        <w:rPr>
-          <w:rFonts w:ascii="Verdana" w:hAnsi="Verdana"/>
-          <w:sz w:val="18"/>
-          <w:szCs w:val="18"/>
-        </w:rPr>
-      </w:pPr>
-      <w:r>
-        <w:rPr>
-          <w:rFonts w:ascii="Verdana" w:hAnsi="Verdana"/>
-          <w:sz w:val="18"/>
-          <w:szCs w:val="18"/>
-        </w:rPr>
-        <w:t>Note2:these references can be in form of list&lt;EF objects&gt; or data table using SP</w:t>
-      </w:r>
-    </w:p>
-    <w:p>
-      <w:pPr>
-        <w:spacing w:after="0"/>
-        <w:rPr>
-          <w:rFonts w:ascii="Verdana" w:hAnsi="Verdana"/>
-          <w:sz w:val="18"/>
-          <w:szCs w:val="18"/>
-        </w:rPr>
-      </w:pPr>
-    </w:p>
-    <w:p>
-      <w:pPr>
-        <w:spacing w:after="0"/>
-        <w:rPr>
-          <w:rFonts w:ascii="Verdana" w:hAnsi="Verdana"/>
-          <w:sz w:val="18"/>
-          <w:szCs w:val="18"/>
-        </w:rPr>
-      </w:pPr>
-      <w:r>
-        <w:rPr>
-          <w:rFonts w:ascii="Verdana" w:hAnsi="Verdana"/>
-          <w:sz w:val="18"/>
-          <w:szCs w:val="18"/>
-        </w:rPr>
-        <w:t>(3)constructor</w:t>
-      </w:r>
-      <w:r>
-        <w:rPr>
-          <w:rFonts w:ascii="Verdana" w:hAnsi="Verdana"/>
-          <w:sz w:val="18"/>
-          <w:szCs w:val="18"/>
-        </w:rPr>
-        <w:t>(optional)</w:t>
-      </w:r>
-      <w:r>
-        <w:rPr>
-          <w:rFonts w:ascii="Verdana" w:hAnsi="Verdana"/>
-          <w:sz w:val="18"/>
-          <w:szCs w:val="18"/>
-        </w:rPr>
-        <w:t xml:space="preserve"> for each inheritance level</w:t>
-      </w:r>
-      <w:r>
-        <w:rPr>
-          <w:rFonts w:ascii="Verdana" w:hAnsi="Verdana"/>
-          <w:sz w:val="18"/>
-          <w:szCs w:val="18"/>
-        </w:rPr>
-        <w:t>.</w:t>
-      </w:r>
-    </w:p>
-    <w:p>
-      <w:pPr>
-        <w:spacing w:after="0"/>
-        <w:rPr>
-          <w:rFonts w:ascii="Verdana" w:hAnsi="Verdana"/>
-          <w:sz w:val="18"/>
-          <w:szCs w:val="18"/>
-        </w:rPr>
-      </w:pPr>
-    </w:p>
-    <w:p>
-      <w:pPr>
-        <w:spacing w:after="0"/>
-        <w:rPr>
-          <w:rFonts w:ascii="Verdana" w:hAnsi="Verdana"/>
-          <w:sz w:val="18"/>
-          <w:szCs w:val="18"/>
-        </w:rPr>
-      </w:pPr>
-      <w:r>
-        <w:rPr>
-          <w:rFonts w:ascii="Verdana" w:hAnsi="Verdana"/>
-          <w:sz w:val="18"/>
-          <w:szCs w:val="18"/>
-        </w:rPr>
-        <w:t>2-lower db connections can be EF or SP and eac</w:t>
-      </w:r>
-      <w:r>
-        <w:rPr>
-          <w:rFonts w:ascii="Verdana" w:hAnsi="Verdana"/>
-          <w:sz w:val="18"/>
-          <w:szCs w:val="18"/>
-        </w:rPr>
-        <w:t>h</w:t>
-      </w:r>
-      <w:r>
-        <w:rPr>
-          <w:rFonts w:ascii="Verdana" w:hAnsi="Verdana"/>
-          <w:sz w:val="18"/>
-          <w:szCs w:val="18"/>
-        </w:rPr>
-        <w:t xml:space="preserve"> time need to reload the object</w:t>
-      </w:r>
-    </w:p>
-    <w:p>
-      <w:pPr>
-        <w:spacing w:after="0"/>
-        <w:rPr>
-          <w:rFonts w:ascii="Verdana" w:hAnsi="Verdana"/>
-          <w:sz w:val="18"/>
-          <w:szCs w:val="18"/>
-        </w:rPr>
-      </w:pPr>
-      <w:r>
-        <w:rPr>
-          <w:rFonts w:ascii="Verdana" w:hAnsi="Verdana"/>
-          <w:sz w:val="18"/>
-          <w:szCs w:val="18"/>
-        </w:rPr>
-        <w:t>3-non-related sets of data can be fetched from st</w:t>
-      </w:r>
-      <w:r>
-        <w:rPr>
-          <w:rFonts w:ascii="Verdana" w:hAnsi="Verdana"/>
-          <w:sz w:val="18"/>
-          <w:szCs w:val="18"/>
-        </w:rPr>
-        <w:t>a</w:t>
-      </w:r>
-      <w:r>
-        <w:rPr>
-          <w:rFonts w:ascii="Verdana" w:hAnsi="Verdana"/>
-          <w:sz w:val="18"/>
-          <w:szCs w:val="18"/>
-        </w:rPr>
-        <w:t>tic Method</w:t>
-      </w:r>
-      <w:r>
-        <w:rPr>
-          <w:rFonts w:ascii="Verdana" w:hAnsi="Verdana"/>
-          <w:sz w:val="18"/>
-          <w:szCs w:val="18"/>
-        </w:rPr>
-        <w:t>s</w:t>
-      </w:r>
-    </w:p>
-    <w:p>
-      <w:pPr>
-        <w:spacing w:after="0"/>
-        <w:rPr>
-          <w:rFonts w:ascii="Verdana" w:hAnsi="Verdana"/>
-          <w:sz w:val="18"/>
-          <w:szCs w:val="18"/>
-        </w:rPr>
-      </w:pPr>
-      <w:r>
-        <w:rPr>
-          <w:rFonts w:ascii="Verdana" w:hAnsi="Verdana"/>
-          <w:sz w:val="18"/>
-          <w:szCs w:val="18"/>
-        </w:rPr>
-        <w:t>4-obviously there is a need for mapping between server-side class definition and data fetched from database using SP or EF</w:t>
-      </w:r>
-    </w:p>
-    <w:p>
-      <w:pPr>
-        <w:spacing w:after="0"/>
-        <w:rPr>
-          <w:rFonts w:ascii="Verdana" w:hAnsi="Verdana"/>
-          <w:sz w:val="18"/>
-          <w:szCs w:val="18"/>
-        </w:rPr>
-      </w:pPr>
-      <w:r>
-        <w:rPr>
-          <w:rFonts w:ascii="Verdana" w:hAnsi="Verdana"/>
-          <w:sz w:val="18"/>
-          <w:szCs w:val="18"/>
-        </w:rPr>
-        <w:t>5-any Method call may change stat of object including new values for properties</w:t>
-      </w:r>
-    </w:p>
-    <w:p>
-      <w:pPr>
-        <w:spacing w:after="0"/>
-        <w:rPr>
-          <w:rFonts w:ascii="Verdana" w:hAnsi="Verdana"/>
-          <w:sz w:val="18"/>
-          <w:szCs w:val="18"/>
-        </w:rPr>
-      </w:pPr>
-      <w:r>
-        <w:rPr>
-          <w:rFonts w:ascii="Verdana" w:hAnsi="Verdana"/>
-          <w:sz w:val="18"/>
-          <w:szCs w:val="18"/>
-        </w:rPr>
-        <w:t>concept : server side encapsulation is a shell</w:t>
-      </w:r>
-    </w:p>
-    <w:p>
-      <w:pPr>
-        <w:spacing w:after="0"/>
-        <w:rPr>
-          <w:rFonts w:ascii="Verdana" w:hAnsi="Verdana"/>
-          <w:sz w:val="18"/>
-          <w:szCs w:val="18"/>
-        </w:rPr>
-      </w:pPr>
-    </w:p>
-    <w:p>
-      <w:pPr>
-        <w:spacing w:after="0"/>
-        <w:rPr>
-          <w:rFonts w:ascii="Verdana" w:hAnsi="Verdana"/>
-          <w:sz w:val="18"/>
-          <w:szCs w:val="18"/>
-        </w:rPr>
-      </w:pPr>
-      <w:r>
-        <w:rPr>
-          <w:rFonts w:ascii="Verdana" w:hAnsi="Verdana"/>
-          <w:sz w:val="18"/>
-          <w:szCs w:val="18"/>
-        </w:rPr>
-        <w:t>6-Method-return-type can be any kind of data structure EF objects list or dataset</w:t>
-      </w:r>
-    </w:p>
-    <w:p>
-      <w:pPr>
-        <w:spacing w:after="0"/>
-        <w:rPr>
-          <w:rFonts w:ascii="Verdana" w:hAnsi="Verdana"/>
-          <w:sz w:val="18"/>
-          <w:szCs w:val="18"/>
-        </w:rPr>
-      </w:pPr>
-      <w:r>
-        <w:rPr>
-          <w:rFonts w:ascii="Verdana" w:hAnsi="Verdana"/>
-          <w:sz w:val="18"/>
-          <w:szCs w:val="18"/>
-        </w:rPr>
-        <w:t>7-define class props like database in hierarchical method and remove redundant props</w:t>
-      </w:r>
-    </w:p>
-    <w:p>
-      <w:pPr>
-        <w:spacing w:after="0"/>
-        <w:rPr>
-          <w:rFonts w:ascii="Verdana" w:hAnsi="Verdana"/>
-          <w:sz w:val="18"/>
-          <w:szCs w:val="18"/>
-        </w:rPr>
-      </w:pPr>
-      <w:r>
-        <w:rPr>
-          <w:rFonts w:ascii="Verdana" w:hAnsi="Verdana"/>
-          <w:sz w:val="18"/>
-          <w:szCs w:val="18"/>
-        </w:rPr>
-        <w:t>8-use virtual/override  technique to populate inherited tables</w:t>
-      </w:r>
-    </w:p>
-    <w:p>
-      <w:pPr>
-        <w:spacing w:after="0"/>
-        <w:rPr>
-          <w:rFonts w:ascii="Verdana" w:hAnsi="Verdana"/>
-          <w:sz w:val="18"/>
-          <w:szCs w:val="18"/>
-        </w:rPr>
-      </w:pPr>
-    </w:p>
-    <w:p>
-      <w:pPr>
-        <w:spacing w:after="0"/>
-        <w:rPr>
-          <w:rFonts w:ascii="Verdana" w:hAnsi="Verdana"/>
-          <w:b/>
-          <w:sz w:val="18"/>
-          <w:szCs w:val="18"/>
-        </w:rPr>
-      </w:pPr>
-      <w:r>
-        <w:rPr>
-          <w:rFonts w:ascii="Verdana" w:hAnsi="Verdana"/>
-          <w:b/>
-          <w:sz w:val="18"/>
-          <w:szCs w:val="18"/>
-        </w:rPr>
-        <w:t>Design</w:t>
-      </w:r>
-    </w:p>
-    <w:p>
-      <w:pPr>
-        <w:spacing w:after="0"/>
-        <w:rPr>
-          <w:rFonts w:ascii="Verdana" w:hAnsi="Verdana"/>
-          <w:sz w:val="18"/>
-          <w:szCs w:val="18"/>
-        </w:rPr>
-      </w:pPr>
-      <w:r>
-        <w:rPr>
-          <w:rFonts w:ascii="Verdana" w:hAnsi="Verdana"/>
-          <w:sz w:val="18"/>
-          <w:szCs w:val="18"/>
-        </w:rPr>
-        <w:t>1-analysis and business rules</w:t>
-      </w:r>
-    </w:p>
-    <w:p>
-      <w:pPr>
-        <w:spacing w:after="0"/>
-        <w:rPr>
-          <w:rFonts w:ascii="Verdana" w:hAnsi="Verdana"/>
-          <w:sz w:val="18"/>
-          <w:szCs w:val="18"/>
-        </w:rPr>
-      </w:pPr>
-      <w:r>
-        <w:rPr>
-          <w:rFonts w:ascii="Verdana" w:hAnsi="Verdana"/>
-          <w:sz w:val="18"/>
-          <w:szCs w:val="18"/>
-        </w:rPr>
-        <w:t>2-class and object diagram</w:t>
-      </w:r>
-    </w:p>
-    <w:p>
-      <w:pPr>
-        <w:spacing w:after="0"/>
-        <w:rPr>
-          <w:rFonts w:ascii="Verdana" w:hAnsi="Verdana"/>
-          <w:sz w:val="18"/>
-          <w:szCs w:val="18"/>
-        </w:rPr>
-      </w:pPr>
-      <w:r>
-        <w:rPr>
-          <w:rFonts w:ascii="Verdana" w:hAnsi="Verdana"/>
-          <w:sz w:val="18"/>
-          <w:szCs w:val="18"/>
-        </w:rPr>
-        <w:t>3-database design</w:t>
-      </w:r>
-      <w:r>
-        <w:rPr>
-          <w:rFonts w:ascii="Verdana" w:hAnsi="Verdana"/>
-          <w:sz w:val="18"/>
-          <w:szCs w:val="18"/>
-        </w:rPr>
-        <w:t xml:space="preserve"> and cascading flows</w:t>
-      </w:r>
-    </w:p>
-    <w:p>
-      <w:pPr>
-        <w:spacing w:after="0"/>
-        <w:rPr>
-          <w:rFonts w:ascii="Verdana" w:hAnsi="Verdana"/>
-          <w:sz w:val="18"/>
-          <w:szCs w:val="18"/>
-        </w:rPr>
-      </w:pPr>
-      <w:r>
-        <w:rPr>
-          <w:rFonts w:ascii="Verdana" w:hAnsi="Verdana"/>
-          <w:sz w:val="18"/>
-          <w:szCs w:val="18"/>
-        </w:rPr>
-        <w:t>4-</w:t>
-      </w:r>
-      <w:r>
-        <w:rPr>
-          <w:rFonts w:ascii="Verdana" w:hAnsi="Verdana"/>
-          <w:sz w:val="18"/>
-          <w:szCs w:val="18"/>
-        </w:rPr>
-        <w:t>loop</w:t>
-      </w:r>
-    </w:p>
-    <w:p>
-      <w:pPr>
-        <w:spacing w:after="0"/>
-        <w:rPr>
-          <w:rFonts w:ascii="Verdana" w:hAnsi="Verdana"/>
-          <w:sz w:val="18"/>
-          <w:szCs w:val="18"/>
-        </w:rPr>
-      </w:pPr>
-      <w:r>
-        <w:rPr>
-          <w:rFonts w:ascii="Verdana" w:hAnsi="Verdana"/>
-          <w:sz w:val="18"/>
-          <w:szCs w:val="18"/>
-        </w:rPr>
-        <w:tab/>
-      </w:r>
-      <w:r>
-        <w:rPr>
-          <w:rFonts w:ascii="Verdana" w:hAnsi="Verdana"/>
-          <w:sz w:val="18"/>
-          <w:szCs w:val="18"/>
-        </w:rPr>
-        <w:t xml:space="preserve">development module by module and documentation in code </w:t>
-      </w:r>
-    </w:p>
-    <w:p>
-      <w:pPr>
-        <w:spacing w:after="0"/>
-        <w:rPr>
-          <w:rFonts w:ascii="Verdana" w:hAnsi="Verdana"/>
-          <w:sz w:val="18"/>
-          <w:szCs w:val="18"/>
-        </w:rPr>
-      </w:pPr>
-      <w:r>
-        <w:rPr>
-          <w:rFonts w:ascii="Verdana" w:hAnsi="Verdana"/>
-          <w:sz w:val="18"/>
-          <w:szCs w:val="18"/>
-        </w:rPr>
-        <w:tab/>
-      </w:r>
-      <w:r>
-        <w:rPr>
-          <w:rFonts w:ascii="Verdana" w:hAnsi="Verdana"/>
-          <w:sz w:val="18"/>
-          <w:szCs w:val="18"/>
-        </w:rPr>
-        <w:t>wr</w:t>
-      </w:r>
-      <w:r>
-        <w:rPr>
-          <w:rFonts w:ascii="Verdana" w:hAnsi="Verdana"/>
-          <w:sz w:val="18"/>
-          <w:szCs w:val="18"/>
-        </w:rPr>
-        <w:t>ite test cases</w:t>
-      </w:r>
-      <w:r>
-        <w:rPr>
-          <w:rFonts w:ascii="Verdana" w:hAnsi="Verdana"/>
-          <w:sz w:val="18"/>
-          <w:szCs w:val="18"/>
-        </w:rPr>
-        <w:t xml:space="preserve"> and update document</w:t>
-      </w:r>
-    </w:p>
-    <w:p>
-      <w:pPr>
-        <w:spacing w:after="0"/>
-        <w:rPr>
-          <w:rFonts w:ascii="Verdana" w:hAnsi="Verdana"/>
-          <w:sz w:val="18"/>
-          <w:szCs w:val="18"/>
-        </w:rPr>
-      </w:pPr>
-      <w:r>
-        <w:rPr>
-          <w:rFonts w:ascii="Verdana" w:hAnsi="Verdana"/>
-          <w:sz w:val="18"/>
-          <w:szCs w:val="18"/>
-        </w:rPr>
-        <w:tab/>
-        <w:t xml:space="preserve">write SQL </w:t>
-      </w:r>
-      <w:r>
-        <w:rPr>
-          <w:rFonts w:ascii="Verdana" w:hAnsi="Verdana"/>
-          <w:sz w:val="18"/>
-          <w:szCs w:val="18"/>
-        </w:rPr>
-        <w:t xml:space="preserve">select </w:t>
-      </w:r>
-      <w:r>
-        <w:rPr>
-          <w:rFonts w:ascii="Verdana" w:hAnsi="Verdana"/>
-          <w:sz w:val="18"/>
-          <w:szCs w:val="18"/>
-        </w:rPr>
-        <w:t>result queries</w:t>
-      </w:r>
-    </w:p>
-    <w:p>
-      <w:pPr>
-        <w:spacing w:after="0"/>
-        <w:rPr>
-          <w:rFonts w:ascii="Verdana" w:hAnsi="Verdana"/>
-          <w:sz w:val="18"/>
-          <w:szCs w:val="18"/>
-        </w:rPr>
-      </w:pPr>
-      <w:r>
-        <w:rPr>
-          <w:rFonts w:ascii="Verdana" w:hAnsi="Verdana"/>
-          <w:sz w:val="18"/>
-          <w:szCs w:val="18"/>
-        </w:rPr>
-        <w:tab/>
-        <w:t>build required views</w:t>
-      </w:r>
-    </w:p>
-    <w:p>
-      <w:pPr>
-        <w:spacing w:after="0"/>
-        <w:rPr>
-          <w:rFonts w:ascii="Verdana" w:hAnsi="Verdana"/>
-          <w:sz w:val="18"/>
-          <w:szCs w:val="18"/>
-        </w:rPr>
-      </w:pPr>
-      <w:r>
-        <w:rPr>
-          <w:rFonts w:ascii="Verdana" w:hAnsi="Verdana"/>
-          <w:sz w:val="18"/>
-          <w:szCs w:val="18"/>
-        </w:rPr>
-        <w:t>end-loop</w:t>
-      </w:r>
-    </w:p>
-    <w:p>
-      <w:pPr>
-        <w:spacing w:after="0"/>
-        <w:rPr>
-          <w:rFonts w:ascii="Verdana" w:hAnsi="Verdana"/>
-          <w:sz w:val="18"/>
-          <w:szCs w:val="18"/>
-        </w:rPr>
-      </w:pPr>
     </w:p>
     <w:p>
       <w:pPr>

</xml_diff>

<commit_message>
commit cancellation for payments
</commit_message>
<xml_diff>
--- a/Accounting/Documentation/Accountin businuss Rules.docx
+++ b/Accounting/Documentation/Accountin businuss Rules.docx
@@ -2182,19 +2182,79 @@
         <w:spacing w:after="0"/>
         <w:rPr>
           <w:rFonts w:ascii="Verdana" w:hAnsi="Verdana"/>
-          <w:b/>
-          <w:sz w:val="18"/>
-          <w:szCs w:val="18"/>
-        </w:rPr>
-      </w:pPr>
-      <w:r>
-        <w:rPr>
-          <w:rFonts w:ascii="Verdana" w:hAnsi="Verdana"/>
-          <w:b/>
+          <w:sz w:val="18"/>
+          <w:szCs w:val="18"/>
+        </w:rPr>
+      </w:pPr>
+      <w:r>
+        <w:rPr>
+          <w:rFonts w:ascii="Verdana" w:hAnsi="Verdana"/>
           <w:sz w:val="18"/>
           <w:szCs w:val="18"/>
         </w:rPr>
         <w:lastRenderedPageBreak/>
+        <w:t>5-in polymorphism if a method is defined virtual-override, even if method is called in base class, will bubble up to inherited class</w:t>
+      </w:r>
+      <w:r>
+        <w:rPr>
+          <w:rFonts w:ascii="Verdana" w:hAnsi="Verdana"/>
+          <w:sz w:val="18"/>
+          <w:szCs w:val="18"/>
+        </w:rPr>
+        <w:t>.</w:t>
+      </w:r>
+      <w:r>
+        <w:rPr>
+          <w:rFonts w:ascii="Verdana" w:hAnsi="Verdana"/>
+          <w:sz w:val="18"/>
+          <w:szCs w:val="18"/>
+        </w:rPr>
+        <w:t xml:space="preserve"> which is fine but trick</w:t>
+      </w:r>
+      <w:r>
+        <w:rPr>
+          <w:rFonts w:ascii="Verdana" w:hAnsi="Verdana"/>
+          <w:sz w:val="18"/>
+          <w:szCs w:val="18"/>
+        </w:rPr>
+        <w:t>y</w:t>
+      </w:r>
+    </w:p>
+    <w:p>
+      <w:pPr>
+        <w:spacing w:after="0"/>
+        <w:rPr>
+          <w:rFonts w:ascii="Verdana" w:hAnsi="Verdana"/>
+          <w:sz w:val="18"/>
+          <w:szCs w:val="18"/>
+        </w:rPr>
+      </w:pPr>
+      <w:r>
+        <w:rPr>
+          <w:rFonts w:ascii="Verdana" w:hAnsi="Verdana"/>
+          <w:sz w:val="18"/>
+          <w:szCs w:val="18"/>
+        </w:rPr>
+        <w:t xml:space="preserve"> </w:t>
+      </w:r>
+    </w:p>
+    <w:p>
+      <w:pPr>
+        <w:spacing w:after="0"/>
+        <w:rPr>
+          <w:rFonts w:ascii="Verdana" w:hAnsi="Verdana"/>
+          <w:b/>
+          <w:sz w:val="18"/>
+          <w:szCs w:val="18"/>
+        </w:rPr>
+      </w:pPr>
+      <w:r>
+        <w:rPr>
+          <w:rFonts w:ascii="Verdana" w:hAnsi="Verdana"/>
+          <w:b/>
+          <w:sz w:val="18"/>
+          <w:szCs w:val="18"/>
+        </w:rPr>
         <w:t>lookup types:</w:t>
       </w:r>
     </w:p>

</xml_diff>

<commit_message>
commit cancellation module and tested
</commit_message>
<xml_diff>
--- a/Accounting/Documentation/Accountin businuss Rules.docx
+++ b/Accounting/Documentation/Accountin businuss Rules.docx
@@ -47,23 +47,13 @@
         </w:rPr>
         <w:t xml:space="preserve">in entity *-&gt;card relationship </w:t>
       </w:r>
-      <w:proofErr w:type="spellStart"/>
-      <w:r>
-        <w:rPr>
-          <w:rFonts w:ascii="Verdana" w:hAnsi="Verdana"/>
-          <w:sz w:val="18"/>
-          <w:szCs w:val="18"/>
-        </w:rPr>
-        <w:t>entityType</w:t>
-      </w:r>
-      <w:proofErr w:type="spellEnd"/>
-      <w:r>
-        <w:rPr>
-          <w:rFonts w:ascii="Verdana" w:hAnsi="Verdana"/>
-          <w:sz w:val="18"/>
-          <w:szCs w:val="18"/>
-        </w:rPr>
-        <w:t xml:space="preserve"> Must be person/organization</w:t>
+      <w:r>
+        <w:rPr>
+          <w:rFonts w:ascii="Verdana" w:hAnsi="Verdana"/>
+          <w:sz w:val="18"/>
+          <w:szCs w:val="18"/>
+        </w:rPr>
+        <w:t>entityType Must be person/organization</w:t>
       </w:r>
     </w:p>
     <w:p>
@@ -133,61 +123,25 @@
           <w:sz w:val="18"/>
           <w:szCs w:val="18"/>
         </w:rPr>
-        <w:t xml:space="preserve">4-invoice payee/payer entity need to be of </w:t>
-      </w:r>
-      <w:proofErr w:type="spellStart"/>
-      <w:r>
-        <w:rPr>
-          <w:rFonts w:ascii="Verdana" w:hAnsi="Verdana"/>
-          <w:sz w:val="18"/>
-          <w:szCs w:val="18"/>
-        </w:rPr>
-        <w:t>entityType</w:t>
-      </w:r>
-      <w:proofErr w:type="spellEnd"/>
-      <w:r>
-        <w:rPr>
-          <w:rFonts w:ascii="Verdana" w:hAnsi="Verdana"/>
-          <w:sz w:val="18"/>
-          <w:szCs w:val="18"/>
-        </w:rPr>
-        <w:t>{person/org}</w:t>
-      </w:r>
-    </w:p>
-    <w:p>
-      <w:pPr>
-        <w:spacing w:after="0"/>
-        <w:rPr>
-          <w:rFonts w:ascii="Verdana" w:hAnsi="Verdana"/>
-          <w:sz w:val="18"/>
-          <w:szCs w:val="18"/>
-        </w:rPr>
-      </w:pPr>
-      <w:r>
-        <w:rPr>
-          <w:rFonts w:ascii="Verdana" w:hAnsi="Verdana"/>
-          <w:sz w:val="18"/>
-          <w:szCs w:val="18"/>
-        </w:rPr>
-        <w:t xml:space="preserve">5-in entity/Card relation   entity must be of </w:t>
-      </w:r>
-      <w:proofErr w:type="spellStart"/>
-      <w:r>
-        <w:rPr>
-          <w:rFonts w:ascii="Verdana" w:hAnsi="Verdana"/>
-          <w:sz w:val="18"/>
-          <w:szCs w:val="18"/>
-        </w:rPr>
-        <w:t>entityType</w:t>
-      </w:r>
-      <w:proofErr w:type="spellEnd"/>
-      <w:r>
-        <w:rPr>
-          <w:rFonts w:ascii="Verdana" w:hAnsi="Verdana"/>
-          <w:sz w:val="18"/>
-          <w:szCs w:val="18"/>
-        </w:rPr>
-        <w:t xml:space="preserve"> {person/org}</w:t>
+        <w:t>4-invoice payee/payer entity need to be of entityType{person/org}</w:t>
+      </w:r>
+    </w:p>
+    <w:p>
+      <w:pPr>
+        <w:spacing w:after="0"/>
+        <w:rPr>
+          <w:rFonts w:ascii="Verdana" w:hAnsi="Verdana"/>
+          <w:sz w:val="18"/>
+          <w:szCs w:val="18"/>
+        </w:rPr>
+      </w:pPr>
+      <w:r>
+        <w:rPr>
+          <w:rFonts w:ascii="Verdana" w:hAnsi="Verdana"/>
+          <w:sz w:val="18"/>
+          <w:szCs w:val="18"/>
+        </w:rPr>
+        <w:t>5-in entity/Card relation   entity must be of entityType {person/org}</w:t>
       </w:r>
     </w:p>
     <w:p>
@@ -277,25 +231,7 @@
           <w:sz w:val="18"/>
           <w:szCs w:val="18"/>
         </w:rPr>
-        <w:t xml:space="preserve"> to </w:t>
-      </w:r>
-      <w:proofErr w:type="spellStart"/>
-      <w:r>
-        <w:rPr>
-          <w:rFonts w:ascii="Verdana" w:hAnsi="Verdana"/>
-          <w:sz w:val="18"/>
-          <w:szCs w:val="18"/>
-        </w:rPr>
-        <w:t>invboice</w:t>
-      </w:r>
-      <w:proofErr w:type="spellEnd"/>
-      <w:r>
-        <w:rPr>
-          <w:rFonts w:ascii="Verdana" w:hAnsi="Verdana"/>
-          <w:sz w:val="18"/>
-          <w:szCs w:val="18"/>
-        </w:rPr>
-        <w:t xml:space="preserve"> need to be in the same currency as invoice</w:t>
+        <w:t xml:space="preserve"> to invboice need to be in the same currency as invoice</w:t>
       </w:r>
     </w:p>
     <w:p>
@@ -321,36 +257,8 @@
           <w:sz w:val="18"/>
           <w:szCs w:val="18"/>
         </w:rPr>
-        <w:t xml:space="preserve">the invoice need to the follow </w:t>
-      </w:r>
-      <w:proofErr w:type="spellStart"/>
-      <w:r>
-        <w:rPr>
-          <w:rFonts w:ascii="Verdana" w:hAnsi="Verdana"/>
-          <w:sz w:val="18"/>
-          <w:szCs w:val="18"/>
-        </w:rPr>
-        <w:t>invoice_payeeID</w:t>
-      </w:r>
-      <w:proofErr w:type="spellEnd"/>
-      <w:r>
-        <w:rPr>
-          <w:rFonts w:ascii="Verdana" w:hAnsi="Verdana"/>
-          <w:sz w:val="18"/>
-          <w:szCs w:val="18"/>
-        </w:rPr>
-        <w:t xml:space="preserve"> =</w:t>
-      </w:r>
-      <w:proofErr w:type="spellStart"/>
-      <w:r>
-        <w:rPr>
-          <w:rFonts w:ascii="Verdana" w:hAnsi="Verdana"/>
-          <w:sz w:val="18"/>
-          <w:szCs w:val="18"/>
-        </w:rPr>
-        <w:t>service_giverID</w:t>
-      </w:r>
-      <w:proofErr w:type="spellEnd"/>
+        <w:t>the invoice need to the follow invoice_payeeID =service_giverID</w:t>
+      </w:r>
     </w:p>
     <w:p>
       <w:pPr>
@@ -399,25 +307,7 @@
           <w:sz w:val="18"/>
           <w:szCs w:val="18"/>
         </w:rPr>
-        <w:t xml:space="preserve">entities including in service need to be of </w:t>
-      </w:r>
-      <w:proofErr w:type="spellStart"/>
-      <w:r>
-        <w:rPr>
-          <w:rFonts w:ascii="Verdana" w:hAnsi="Verdana"/>
-          <w:sz w:val="18"/>
-          <w:szCs w:val="18"/>
-        </w:rPr>
-        <w:t>entityType</w:t>
-      </w:r>
-      <w:proofErr w:type="spellEnd"/>
-      <w:r>
-        <w:rPr>
-          <w:rFonts w:ascii="Verdana" w:hAnsi="Verdana"/>
-          <w:sz w:val="18"/>
-          <w:szCs w:val="18"/>
-        </w:rPr>
-        <w:t>{}</w:t>
+        <w:t>entities including in service need to be of entityType{}</w:t>
       </w:r>
     </w:p>
     <w:p>
@@ -461,7 +351,6 @@
           <w:szCs w:val="18"/>
         </w:rPr>
       </w:pPr>
-      <w:proofErr w:type="spellStart"/>
       <w:r>
         <w:rPr>
           <w:rFonts w:ascii="Verdana" w:hAnsi="Verdana"/>
@@ -470,18 +359,16 @@
         </w:rPr>
         <w:t>invoiceAction</w:t>
       </w:r>
-      <w:proofErr w:type="spellEnd"/>
-    </w:p>
-    <w:p>
-      <w:pPr>
-        <w:spacing w:after="0"/>
-        <w:rPr>
-          <w:rFonts w:ascii="Verdana" w:hAnsi="Verdana"/>
-          <w:sz w:val="18"/>
-          <w:szCs w:val="18"/>
-        </w:rPr>
-      </w:pPr>
-      <w:proofErr w:type="spellStart"/>
+    </w:p>
+    <w:p>
+      <w:pPr>
+        <w:spacing w:after="0"/>
+        <w:rPr>
+          <w:rFonts w:ascii="Verdana" w:hAnsi="Verdana"/>
+          <w:sz w:val="18"/>
+          <w:szCs w:val="18"/>
+        </w:rPr>
+      </w:pPr>
       <w:r>
         <w:rPr>
           <w:rFonts w:ascii="Verdana" w:hAnsi="Verdana"/>
@@ -490,7 +377,6 @@
         </w:rPr>
         <w:t>invoiceActionTransaction</w:t>
       </w:r>
-      <w:proofErr w:type="spellEnd"/>
     </w:p>
     <w:p>
       <w:pPr>
@@ -545,7 +431,6 @@
           <w:szCs w:val="18"/>
         </w:rPr>
       </w:pPr>
-      <w:proofErr w:type="spellStart"/>
       <w:r>
         <w:rPr>
           <w:rFonts w:ascii="Verdana" w:hAnsi="Verdana"/>
@@ -556,18 +441,16 @@
         </w:rPr>
         <w:t>payInvoice</w:t>
       </w:r>
-      <w:proofErr w:type="spellEnd"/>
-    </w:p>
-    <w:p>
-      <w:pPr>
-        <w:spacing w:after="0"/>
-        <w:rPr>
-          <w:rFonts w:ascii="Verdana" w:hAnsi="Verdana"/>
-          <w:sz w:val="18"/>
-          <w:szCs w:val="18"/>
-        </w:rPr>
-      </w:pPr>
-      <w:proofErr w:type="spellStart"/>
+    </w:p>
+    <w:p>
+      <w:pPr>
+        <w:spacing w:after="0"/>
+        <w:rPr>
+          <w:rFonts w:ascii="Verdana" w:hAnsi="Verdana"/>
+          <w:sz w:val="18"/>
+          <w:szCs w:val="18"/>
+        </w:rPr>
+      </w:pPr>
       <w:r>
         <w:rPr>
           <w:rFonts w:ascii="Verdana" w:hAnsi="Verdana"/>
@@ -576,18 +459,16 @@
         </w:rPr>
         <w:t>invoicePayment</w:t>
       </w:r>
-      <w:proofErr w:type="spellEnd"/>
-    </w:p>
-    <w:p>
-      <w:pPr>
-        <w:spacing w:after="0"/>
-        <w:rPr>
-          <w:rFonts w:ascii="Verdana" w:hAnsi="Verdana"/>
-          <w:sz w:val="18"/>
-          <w:szCs w:val="18"/>
-        </w:rPr>
-      </w:pPr>
-      <w:proofErr w:type="spellStart"/>
+    </w:p>
+    <w:p>
+      <w:pPr>
+        <w:spacing w:after="0"/>
+        <w:rPr>
+          <w:rFonts w:ascii="Verdana" w:hAnsi="Verdana"/>
+          <w:sz w:val="18"/>
+          <w:szCs w:val="18"/>
+        </w:rPr>
+      </w:pPr>
       <w:r>
         <w:rPr>
           <w:rFonts w:ascii="Verdana" w:hAnsi="Verdana"/>
@@ -596,18 +477,16 @@
         </w:rPr>
         <w:t>invoiceAction</w:t>
       </w:r>
-      <w:proofErr w:type="spellEnd"/>
-    </w:p>
-    <w:p>
-      <w:pPr>
-        <w:spacing w:after="0"/>
-        <w:rPr>
-          <w:rFonts w:ascii="Verdana" w:hAnsi="Verdana"/>
-          <w:sz w:val="18"/>
-          <w:szCs w:val="18"/>
-        </w:rPr>
-      </w:pPr>
-      <w:proofErr w:type="spellStart"/>
+    </w:p>
+    <w:p>
+      <w:pPr>
+        <w:spacing w:after="0"/>
+        <w:rPr>
+          <w:rFonts w:ascii="Verdana" w:hAnsi="Verdana"/>
+          <w:sz w:val="18"/>
+          <w:szCs w:val="18"/>
+        </w:rPr>
+      </w:pPr>
       <w:r>
         <w:rPr>
           <w:rFonts w:ascii="Verdana" w:hAnsi="Verdana"/>
@@ -632,7 +511,6 @@
         </w:rPr>
         <w:t>voiceActionTransaction</w:t>
       </w:r>
-      <w:proofErr w:type="spellEnd"/>
     </w:p>
     <w:p>
       <w:pPr>
@@ -1436,7 +1314,6 @@
         </w:rPr>
         <w:t xml:space="preserve">(1)inheritance </w:t>
       </w:r>
-      <w:proofErr w:type="spellStart"/>
       <w:r>
         <w:rPr>
           <w:rFonts w:ascii="Verdana" w:hAnsi="Verdana"/>
@@ -1445,7 +1322,6 @@
         </w:rPr>
         <w:t>Distinctor</w:t>
       </w:r>
-      <w:proofErr w:type="spellEnd"/>
       <w:r>
         <w:rPr>
           <w:rFonts w:ascii="Verdana" w:hAnsi="Verdana"/>
@@ -2212,108 +2088,34 @@
           <w:sz w:val="18"/>
           <w:szCs w:val="18"/>
         </w:rPr>
-        <w:t xml:space="preserve"> 2-track of original payment transactions will be kept in </w:t>
-      </w:r>
-      <w:proofErr w:type="spellStart"/>
-      <w:r>
-        <w:rPr>
-          <w:rFonts w:ascii="Verdana" w:hAnsi="Verdana"/>
-          <w:sz w:val="18"/>
-          <w:szCs w:val="18"/>
-        </w:rPr>
-        <w:t>paymentTransaction</w:t>
-      </w:r>
-      <w:proofErr w:type="spellEnd"/>
-      <w:r>
-        <w:rPr>
-          <w:rFonts w:ascii="Verdana" w:hAnsi="Verdana"/>
-          <w:sz w:val="18"/>
-          <w:szCs w:val="18"/>
-        </w:rPr>
-        <w:t xml:space="preserve"> Table.</w:t>
-      </w:r>
-    </w:p>
-    <w:p>
-      <w:pPr>
-        <w:spacing w:after="0"/>
-        <w:rPr>
-          <w:rFonts w:ascii="Verdana" w:hAnsi="Verdana"/>
-          <w:sz w:val="18"/>
-          <w:szCs w:val="18"/>
-        </w:rPr>
-      </w:pPr>
-      <w:r>
-        <w:rPr>
-          <w:rFonts w:ascii="Verdana" w:hAnsi="Verdana"/>
-          <w:sz w:val="18"/>
-          <w:szCs w:val="18"/>
-        </w:rPr>
-        <w:t>3-any status change happened to the payment of any kind, e\will be recorded into separate category like invoice/</w:t>
-      </w:r>
-      <w:proofErr w:type="spellStart"/>
-      <w:r>
-        <w:rPr>
-          <w:rFonts w:ascii="Verdana" w:hAnsi="Verdana"/>
-          <w:sz w:val="18"/>
-          <w:szCs w:val="18"/>
-        </w:rPr>
-        <w:t>invoiceAction</w:t>
-      </w:r>
-      <w:proofErr w:type="spellEnd"/>
-      <w:r>
-        <w:rPr>
-          <w:rFonts w:ascii="Verdana" w:hAnsi="Verdana"/>
-          <w:sz w:val="18"/>
-          <w:szCs w:val="18"/>
-        </w:rPr>
-        <w:t>/</w:t>
-      </w:r>
-      <w:proofErr w:type="spellStart"/>
-      <w:r>
-        <w:rPr>
-          <w:rFonts w:ascii="Verdana" w:hAnsi="Verdana"/>
-          <w:sz w:val="18"/>
-          <w:szCs w:val="18"/>
-        </w:rPr>
-        <w:t>invoiceActionTransaction</w:t>
-      </w:r>
-      <w:proofErr w:type="spellEnd"/>
-      <w:r>
-        <w:rPr>
-          <w:rFonts w:ascii="Verdana" w:hAnsi="Verdana"/>
-          <w:sz w:val="18"/>
-          <w:szCs w:val="18"/>
-        </w:rPr>
-        <w:t xml:space="preserve">   or deposit/</w:t>
-      </w:r>
-      <w:proofErr w:type="spellStart"/>
-      <w:r>
-        <w:rPr>
-          <w:rFonts w:ascii="Verdana" w:hAnsi="Verdana"/>
-          <w:sz w:val="18"/>
-          <w:szCs w:val="18"/>
-        </w:rPr>
-        <w:t>depositAction</w:t>
-      </w:r>
-      <w:proofErr w:type="spellEnd"/>
-      <w:r>
-        <w:rPr>
-          <w:rFonts w:ascii="Verdana" w:hAnsi="Verdana"/>
-          <w:sz w:val="18"/>
-          <w:szCs w:val="18"/>
-        </w:rPr>
-        <w:t>/</w:t>
-      </w:r>
-      <w:proofErr w:type="spellStart"/>
-      <w:r>
-        <w:rPr>
-          <w:rFonts w:ascii="Verdana" w:hAnsi="Verdana"/>
-          <w:sz w:val="18"/>
-          <w:szCs w:val="18"/>
-        </w:rPr>
-        <w:t>depositActionTRansaction</w:t>
-      </w:r>
-      <w:proofErr w:type="spellEnd"/>
+        <w:t xml:space="preserve"> 2-track of original payment transactions will be kept in paymentTransaction Table.</w:t>
+      </w:r>
+    </w:p>
+    <w:p>
+      <w:pPr>
+        <w:spacing w:after="0"/>
+        <w:rPr>
+          <w:rFonts w:ascii="Verdana" w:hAnsi="Verdana"/>
+          <w:sz w:val="18"/>
+          <w:szCs w:val="18"/>
+        </w:rPr>
+      </w:pPr>
+      <w:r>
+        <w:rPr>
+          <w:rFonts w:ascii="Verdana" w:hAnsi="Verdana"/>
+          <w:sz w:val="18"/>
+          <w:szCs w:val="18"/>
+        </w:rPr>
+        <w:t>3-any status change happened to the payment of any kind, e\will be recorded into separate category like invoice/invoiceAction/invoiceActionTransaction</w:t>
+      </w:r>
+      <w:r>
+        <w:rPr>
+          <w:rFonts w:ascii="Verdana" w:hAnsi="Verdana"/>
+          <w:sz w:val="18"/>
+          <w:szCs w:val="18"/>
+        </w:rPr>
+        <w:t xml:space="preserve">   or deposit/depositAction/depositActionTRansaction</w:t>
+      </w:r>
     </w:p>
     <w:p>
       <w:pPr>
@@ -2465,7 +2267,6 @@
           <w:szCs w:val="18"/>
         </w:rPr>
       </w:pPr>
-      <w:proofErr w:type="spellStart"/>
       <w:r>
         <w:rPr>
           <w:rFonts w:ascii="Verdana" w:hAnsi="Verdana"/>
@@ -2474,18 +2275,16 @@
         </w:rPr>
         <w:t>glType</w:t>
       </w:r>
-      <w:proofErr w:type="spellEnd"/>
-    </w:p>
-    <w:p>
-      <w:pPr>
-        <w:spacing w:after="0"/>
-        <w:rPr>
-          <w:rFonts w:ascii="Verdana" w:hAnsi="Verdana"/>
-          <w:sz w:val="18"/>
-          <w:szCs w:val="18"/>
-        </w:rPr>
-      </w:pPr>
-      <w:proofErr w:type="spellStart"/>
+    </w:p>
+    <w:p>
+      <w:pPr>
+        <w:spacing w:after="0"/>
+        <w:rPr>
+          <w:rFonts w:ascii="Verdana" w:hAnsi="Verdana"/>
+          <w:sz w:val="18"/>
+          <w:szCs w:val="18"/>
+        </w:rPr>
+      </w:pPr>
       <w:r>
         <w:rPr>
           <w:rFonts w:ascii="Verdana" w:hAnsi="Verdana"/>
@@ -2494,18 +2293,16 @@
         </w:rPr>
         <w:t>catType</w:t>
       </w:r>
-      <w:proofErr w:type="spellEnd"/>
-    </w:p>
-    <w:p>
-      <w:pPr>
-        <w:spacing w:after="0"/>
-        <w:rPr>
-          <w:rFonts w:ascii="Verdana" w:hAnsi="Verdana"/>
-          <w:sz w:val="18"/>
-          <w:szCs w:val="18"/>
-        </w:rPr>
-      </w:pPr>
-      <w:proofErr w:type="spellStart"/>
+    </w:p>
+    <w:p>
+      <w:pPr>
+        <w:spacing w:after="0"/>
+        <w:rPr>
+          <w:rFonts w:ascii="Verdana" w:hAnsi="Verdana"/>
+          <w:sz w:val="18"/>
+          <w:szCs w:val="18"/>
+        </w:rPr>
+      </w:pPr>
       <w:r>
         <w:rPr>
           <w:rFonts w:ascii="Verdana" w:hAnsi="Verdana"/>
@@ -2514,18 +2311,16 @@
         </w:rPr>
         <w:t>cardtype</w:t>
       </w:r>
-      <w:proofErr w:type="spellEnd"/>
-    </w:p>
-    <w:p>
-      <w:pPr>
-        <w:spacing w:after="0"/>
-        <w:rPr>
-          <w:rFonts w:ascii="Verdana" w:hAnsi="Verdana"/>
-          <w:sz w:val="18"/>
-          <w:szCs w:val="18"/>
-        </w:rPr>
-      </w:pPr>
-      <w:proofErr w:type="spellStart"/>
+    </w:p>
+    <w:p>
+      <w:pPr>
+        <w:spacing w:after="0"/>
+        <w:rPr>
+          <w:rFonts w:ascii="Verdana" w:hAnsi="Verdana"/>
+          <w:sz w:val="18"/>
+          <w:szCs w:val="18"/>
+        </w:rPr>
+      </w:pPr>
       <w:r>
         <w:rPr>
           <w:rFonts w:ascii="Verdana" w:hAnsi="Verdana"/>
@@ -2534,18 +2329,16 @@
         </w:rPr>
         <w:t>ccCardType</w:t>
       </w:r>
-      <w:proofErr w:type="spellEnd"/>
-    </w:p>
-    <w:p>
-      <w:pPr>
-        <w:spacing w:after="0"/>
-        <w:rPr>
-          <w:rFonts w:ascii="Verdana" w:hAnsi="Verdana"/>
-          <w:sz w:val="18"/>
-          <w:szCs w:val="18"/>
-        </w:rPr>
-      </w:pPr>
-      <w:proofErr w:type="spellStart"/>
+    </w:p>
+    <w:p>
+      <w:pPr>
+        <w:spacing w:after="0"/>
+        <w:rPr>
+          <w:rFonts w:ascii="Verdana" w:hAnsi="Verdana"/>
+          <w:sz w:val="18"/>
+          <w:szCs w:val="18"/>
+        </w:rPr>
+      </w:pPr>
       <w:r>
         <w:rPr>
           <w:rFonts w:ascii="Verdana" w:hAnsi="Verdana"/>
@@ -2554,7 +2347,6 @@
         </w:rPr>
         <w:t>paymentType</w:t>
       </w:r>
-      <w:proofErr w:type="spellEnd"/>
     </w:p>
     <w:p>
       <w:pPr>
@@ -2566,7 +2358,6 @@
           <w:szCs w:val="18"/>
         </w:rPr>
       </w:pPr>
-      <w:proofErr w:type="spellStart"/>
       <w:r>
         <w:rPr>
           <w:rFonts w:ascii="Verdana" w:hAnsi="Verdana" w:cs="Consolas"/>
@@ -2576,18 +2367,16 @@
         </w:rPr>
         <w:t>extPaymentType</w:t>
       </w:r>
-      <w:proofErr w:type="spellEnd"/>
-    </w:p>
-    <w:p>
-      <w:pPr>
-        <w:spacing w:after="0"/>
-        <w:rPr>
-          <w:rFonts w:ascii="Verdana" w:hAnsi="Verdana"/>
-          <w:sz w:val="18"/>
-          <w:szCs w:val="18"/>
-        </w:rPr>
-      </w:pPr>
-      <w:proofErr w:type="spellStart"/>
+    </w:p>
+    <w:p>
+      <w:pPr>
+        <w:spacing w:after="0"/>
+        <w:rPr>
+          <w:rFonts w:ascii="Verdana" w:hAnsi="Verdana"/>
+          <w:sz w:val="18"/>
+          <w:szCs w:val="18"/>
+        </w:rPr>
+      </w:pPr>
       <w:r>
         <w:rPr>
           <w:rFonts w:ascii="Verdana" w:hAnsi="Verdana"/>
@@ -2596,18 +2385,16 @@
         </w:rPr>
         <w:t>invoiceStat</w:t>
       </w:r>
-      <w:proofErr w:type="spellEnd"/>
-    </w:p>
-    <w:p>
-      <w:pPr>
-        <w:spacing w:after="0"/>
-        <w:rPr>
-          <w:rFonts w:ascii="Verdana" w:hAnsi="Verdana"/>
-          <w:sz w:val="18"/>
-          <w:szCs w:val="18"/>
-        </w:rPr>
-      </w:pPr>
-      <w:proofErr w:type="spellStart"/>
+    </w:p>
+    <w:p>
+      <w:pPr>
+        <w:spacing w:after="0"/>
+        <w:rPr>
+          <w:rFonts w:ascii="Verdana" w:hAnsi="Verdana"/>
+          <w:sz w:val="18"/>
+          <w:szCs w:val="18"/>
+        </w:rPr>
+      </w:pPr>
       <w:r>
         <w:rPr>
           <w:rFonts w:ascii="Verdana" w:hAnsi="Verdana"/>
@@ -2616,18 +2403,16 @@
         </w:rPr>
         <w:t>currencyType</w:t>
       </w:r>
-      <w:proofErr w:type="spellEnd"/>
-    </w:p>
-    <w:p>
-      <w:pPr>
-        <w:spacing w:after="0"/>
-        <w:rPr>
-          <w:rFonts w:ascii="Verdana" w:hAnsi="Verdana"/>
-          <w:sz w:val="18"/>
-          <w:szCs w:val="18"/>
-        </w:rPr>
-      </w:pPr>
-      <w:proofErr w:type="spellStart"/>
+    </w:p>
+    <w:p>
+      <w:pPr>
+        <w:spacing w:after="0"/>
+        <w:rPr>
+          <w:rFonts w:ascii="Verdana" w:hAnsi="Verdana"/>
+          <w:sz w:val="18"/>
+          <w:szCs w:val="18"/>
+        </w:rPr>
+      </w:pPr>
       <w:r>
         <w:rPr>
           <w:rFonts w:ascii="Verdana" w:hAnsi="Verdana"/>
@@ -2636,18 +2421,16 @@
         </w:rPr>
         <w:t>entityType</w:t>
       </w:r>
-      <w:proofErr w:type="spellEnd"/>
-    </w:p>
-    <w:p>
-      <w:pPr>
-        <w:spacing w:after="0"/>
-        <w:rPr>
-          <w:rFonts w:ascii="Verdana" w:hAnsi="Verdana"/>
-          <w:sz w:val="18"/>
-          <w:szCs w:val="18"/>
-        </w:rPr>
-      </w:pPr>
-      <w:proofErr w:type="spellStart"/>
+    </w:p>
+    <w:p>
+      <w:pPr>
+        <w:spacing w:after="0"/>
+        <w:rPr>
+          <w:rFonts w:ascii="Verdana" w:hAnsi="Verdana"/>
+          <w:sz w:val="18"/>
+          <w:szCs w:val="18"/>
+        </w:rPr>
+      </w:pPr>
       <w:r>
         <w:rPr>
           <w:rFonts w:ascii="Verdana" w:hAnsi="Verdana"/>
@@ -2656,18 +2439,16 @@
         </w:rPr>
         <w:t>contectType</w:t>
       </w:r>
-      <w:proofErr w:type="spellEnd"/>
-    </w:p>
-    <w:p>
-      <w:pPr>
-        <w:spacing w:after="0"/>
-        <w:rPr>
-          <w:rFonts w:ascii="Verdana" w:hAnsi="Verdana"/>
-          <w:sz w:val="18"/>
-          <w:szCs w:val="18"/>
-        </w:rPr>
-      </w:pPr>
-      <w:proofErr w:type="spellStart"/>
+    </w:p>
+    <w:p>
+      <w:pPr>
+        <w:spacing w:after="0"/>
+        <w:rPr>
+          <w:rFonts w:ascii="Verdana" w:hAnsi="Verdana"/>
+          <w:sz w:val="18"/>
+          <w:szCs w:val="18"/>
+        </w:rPr>
+      </w:pPr>
       <w:r>
         <w:rPr>
           <w:rFonts w:ascii="Verdana" w:hAnsi="Verdana"/>
@@ -2676,18 +2457,16 @@
         </w:rPr>
         <w:t>officeType</w:t>
       </w:r>
-      <w:proofErr w:type="spellEnd"/>
-    </w:p>
-    <w:p>
-      <w:pPr>
-        <w:spacing w:after="0"/>
-        <w:rPr>
-          <w:rFonts w:ascii="Verdana" w:hAnsi="Verdana"/>
-          <w:sz w:val="18"/>
-          <w:szCs w:val="18"/>
-        </w:rPr>
-      </w:pPr>
-      <w:proofErr w:type="spellStart"/>
+    </w:p>
+    <w:p>
+      <w:pPr>
+        <w:spacing w:after="0"/>
+        <w:rPr>
+          <w:rFonts w:ascii="Verdana" w:hAnsi="Verdana"/>
+          <w:sz w:val="18"/>
+          <w:szCs w:val="18"/>
+        </w:rPr>
+      </w:pPr>
       <w:r>
         <w:rPr>
           <w:rFonts w:ascii="Verdana" w:hAnsi="Verdana"/>
@@ -2696,18 +2475,16 @@
         </w:rPr>
         <w:t>userType</w:t>
       </w:r>
-      <w:proofErr w:type="spellEnd"/>
-    </w:p>
-    <w:p>
-      <w:pPr>
-        <w:spacing w:after="0"/>
-        <w:rPr>
-          <w:rFonts w:ascii="Verdana" w:hAnsi="Verdana"/>
-          <w:sz w:val="18"/>
-          <w:szCs w:val="18"/>
-        </w:rPr>
-      </w:pPr>
-      <w:proofErr w:type="spellStart"/>
+    </w:p>
+    <w:p>
+      <w:pPr>
+        <w:spacing w:after="0"/>
+        <w:rPr>
+          <w:rFonts w:ascii="Verdana" w:hAnsi="Verdana"/>
+          <w:sz w:val="18"/>
+          <w:szCs w:val="18"/>
+        </w:rPr>
+      </w:pPr>
       <w:r>
         <w:rPr>
           <w:rFonts w:ascii="Verdana" w:hAnsi="Verdana"/>
@@ -2716,7 +2493,6 @@
         </w:rPr>
         <w:t>sysUserType</w:t>
       </w:r>
-      <w:proofErr w:type="spellEnd"/>
     </w:p>
     <w:p>
       <w:pPr>
@@ -2861,7 +2637,140 @@
           <w:sz w:val="18"/>
           <w:szCs w:val="18"/>
         </w:rPr>
-        <w:t>Restrictions:</w:t>
+        <w:t>p</w:t>
+      </w:r>
+      <w:r>
+        <w:rPr>
+          <w:rFonts w:ascii="Verdana" w:hAnsi="Verdana"/>
+          <w:sz w:val="18"/>
+          <w:szCs w:val="18"/>
+        </w:rPr>
+        <w:t>ayment-</w:t>
+      </w:r>
+      <w:r>
+        <w:rPr>
+          <w:rFonts w:ascii="Verdana" w:hAnsi="Verdana"/>
+          <w:sz w:val="18"/>
+          <w:szCs w:val="18"/>
+        </w:rPr>
+        <w:t xml:space="preserve">action </w:t>
+      </w:r>
+      <w:r>
+        <w:rPr>
+          <w:rFonts w:ascii="Verdana" w:hAnsi="Verdana"/>
+          <w:sz w:val="18"/>
+          <w:szCs w:val="18"/>
+        </w:rPr>
+        <w:t>&amp;</w:t>
+      </w:r>
+      <w:r>
+        <w:rPr>
+          <w:rFonts w:ascii="Verdana" w:hAnsi="Verdana"/>
+          <w:sz w:val="18"/>
+          <w:szCs w:val="18"/>
+        </w:rPr>
+        <w:t xml:space="preserve"> payment</w:t>
+      </w:r>
+      <w:r>
+        <w:rPr>
+          <w:rFonts w:ascii="Verdana" w:hAnsi="Verdana"/>
+          <w:sz w:val="18"/>
+          <w:szCs w:val="18"/>
+        </w:rPr>
+        <w:t>-</w:t>
+      </w:r>
+      <w:r>
+        <w:rPr>
+          <w:rFonts w:ascii="Verdana" w:hAnsi="Verdana"/>
+          <w:sz w:val="18"/>
+          <w:szCs w:val="18"/>
+        </w:rPr>
+        <w:t>Action</w:t>
+      </w:r>
+      <w:r>
+        <w:rPr>
+          <w:rFonts w:ascii="Verdana" w:hAnsi="Verdana"/>
+          <w:sz w:val="18"/>
+          <w:szCs w:val="18"/>
+        </w:rPr>
+        <w:t>-</w:t>
+      </w:r>
+      <w:r>
+        <w:rPr>
+          <w:rFonts w:ascii="Verdana" w:hAnsi="Verdana"/>
+          <w:sz w:val="18"/>
+          <w:szCs w:val="18"/>
+        </w:rPr>
+        <w:t xml:space="preserve">Transaction tables </w:t>
+      </w:r>
+      <w:r>
+        <w:rPr>
+          <w:rFonts w:ascii="Verdana" w:hAnsi="Verdana"/>
+          <w:sz w:val="18"/>
+          <w:szCs w:val="18"/>
+        </w:rPr>
+        <w:t xml:space="preserve">can also be </w:t>
+      </w:r>
+      <w:r>
+        <w:rPr>
+          <w:rFonts w:ascii="Verdana" w:hAnsi="Verdana"/>
+          <w:sz w:val="18"/>
+          <w:szCs w:val="18"/>
+        </w:rPr>
+        <w:t>effected by invoice</w:t>
+      </w:r>
+      <w:r>
+        <w:rPr>
+          <w:rFonts w:ascii="Verdana" w:hAnsi="Verdana"/>
+          <w:sz w:val="18"/>
+          <w:szCs w:val="18"/>
+        </w:rPr>
+        <w:t xml:space="preserve"> or deposit operations</w:t>
+      </w:r>
+      <w:r>
+        <w:rPr>
+          <w:rFonts w:ascii="Verdana" w:hAnsi="Verdana"/>
+          <w:sz w:val="18"/>
+          <w:szCs w:val="18"/>
+        </w:rPr>
+        <w:t>.</w:t>
+      </w:r>
+    </w:p>
+    <w:p>
+      <w:pPr>
+        <w:spacing w:after="0"/>
+        <w:rPr>
+          <w:rFonts w:ascii="Verdana" w:hAnsi="Verdana"/>
+          <w:sz w:val="18"/>
+          <w:szCs w:val="18"/>
+        </w:rPr>
+      </w:pPr>
+    </w:p>
+    <w:p>
+      <w:pPr>
+        <w:spacing w:after="0"/>
+        <w:rPr>
+          <w:rFonts w:ascii="Verdana" w:hAnsi="Verdana"/>
+          <w:sz w:val="18"/>
+          <w:szCs w:val="18"/>
+        </w:rPr>
+      </w:pPr>
+      <w:r>
+        <w:rPr>
+          <w:rFonts w:ascii="Verdana" w:hAnsi="Verdana"/>
+          <w:i/>
+          <w:sz w:val="18"/>
+          <w:szCs w:val="18"/>
+        </w:rPr>
+        <w:t>Restrictions</w:t>
+      </w:r>
+      <w:r>
+        <w:rPr>
+          <w:rFonts w:ascii="Verdana" w:hAnsi="Verdana"/>
+          <w:sz w:val="18"/>
+          <w:szCs w:val="18"/>
+        </w:rPr>
+        <w:t>:</w:t>
       </w:r>
     </w:p>
     <w:p>
@@ -2901,6 +2810,122 @@
           <w:szCs w:val="18"/>
         </w:rPr>
       </w:pPr>
+    </w:p>
+    <w:p>
+      <w:pPr>
+        <w:spacing w:after="0"/>
+        <w:rPr>
+          <w:rFonts w:ascii="Verdana" w:hAnsi="Verdana"/>
+          <w:sz w:val="18"/>
+          <w:szCs w:val="18"/>
+        </w:rPr>
+      </w:pPr>
+    </w:p>
+    <w:p>
+      <w:pPr>
+        <w:spacing w:after="0"/>
+        <w:rPr>
+          <w:rFonts w:ascii="Verdana" w:hAnsi="Verdana"/>
+          <w:sz w:val="18"/>
+          <w:szCs w:val="18"/>
+        </w:rPr>
+      </w:pPr>
+    </w:p>
+    <w:p>
+      <w:pPr>
+        <w:spacing w:after="0"/>
+        <w:rPr>
+          <w:rFonts w:ascii="Verdana" w:hAnsi="Verdana"/>
+          <w:sz w:val="18"/>
+          <w:szCs w:val="18"/>
+        </w:rPr>
+      </w:pPr>
+    </w:p>
+    <w:p>
+      <w:pPr>
+        <w:spacing w:after="0"/>
+        <w:rPr>
+          <w:rFonts w:ascii="Verdana" w:hAnsi="Verdana"/>
+          <w:b/>
+          <w:color w:val="548DD4" w:themeColor="text2" w:themeTint="99"/>
+          <w:sz w:val="44"/>
+          <w:szCs w:val="44"/>
+        </w:rPr>
+      </w:pPr>
+      <w:r>
+        <w:rPr>
+          <w:rFonts w:ascii="Verdana" w:hAnsi="Verdana"/>
+          <w:b/>
+          <w:color w:val="548DD4" w:themeColor="text2" w:themeTint="99"/>
+          <w:sz w:val="44"/>
+          <w:szCs w:val="44"/>
+        </w:rPr>
+        <w:t xml:space="preserve">Net Day : </w:t>
+      </w:r>
+    </w:p>
+    <w:p>
+      <w:pPr>
+        <w:spacing w:after="0"/>
+        <w:rPr>
+          <w:rFonts w:ascii="Verdana" w:hAnsi="Verdana"/>
+          <w:sz w:val="18"/>
+          <w:szCs w:val="18"/>
+        </w:rPr>
+      </w:pPr>
+    </w:p>
+    <w:p>
+      <w:pPr>
+        <w:spacing w:after="0"/>
+        <w:rPr>
+          <w:rFonts w:ascii="Verdana" w:hAnsi="Verdana"/>
+          <w:sz w:val="18"/>
+          <w:szCs w:val="18"/>
+        </w:rPr>
+      </w:pPr>
+      <w:r>
+        <w:rPr>
+          <w:rFonts w:ascii="Verdana" w:hAnsi="Verdana"/>
+          <w:sz w:val="18"/>
+          <w:szCs w:val="18"/>
+        </w:rPr>
+        <w:t>add fees and banks</w:t>
+      </w:r>
+    </w:p>
+    <w:p>
+      <w:pPr>
+        <w:spacing w:after="0"/>
+        <w:rPr>
+          <w:rFonts w:ascii="Verdana" w:hAnsi="Verdana"/>
+          <w:sz w:val="18"/>
+          <w:szCs w:val="18"/>
+        </w:rPr>
+      </w:pPr>
+      <w:r>
+        <w:rPr>
+          <w:rFonts w:ascii="Verdana" w:hAnsi="Verdana"/>
+          <w:sz w:val="18"/>
+          <w:szCs w:val="18"/>
+        </w:rPr>
+        <w:t>apply fees to cancellation and build re fund</w:t>
+      </w:r>
+    </w:p>
+    <w:p>
+      <w:pPr>
+        <w:spacing w:after="0"/>
+        <w:rPr>
+          <w:rFonts w:ascii="Verdana" w:hAnsi="Verdana"/>
+          <w:sz w:val="18"/>
+          <w:szCs w:val="18"/>
+        </w:rPr>
+      </w:pPr>
+      <w:r>
+        <w:rPr>
+          <w:rFonts w:ascii="Verdana" w:hAnsi="Verdana"/>
+          <w:sz w:val="18"/>
+          <w:szCs w:val="18"/>
+        </w:rPr>
+        <w:t>add addressing</w:t>
+      </w:r>
     </w:p>
     <w:sectPr>
       <w:pgSz w:w="12240" w:h="15840"/>

</xml_diff>

<commit_message>
commit start woring on bank-fees-refund-addressing
</commit_message>
<xml_diff>
--- a/Accounting/Documentation/Accountin businuss Rules.docx
+++ b/Accounting/Documentation/Accountin businuss Rules.docx
@@ -47,13 +47,23 @@
         </w:rPr>
         <w:t xml:space="preserve">in entity *-&gt;card relationship </w:t>
       </w:r>
-      <w:r>
-        <w:rPr>
-          <w:rFonts w:ascii="Verdana" w:hAnsi="Verdana"/>
-          <w:sz w:val="18"/>
-          <w:szCs w:val="18"/>
-        </w:rPr>
-        <w:t>entityType Must be person/organization</w:t>
+      <w:proofErr w:type="spellStart"/>
+      <w:r>
+        <w:rPr>
+          <w:rFonts w:ascii="Verdana" w:hAnsi="Verdana"/>
+          <w:sz w:val="18"/>
+          <w:szCs w:val="18"/>
+        </w:rPr>
+        <w:t>entityType</w:t>
+      </w:r>
+      <w:proofErr w:type="spellEnd"/>
+      <w:r>
+        <w:rPr>
+          <w:rFonts w:ascii="Verdana" w:hAnsi="Verdana"/>
+          <w:sz w:val="18"/>
+          <w:szCs w:val="18"/>
+        </w:rPr>
+        <w:t xml:space="preserve"> Must be person/organization</w:t>
       </w:r>
     </w:p>
     <w:p>
@@ -123,25 +133,61 @@
           <w:sz w:val="18"/>
           <w:szCs w:val="18"/>
         </w:rPr>
-        <w:t>4-invoice payee/payer entity need to be of entityType{person/org}</w:t>
-      </w:r>
-    </w:p>
-    <w:p>
-      <w:pPr>
-        <w:spacing w:after="0"/>
-        <w:rPr>
-          <w:rFonts w:ascii="Verdana" w:hAnsi="Verdana"/>
-          <w:sz w:val="18"/>
-          <w:szCs w:val="18"/>
-        </w:rPr>
-      </w:pPr>
-      <w:r>
-        <w:rPr>
-          <w:rFonts w:ascii="Verdana" w:hAnsi="Verdana"/>
-          <w:sz w:val="18"/>
-          <w:szCs w:val="18"/>
-        </w:rPr>
-        <w:t>5-in entity/Card relation   entity must be of entityType {person/org}</w:t>
+        <w:t xml:space="preserve">4-invoice payee/payer entity need to be of </w:t>
+      </w:r>
+      <w:proofErr w:type="spellStart"/>
+      <w:r>
+        <w:rPr>
+          <w:rFonts w:ascii="Verdana" w:hAnsi="Verdana"/>
+          <w:sz w:val="18"/>
+          <w:szCs w:val="18"/>
+        </w:rPr>
+        <w:t>entityType</w:t>
+      </w:r>
+      <w:proofErr w:type="spellEnd"/>
+      <w:r>
+        <w:rPr>
+          <w:rFonts w:ascii="Verdana" w:hAnsi="Verdana"/>
+          <w:sz w:val="18"/>
+          <w:szCs w:val="18"/>
+        </w:rPr>
+        <w:t>{person/org}</w:t>
+      </w:r>
+    </w:p>
+    <w:p>
+      <w:pPr>
+        <w:spacing w:after="0"/>
+        <w:rPr>
+          <w:rFonts w:ascii="Verdana" w:hAnsi="Verdana"/>
+          <w:sz w:val="18"/>
+          <w:szCs w:val="18"/>
+        </w:rPr>
+      </w:pPr>
+      <w:r>
+        <w:rPr>
+          <w:rFonts w:ascii="Verdana" w:hAnsi="Verdana"/>
+          <w:sz w:val="18"/>
+          <w:szCs w:val="18"/>
+        </w:rPr>
+        <w:t xml:space="preserve">5-in entity/Card relation   entity must be of </w:t>
+      </w:r>
+      <w:proofErr w:type="spellStart"/>
+      <w:r>
+        <w:rPr>
+          <w:rFonts w:ascii="Verdana" w:hAnsi="Verdana"/>
+          <w:sz w:val="18"/>
+          <w:szCs w:val="18"/>
+        </w:rPr>
+        <w:t>entityType</w:t>
+      </w:r>
+      <w:proofErr w:type="spellEnd"/>
+      <w:r>
+        <w:rPr>
+          <w:rFonts w:ascii="Verdana" w:hAnsi="Verdana"/>
+          <w:sz w:val="18"/>
+          <w:szCs w:val="18"/>
+        </w:rPr>
+        <w:t xml:space="preserve"> {person/org}</w:t>
       </w:r>
     </w:p>
     <w:p>
@@ -231,7 +277,25 @@
           <w:sz w:val="18"/>
           <w:szCs w:val="18"/>
         </w:rPr>
-        <w:t xml:space="preserve"> to invboice need to be in the same currency as invoice</w:t>
+        <w:t xml:space="preserve"> to </w:t>
+      </w:r>
+      <w:proofErr w:type="spellStart"/>
+      <w:r>
+        <w:rPr>
+          <w:rFonts w:ascii="Verdana" w:hAnsi="Verdana"/>
+          <w:sz w:val="18"/>
+          <w:szCs w:val="18"/>
+        </w:rPr>
+        <w:t>invboice</w:t>
+      </w:r>
+      <w:proofErr w:type="spellEnd"/>
+      <w:r>
+        <w:rPr>
+          <w:rFonts w:ascii="Verdana" w:hAnsi="Verdana"/>
+          <w:sz w:val="18"/>
+          <w:szCs w:val="18"/>
+        </w:rPr>
+        <w:t xml:space="preserve"> need to be in the same currency as invoice</w:t>
       </w:r>
     </w:p>
     <w:p>
@@ -257,8 +321,36 @@
           <w:sz w:val="18"/>
           <w:szCs w:val="18"/>
         </w:rPr>
-        <w:t>the invoice need to the follow invoice_payeeID =service_giverID</w:t>
-      </w:r>
+        <w:t xml:space="preserve">the invoice need to the follow </w:t>
+      </w:r>
+      <w:proofErr w:type="spellStart"/>
+      <w:r>
+        <w:rPr>
+          <w:rFonts w:ascii="Verdana" w:hAnsi="Verdana"/>
+          <w:sz w:val="18"/>
+          <w:szCs w:val="18"/>
+        </w:rPr>
+        <w:t>invoice_payeeID</w:t>
+      </w:r>
+      <w:proofErr w:type="spellEnd"/>
+      <w:r>
+        <w:rPr>
+          <w:rFonts w:ascii="Verdana" w:hAnsi="Verdana"/>
+          <w:sz w:val="18"/>
+          <w:szCs w:val="18"/>
+        </w:rPr>
+        <w:t xml:space="preserve"> =</w:t>
+      </w:r>
+      <w:proofErr w:type="spellStart"/>
+      <w:r>
+        <w:rPr>
+          <w:rFonts w:ascii="Verdana" w:hAnsi="Verdana"/>
+          <w:sz w:val="18"/>
+          <w:szCs w:val="18"/>
+        </w:rPr>
+        <w:t>service_giverID</w:t>
+      </w:r>
+      <w:proofErr w:type="spellEnd"/>
     </w:p>
     <w:p>
       <w:pPr>
@@ -307,7 +399,25 @@
           <w:sz w:val="18"/>
           <w:szCs w:val="18"/>
         </w:rPr>
-        <w:t>entities including in service need to be of entityType{}</w:t>
+        <w:t xml:space="preserve">entities including in service need to be of </w:t>
+      </w:r>
+      <w:proofErr w:type="spellStart"/>
+      <w:r>
+        <w:rPr>
+          <w:rFonts w:ascii="Verdana" w:hAnsi="Verdana"/>
+          <w:sz w:val="18"/>
+          <w:szCs w:val="18"/>
+        </w:rPr>
+        <w:t>entityType</w:t>
+      </w:r>
+      <w:proofErr w:type="spellEnd"/>
+      <w:r>
+        <w:rPr>
+          <w:rFonts w:ascii="Verdana" w:hAnsi="Verdana"/>
+          <w:sz w:val="18"/>
+          <w:szCs w:val="18"/>
+        </w:rPr>
+        <w:t>{}</w:t>
       </w:r>
     </w:p>
     <w:p>
@@ -351,6 +461,7 @@
           <w:szCs w:val="18"/>
         </w:rPr>
       </w:pPr>
+      <w:proofErr w:type="spellStart"/>
       <w:r>
         <w:rPr>
           <w:rFonts w:ascii="Verdana" w:hAnsi="Verdana"/>
@@ -359,16 +470,18 @@
         </w:rPr>
         <w:t>invoiceAction</w:t>
       </w:r>
-    </w:p>
-    <w:p>
-      <w:pPr>
-        <w:spacing w:after="0"/>
-        <w:rPr>
-          <w:rFonts w:ascii="Verdana" w:hAnsi="Verdana"/>
-          <w:sz w:val="18"/>
-          <w:szCs w:val="18"/>
-        </w:rPr>
-      </w:pPr>
+      <w:proofErr w:type="spellEnd"/>
+    </w:p>
+    <w:p>
+      <w:pPr>
+        <w:spacing w:after="0"/>
+        <w:rPr>
+          <w:rFonts w:ascii="Verdana" w:hAnsi="Verdana"/>
+          <w:sz w:val="18"/>
+          <w:szCs w:val="18"/>
+        </w:rPr>
+      </w:pPr>
+      <w:proofErr w:type="spellStart"/>
       <w:r>
         <w:rPr>
           <w:rFonts w:ascii="Verdana" w:hAnsi="Verdana"/>
@@ -377,6 +490,7 @@
         </w:rPr>
         <w:t>invoiceActionTransaction</w:t>
       </w:r>
+      <w:proofErr w:type="spellEnd"/>
     </w:p>
     <w:p>
       <w:pPr>
@@ -431,6 +545,7 @@
           <w:szCs w:val="18"/>
         </w:rPr>
       </w:pPr>
+      <w:proofErr w:type="spellStart"/>
       <w:r>
         <w:rPr>
           <w:rFonts w:ascii="Verdana" w:hAnsi="Verdana"/>
@@ -441,16 +556,18 @@
         </w:rPr>
         <w:t>payInvoice</w:t>
       </w:r>
-    </w:p>
-    <w:p>
-      <w:pPr>
-        <w:spacing w:after="0"/>
-        <w:rPr>
-          <w:rFonts w:ascii="Verdana" w:hAnsi="Verdana"/>
-          <w:sz w:val="18"/>
-          <w:szCs w:val="18"/>
-        </w:rPr>
-      </w:pPr>
+      <w:proofErr w:type="spellEnd"/>
+    </w:p>
+    <w:p>
+      <w:pPr>
+        <w:spacing w:after="0"/>
+        <w:rPr>
+          <w:rFonts w:ascii="Verdana" w:hAnsi="Verdana"/>
+          <w:sz w:val="18"/>
+          <w:szCs w:val="18"/>
+        </w:rPr>
+      </w:pPr>
+      <w:proofErr w:type="spellStart"/>
       <w:r>
         <w:rPr>
           <w:rFonts w:ascii="Verdana" w:hAnsi="Verdana"/>
@@ -459,16 +576,18 @@
         </w:rPr>
         <w:t>invoicePayment</w:t>
       </w:r>
-    </w:p>
-    <w:p>
-      <w:pPr>
-        <w:spacing w:after="0"/>
-        <w:rPr>
-          <w:rFonts w:ascii="Verdana" w:hAnsi="Verdana"/>
-          <w:sz w:val="18"/>
-          <w:szCs w:val="18"/>
-        </w:rPr>
-      </w:pPr>
+      <w:proofErr w:type="spellEnd"/>
+    </w:p>
+    <w:p>
+      <w:pPr>
+        <w:spacing w:after="0"/>
+        <w:rPr>
+          <w:rFonts w:ascii="Verdana" w:hAnsi="Verdana"/>
+          <w:sz w:val="18"/>
+          <w:szCs w:val="18"/>
+        </w:rPr>
+      </w:pPr>
+      <w:proofErr w:type="spellStart"/>
       <w:r>
         <w:rPr>
           <w:rFonts w:ascii="Verdana" w:hAnsi="Verdana"/>
@@ -477,16 +596,18 @@
         </w:rPr>
         <w:t>invoiceAction</w:t>
       </w:r>
-    </w:p>
-    <w:p>
-      <w:pPr>
-        <w:spacing w:after="0"/>
-        <w:rPr>
-          <w:rFonts w:ascii="Verdana" w:hAnsi="Verdana"/>
-          <w:sz w:val="18"/>
-          <w:szCs w:val="18"/>
-        </w:rPr>
-      </w:pPr>
+      <w:proofErr w:type="spellEnd"/>
+    </w:p>
+    <w:p>
+      <w:pPr>
+        <w:spacing w:after="0"/>
+        <w:rPr>
+          <w:rFonts w:ascii="Verdana" w:hAnsi="Verdana"/>
+          <w:sz w:val="18"/>
+          <w:szCs w:val="18"/>
+        </w:rPr>
+      </w:pPr>
+      <w:proofErr w:type="spellStart"/>
       <w:r>
         <w:rPr>
           <w:rFonts w:ascii="Verdana" w:hAnsi="Verdana"/>
@@ -511,6 +632,7 @@
         </w:rPr>
         <w:t>voiceActionTransaction</w:t>
       </w:r>
+      <w:proofErr w:type="spellEnd"/>
     </w:p>
     <w:p>
       <w:pPr>
@@ -1314,6 +1436,7 @@
         </w:rPr>
         <w:t xml:space="preserve">(1)inheritance </w:t>
       </w:r>
+      <w:proofErr w:type="spellStart"/>
       <w:r>
         <w:rPr>
           <w:rFonts w:ascii="Verdana" w:hAnsi="Verdana"/>
@@ -1322,6 +1445,7 @@
         </w:rPr>
         <w:t>Distinctor</w:t>
       </w:r>
+      <w:proofErr w:type="spellEnd"/>
       <w:r>
         <w:rPr>
           <w:rFonts w:ascii="Verdana" w:hAnsi="Verdana"/>
@@ -2088,34 +2212,108 @@
           <w:sz w:val="18"/>
           <w:szCs w:val="18"/>
         </w:rPr>
-        <w:t xml:space="preserve"> 2-track of original payment transactions will be kept in paymentTransaction Table.</w:t>
-      </w:r>
-    </w:p>
-    <w:p>
-      <w:pPr>
-        <w:spacing w:after="0"/>
-        <w:rPr>
-          <w:rFonts w:ascii="Verdana" w:hAnsi="Verdana"/>
-          <w:sz w:val="18"/>
-          <w:szCs w:val="18"/>
-        </w:rPr>
-      </w:pPr>
-      <w:r>
-        <w:rPr>
-          <w:rFonts w:ascii="Verdana" w:hAnsi="Verdana"/>
-          <w:sz w:val="18"/>
-          <w:szCs w:val="18"/>
-        </w:rPr>
-        <w:t>3-any status change happened to the payment of any kind, e\will be recorded into separate category like invoice/invoiceAction/invoiceActionTransaction</w:t>
-      </w:r>
-      <w:r>
-        <w:rPr>
-          <w:rFonts w:ascii="Verdana" w:hAnsi="Verdana"/>
-          <w:sz w:val="18"/>
-          <w:szCs w:val="18"/>
-        </w:rPr>
-        <w:t xml:space="preserve">   or deposit/depositAction/depositActionTRansaction</w:t>
-      </w:r>
+        <w:t xml:space="preserve"> 2-track of original payment transactions will be kept in </w:t>
+      </w:r>
+      <w:proofErr w:type="spellStart"/>
+      <w:r>
+        <w:rPr>
+          <w:rFonts w:ascii="Verdana" w:hAnsi="Verdana"/>
+          <w:sz w:val="18"/>
+          <w:szCs w:val="18"/>
+        </w:rPr>
+        <w:t>paymentTransaction</w:t>
+      </w:r>
+      <w:proofErr w:type="spellEnd"/>
+      <w:r>
+        <w:rPr>
+          <w:rFonts w:ascii="Verdana" w:hAnsi="Verdana"/>
+          <w:sz w:val="18"/>
+          <w:szCs w:val="18"/>
+        </w:rPr>
+        <w:t xml:space="preserve"> Table.</w:t>
+      </w:r>
+    </w:p>
+    <w:p>
+      <w:pPr>
+        <w:spacing w:after="0"/>
+        <w:rPr>
+          <w:rFonts w:ascii="Verdana" w:hAnsi="Verdana"/>
+          <w:sz w:val="18"/>
+          <w:szCs w:val="18"/>
+        </w:rPr>
+      </w:pPr>
+      <w:r>
+        <w:rPr>
+          <w:rFonts w:ascii="Verdana" w:hAnsi="Verdana"/>
+          <w:sz w:val="18"/>
+          <w:szCs w:val="18"/>
+        </w:rPr>
+        <w:t>3-any status change happened to the payment of any kind, e\will be recorded into separate category like invoice/</w:t>
+      </w:r>
+      <w:proofErr w:type="spellStart"/>
+      <w:r>
+        <w:rPr>
+          <w:rFonts w:ascii="Verdana" w:hAnsi="Verdana"/>
+          <w:sz w:val="18"/>
+          <w:szCs w:val="18"/>
+        </w:rPr>
+        <w:t>invoiceAction</w:t>
+      </w:r>
+      <w:proofErr w:type="spellEnd"/>
+      <w:r>
+        <w:rPr>
+          <w:rFonts w:ascii="Verdana" w:hAnsi="Verdana"/>
+          <w:sz w:val="18"/>
+          <w:szCs w:val="18"/>
+        </w:rPr>
+        <w:t>/</w:t>
+      </w:r>
+      <w:proofErr w:type="spellStart"/>
+      <w:r>
+        <w:rPr>
+          <w:rFonts w:ascii="Verdana" w:hAnsi="Verdana"/>
+          <w:sz w:val="18"/>
+          <w:szCs w:val="18"/>
+        </w:rPr>
+        <w:t>invoiceActionTransaction</w:t>
+      </w:r>
+      <w:proofErr w:type="spellEnd"/>
+      <w:r>
+        <w:rPr>
+          <w:rFonts w:ascii="Verdana" w:hAnsi="Verdana"/>
+          <w:sz w:val="18"/>
+          <w:szCs w:val="18"/>
+        </w:rPr>
+        <w:t xml:space="preserve">   or deposit/</w:t>
+      </w:r>
+      <w:proofErr w:type="spellStart"/>
+      <w:r>
+        <w:rPr>
+          <w:rFonts w:ascii="Verdana" w:hAnsi="Verdana"/>
+          <w:sz w:val="18"/>
+          <w:szCs w:val="18"/>
+        </w:rPr>
+        <w:t>depositAction</w:t>
+      </w:r>
+      <w:proofErr w:type="spellEnd"/>
+      <w:r>
+        <w:rPr>
+          <w:rFonts w:ascii="Verdana" w:hAnsi="Verdana"/>
+          <w:sz w:val="18"/>
+          <w:szCs w:val="18"/>
+        </w:rPr>
+        <w:t>/</w:t>
+      </w:r>
+      <w:proofErr w:type="spellStart"/>
+      <w:r>
+        <w:rPr>
+          <w:rFonts w:ascii="Verdana" w:hAnsi="Verdana"/>
+          <w:sz w:val="18"/>
+          <w:szCs w:val="18"/>
+        </w:rPr>
+        <w:t>depositActionTRansaction</w:t>
+      </w:r>
+      <w:proofErr w:type="spellEnd"/>
     </w:p>
     <w:p>
       <w:pPr>
@@ -2267,6 +2465,7 @@
           <w:szCs w:val="18"/>
         </w:rPr>
       </w:pPr>
+      <w:proofErr w:type="spellStart"/>
       <w:r>
         <w:rPr>
           <w:rFonts w:ascii="Verdana" w:hAnsi="Verdana"/>
@@ -2275,16 +2474,18 @@
         </w:rPr>
         <w:t>glType</w:t>
       </w:r>
-    </w:p>
-    <w:p>
-      <w:pPr>
-        <w:spacing w:after="0"/>
-        <w:rPr>
-          <w:rFonts w:ascii="Verdana" w:hAnsi="Verdana"/>
-          <w:sz w:val="18"/>
-          <w:szCs w:val="18"/>
-        </w:rPr>
-      </w:pPr>
+      <w:proofErr w:type="spellEnd"/>
+    </w:p>
+    <w:p>
+      <w:pPr>
+        <w:spacing w:after="0"/>
+        <w:rPr>
+          <w:rFonts w:ascii="Verdana" w:hAnsi="Verdana"/>
+          <w:sz w:val="18"/>
+          <w:szCs w:val="18"/>
+        </w:rPr>
+      </w:pPr>
+      <w:proofErr w:type="spellStart"/>
       <w:r>
         <w:rPr>
           <w:rFonts w:ascii="Verdana" w:hAnsi="Verdana"/>
@@ -2293,16 +2494,18 @@
         </w:rPr>
         <w:t>catType</w:t>
       </w:r>
-    </w:p>
-    <w:p>
-      <w:pPr>
-        <w:spacing w:after="0"/>
-        <w:rPr>
-          <w:rFonts w:ascii="Verdana" w:hAnsi="Verdana"/>
-          <w:sz w:val="18"/>
-          <w:szCs w:val="18"/>
-        </w:rPr>
-      </w:pPr>
+      <w:proofErr w:type="spellEnd"/>
+    </w:p>
+    <w:p>
+      <w:pPr>
+        <w:spacing w:after="0"/>
+        <w:rPr>
+          <w:rFonts w:ascii="Verdana" w:hAnsi="Verdana"/>
+          <w:sz w:val="18"/>
+          <w:szCs w:val="18"/>
+        </w:rPr>
+      </w:pPr>
+      <w:proofErr w:type="spellStart"/>
       <w:r>
         <w:rPr>
           <w:rFonts w:ascii="Verdana" w:hAnsi="Verdana"/>
@@ -2311,16 +2514,18 @@
         </w:rPr>
         <w:t>cardtype</w:t>
       </w:r>
-    </w:p>
-    <w:p>
-      <w:pPr>
-        <w:spacing w:after="0"/>
-        <w:rPr>
-          <w:rFonts w:ascii="Verdana" w:hAnsi="Verdana"/>
-          <w:sz w:val="18"/>
-          <w:szCs w:val="18"/>
-        </w:rPr>
-      </w:pPr>
+      <w:proofErr w:type="spellEnd"/>
+    </w:p>
+    <w:p>
+      <w:pPr>
+        <w:spacing w:after="0"/>
+        <w:rPr>
+          <w:rFonts w:ascii="Verdana" w:hAnsi="Verdana"/>
+          <w:sz w:val="18"/>
+          <w:szCs w:val="18"/>
+        </w:rPr>
+      </w:pPr>
+      <w:proofErr w:type="spellStart"/>
       <w:r>
         <w:rPr>
           <w:rFonts w:ascii="Verdana" w:hAnsi="Verdana"/>
@@ -2329,16 +2534,18 @@
         </w:rPr>
         <w:t>ccCardType</w:t>
       </w:r>
-    </w:p>
-    <w:p>
-      <w:pPr>
-        <w:spacing w:after="0"/>
-        <w:rPr>
-          <w:rFonts w:ascii="Verdana" w:hAnsi="Verdana"/>
-          <w:sz w:val="18"/>
-          <w:szCs w:val="18"/>
-        </w:rPr>
-      </w:pPr>
+      <w:proofErr w:type="spellEnd"/>
+    </w:p>
+    <w:p>
+      <w:pPr>
+        <w:spacing w:after="0"/>
+        <w:rPr>
+          <w:rFonts w:ascii="Verdana" w:hAnsi="Verdana"/>
+          <w:sz w:val="18"/>
+          <w:szCs w:val="18"/>
+        </w:rPr>
+      </w:pPr>
+      <w:proofErr w:type="spellStart"/>
       <w:r>
         <w:rPr>
           <w:rFonts w:ascii="Verdana" w:hAnsi="Verdana"/>
@@ -2347,6 +2554,7 @@
         </w:rPr>
         <w:t>paymentType</w:t>
       </w:r>
+      <w:proofErr w:type="spellEnd"/>
     </w:p>
     <w:p>
       <w:pPr>
@@ -2358,6 +2566,7 @@
           <w:szCs w:val="18"/>
         </w:rPr>
       </w:pPr>
+      <w:proofErr w:type="spellStart"/>
       <w:r>
         <w:rPr>
           <w:rFonts w:ascii="Verdana" w:hAnsi="Verdana" w:cs="Consolas"/>
@@ -2367,16 +2576,18 @@
         </w:rPr>
         <w:t>extPaymentType</w:t>
       </w:r>
-    </w:p>
-    <w:p>
-      <w:pPr>
-        <w:spacing w:after="0"/>
-        <w:rPr>
-          <w:rFonts w:ascii="Verdana" w:hAnsi="Verdana"/>
-          <w:sz w:val="18"/>
-          <w:szCs w:val="18"/>
-        </w:rPr>
-      </w:pPr>
+      <w:proofErr w:type="spellEnd"/>
+    </w:p>
+    <w:p>
+      <w:pPr>
+        <w:spacing w:after="0"/>
+        <w:rPr>
+          <w:rFonts w:ascii="Verdana" w:hAnsi="Verdana"/>
+          <w:sz w:val="18"/>
+          <w:szCs w:val="18"/>
+        </w:rPr>
+      </w:pPr>
+      <w:proofErr w:type="spellStart"/>
       <w:r>
         <w:rPr>
           <w:rFonts w:ascii="Verdana" w:hAnsi="Verdana"/>
@@ -2385,16 +2596,18 @@
         </w:rPr>
         <w:t>invoiceStat</w:t>
       </w:r>
-    </w:p>
-    <w:p>
-      <w:pPr>
-        <w:spacing w:after="0"/>
-        <w:rPr>
-          <w:rFonts w:ascii="Verdana" w:hAnsi="Verdana"/>
-          <w:sz w:val="18"/>
-          <w:szCs w:val="18"/>
-        </w:rPr>
-      </w:pPr>
+      <w:proofErr w:type="spellEnd"/>
+    </w:p>
+    <w:p>
+      <w:pPr>
+        <w:spacing w:after="0"/>
+        <w:rPr>
+          <w:rFonts w:ascii="Verdana" w:hAnsi="Verdana"/>
+          <w:sz w:val="18"/>
+          <w:szCs w:val="18"/>
+        </w:rPr>
+      </w:pPr>
+      <w:proofErr w:type="spellStart"/>
       <w:r>
         <w:rPr>
           <w:rFonts w:ascii="Verdana" w:hAnsi="Verdana"/>
@@ -2403,16 +2616,18 @@
         </w:rPr>
         <w:t>currencyType</w:t>
       </w:r>
-    </w:p>
-    <w:p>
-      <w:pPr>
-        <w:spacing w:after="0"/>
-        <w:rPr>
-          <w:rFonts w:ascii="Verdana" w:hAnsi="Verdana"/>
-          <w:sz w:val="18"/>
-          <w:szCs w:val="18"/>
-        </w:rPr>
-      </w:pPr>
+      <w:proofErr w:type="spellEnd"/>
+    </w:p>
+    <w:p>
+      <w:pPr>
+        <w:spacing w:after="0"/>
+        <w:rPr>
+          <w:rFonts w:ascii="Verdana" w:hAnsi="Verdana"/>
+          <w:sz w:val="18"/>
+          <w:szCs w:val="18"/>
+        </w:rPr>
+      </w:pPr>
+      <w:proofErr w:type="spellStart"/>
       <w:r>
         <w:rPr>
           <w:rFonts w:ascii="Verdana" w:hAnsi="Verdana"/>
@@ -2421,16 +2636,18 @@
         </w:rPr>
         <w:t>entityType</w:t>
       </w:r>
-    </w:p>
-    <w:p>
-      <w:pPr>
-        <w:spacing w:after="0"/>
-        <w:rPr>
-          <w:rFonts w:ascii="Verdana" w:hAnsi="Verdana"/>
-          <w:sz w:val="18"/>
-          <w:szCs w:val="18"/>
-        </w:rPr>
-      </w:pPr>
+      <w:proofErr w:type="spellEnd"/>
+    </w:p>
+    <w:p>
+      <w:pPr>
+        <w:spacing w:after="0"/>
+        <w:rPr>
+          <w:rFonts w:ascii="Verdana" w:hAnsi="Verdana"/>
+          <w:sz w:val="18"/>
+          <w:szCs w:val="18"/>
+        </w:rPr>
+      </w:pPr>
+      <w:proofErr w:type="spellStart"/>
       <w:r>
         <w:rPr>
           <w:rFonts w:ascii="Verdana" w:hAnsi="Verdana"/>
@@ -2439,16 +2656,18 @@
         </w:rPr>
         <w:t>contectType</w:t>
       </w:r>
-    </w:p>
-    <w:p>
-      <w:pPr>
-        <w:spacing w:after="0"/>
-        <w:rPr>
-          <w:rFonts w:ascii="Verdana" w:hAnsi="Verdana"/>
-          <w:sz w:val="18"/>
-          <w:szCs w:val="18"/>
-        </w:rPr>
-      </w:pPr>
+      <w:proofErr w:type="spellEnd"/>
+    </w:p>
+    <w:p>
+      <w:pPr>
+        <w:spacing w:after="0"/>
+        <w:rPr>
+          <w:rFonts w:ascii="Verdana" w:hAnsi="Verdana"/>
+          <w:sz w:val="18"/>
+          <w:szCs w:val="18"/>
+        </w:rPr>
+      </w:pPr>
+      <w:proofErr w:type="spellStart"/>
       <w:r>
         <w:rPr>
           <w:rFonts w:ascii="Verdana" w:hAnsi="Verdana"/>
@@ -2457,16 +2676,18 @@
         </w:rPr>
         <w:t>officeType</w:t>
       </w:r>
-    </w:p>
-    <w:p>
-      <w:pPr>
-        <w:spacing w:after="0"/>
-        <w:rPr>
-          <w:rFonts w:ascii="Verdana" w:hAnsi="Verdana"/>
-          <w:sz w:val="18"/>
-          <w:szCs w:val="18"/>
-        </w:rPr>
-      </w:pPr>
+      <w:proofErr w:type="spellEnd"/>
+    </w:p>
+    <w:p>
+      <w:pPr>
+        <w:spacing w:after="0"/>
+        <w:rPr>
+          <w:rFonts w:ascii="Verdana" w:hAnsi="Verdana"/>
+          <w:sz w:val="18"/>
+          <w:szCs w:val="18"/>
+        </w:rPr>
+      </w:pPr>
+      <w:proofErr w:type="spellStart"/>
       <w:r>
         <w:rPr>
           <w:rFonts w:ascii="Verdana" w:hAnsi="Verdana"/>
@@ -2475,16 +2696,18 @@
         </w:rPr>
         <w:t>userType</w:t>
       </w:r>
-    </w:p>
-    <w:p>
-      <w:pPr>
-        <w:spacing w:after="0"/>
-        <w:rPr>
-          <w:rFonts w:ascii="Verdana" w:hAnsi="Verdana"/>
-          <w:sz w:val="18"/>
-          <w:szCs w:val="18"/>
-        </w:rPr>
-      </w:pPr>
+      <w:proofErr w:type="spellEnd"/>
+    </w:p>
+    <w:p>
+      <w:pPr>
+        <w:spacing w:after="0"/>
+        <w:rPr>
+          <w:rFonts w:ascii="Verdana" w:hAnsi="Verdana"/>
+          <w:sz w:val="18"/>
+          <w:szCs w:val="18"/>
+        </w:rPr>
+      </w:pPr>
+      <w:proofErr w:type="spellStart"/>
       <w:r>
         <w:rPr>
           <w:rFonts w:ascii="Verdana" w:hAnsi="Verdana"/>
@@ -2493,6 +2716,7 @@
         </w:rPr>
         <w:t>sysUserType</w:t>
       </w:r>
+      <w:proofErr w:type="spellEnd"/>
     </w:p>
     <w:p>
       <w:pPr>
@@ -2906,7 +3130,7 @@
           <w:sz w:val="18"/>
           <w:szCs w:val="18"/>
         </w:rPr>
-        <w:t>apply fees to cancellation and build re fund</w:t>
+        <w:t>apply fees to cancellation and build refund</w:t>
       </w:r>
     </w:p>
     <w:p>

</xml_diff>

<commit_message>
commit start working on reerse cancellation
</commit_message>
<xml_diff>
--- a/Accounting/Documentation/Accountin businuss Rules.docx
+++ b/Accounting/Documentation/Accountin businuss Rules.docx
@@ -47,23 +47,13 @@
         </w:rPr>
         <w:t xml:space="preserve">in entity *-&gt;card relationship </w:t>
       </w:r>
-      <w:proofErr w:type="spellStart"/>
-      <w:r>
-        <w:rPr>
-          <w:rFonts w:ascii="Verdana" w:hAnsi="Verdana"/>
-          <w:sz w:val="18"/>
-          <w:szCs w:val="18"/>
-        </w:rPr>
-        <w:t>entityType</w:t>
-      </w:r>
-      <w:proofErr w:type="spellEnd"/>
-      <w:r>
-        <w:rPr>
-          <w:rFonts w:ascii="Verdana" w:hAnsi="Verdana"/>
-          <w:sz w:val="18"/>
-          <w:szCs w:val="18"/>
-        </w:rPr>
-        <w:t xml:space="preserve"> Must be person/organization</w:t>
+      <w:r>
+        <w:rPr>
+          <w:rFonts w:ascii="Verdana" w:hAnsi="Verdana"/>
+          <w:sz w:val="18"/>
+          <w:szCs w:val="18"/>
+        </w:rPr>
+        <w:t>entityType Must be person/organization</w:t>
       </w:r>
     </w:p>
     <w:p>
@@ -133,61 +123,25 @@
           <w:sz w:val="18"/>
           <w:szCs w:val="18"/>
         </w:rPr>
-        <w:t xml:space="preserve">4-invoice payee/payer entity need to be of </w:t>
-      </w:r>
-      <w:proofErr w:type="spellStart"/>
-      <w:r>
-        <w:rPr>
-          <w:rFonts w:ascii="Verdana" w:hAnsi="Verdana"/>
-          <w:sz w:val="18"/>
-          <w:szCs w:val="18"/>
-        </w:rPr>
-        <w:t>entityType</w:t>
-      </w:r>
-      <w:proofErr w:type="spellEnd"/>
-      <w:r>
-        <w:rPr>
-          <w:rFonts w:ascii="Verdana" w:hAnsi="Verdana"/>
-          <w:sz w:val="18"/>
-          <w:szCs w:val="18"/>
-        </w:rPr>
-        <w:t>{person/org}</w:t>
-      </w:r>
-    </w:p>
-    <w:p>
-      <w:pPr>
-        <w:spacing w:after="0"/>
-        <w:rPr>
-          <w:rFonts w:ascii="Verdana" w:hAnsi="Verdana"/>
-          <w:sz w:val="18"/>
-          <w:szCs w:val="18"/>
-        </w:rPr>
-      </w:pPr>
-      <w:r>
-        <w:rPr>
-          <w:rFonts w:ascii="Verdana" w:hAnsi="Verdana"/>
-          <w:sz w:val="18"/>
-          <w:szCs w:val="18"/>
-        </w:rPr>
-        <w:t xml:space="preserve">5-in entity/Card relation   entity must be of </w:t>
-      </w:r>
-      <w:proofErr w:type="spellStart"/>
-      <w:r>
-        <w:rPr>
-          <w:rFonts w:ascii="Verdana" w:hAnsi="Verdana"/>
-          <w:sz w:val="18"/>
-          <w:szCs w:val="18"/>
-        </w:rPr>
-        <w:t>entityType</w:t>
-      </w:r>
-      <w:proofErr w:type="spellEnd"/>
-      <w:r>
-        <w:rPr>
-          <w:rFonts w:ascii="Verdana" w:hAnsi="Verdana"/>
-          <w:sz w:val="18"/>
-          <w:szCs w:val="18"/>
-        </w:rPr>
-        <w:t xml:space="preserve"> {person/org}</w:t>
+        <w:t>4-invoice payee/payer entity need to be of entityType{person/org}</w:t>
+      </w:r>
+    </w:p>
+    <w:p>
+      <w:pPr>
+        <w:spacing w:after="0"/>
+        <w:rPr>
+          <w:rFonts w:ascii="Verdana" w:hAnsi="Verdana"/>
+          <w:sz w:val="18"/>
+          <w:szCs w:val="18"/>
+        </w:rPr>
+      </w:pPr>
+      <w:r>
+        <w:rPr>
+          <w:rFonts w:ascii="Verdana" w:hAnsi="Verdana"/>
+          <w:sz w:val="18"/>
+          <w:szCs w:val="18"/>
+        </w:rPr>
+        <w:t>5-in entity/Card relation   entity must be of entityType {person/org}</w:t>
       </w:r>
     </w:p>
     <w:p>
@@ -277,25 +231,7 @@
           <w:sz w:val="18"/>
           <w:szCs w:val="18"/>
         </w:rPr>
-        <w:t xml:space="preserve"> to </w:t>
-      </w:r>
-      <w:proofErr w:type="spellStart"/>
-      <w:r>
-        <w:rPr>
-          <w:rFonts w:ascii="Verdana" w:hAnsi="Verdana"/>
-          <w:sz w:val="18"/>
-          <w:szCs w:val="18"/>
-        </w:rPr>
-        <w:t>invboice</w:t>
-      </w:r>
-      <w:proofErr w:type="spellEnd"/>
-      <w:r>
-        <w:rPr>
-          <w:rFonts w:ascii="Verdana" w:hAnsi="Verdana"/>
-          <w:sz w:val="18"/>
-          <w:szCs w:val="18"/>
-        </w:rPr>
-        <w:t xml:space="preserve"> need to be in the same currency as invoice</w:t>
+        <w:t xml:space="preserve"> to invboice need to be in the same currency as invoice</w:t>
       </w:r>
     </w:p>
     <w:p>
@@ -321,36 +257,8 @@
           <w:sz w:val="18"/>
           <w:szCs w:val="18"/>
         </w:rPr>
-        <w:t xml:space="preserve">the invoice need to the follow </w:t>
-      </w:r>
-      <w:proofErr w:type="spellStart"/>
-      <w:r>
-        <w:rPr>
-          <w:rFonts w:ascii="Verdana" w:hAnsi="Verdana"/>
-          <w:sz w:val="18"/>
-          <w:szCs w:val="18"/>
-        </w:rPr>
-        <w:t>invoice_payeeID</w:t>
-      </w:r>
-      <w:proofErr w:type="spellEnd"/>
-      <w:r>
-        <w:rPr>
-          <w:rFonts w:ascii="Verdana" w:hAnsi="Verdana"/>
-          <w:sz w:val="18"/>
-          <w:szCs w:val="18"/>
-        </w:rPr>
-        <w:t xml:space="preserve"> =</w:t>
-      </w:r>
-      <w:proofErr w:type="spellStart"/>
-      <w:r>
-        <w:rPr>
-          <w:rFonts w:ascii="Verdana" w:hAnsi="Verdana"/>
-          <w:sz w:val="18"/>
-          <w:szCs w:val="18"/>
-        </w:rPr>
-        <w:t>service_giverID</w:t>
-      </w:r>
-      <w:proofErr w:type="spellEnd"/>
+        <w:t>the invoice need to the follow invoice_payeeID =service_giverID</w:t>
+      </w:r>
     </w:p>
     <w:p>
       <w:pPr>
@@ -399,25 +307,7 @@
           <w:sz w:val="18"/>
           <w:szCs w:val="18"/>
         </w:rPr>
-        <w:t xml:space="preserve">entities including in service need to be of </w:t>
-      </w:r>
-      <w:proofErr w:type="spellStart"/>
-      <w:r>
-        <w:rPr>
-          <w:rFonts w:ascii="Verdana" w:hAnsi="Verdana"/>
-          <w:sz w:val="18"/>
-          <w:szCs w:val="18"/>
-        </w:rPr>
-        <w:t>entityType</w:t>
-      </w:r>
-      <w:proofErr w:type="spellEnd"/>
-      <w:r>
-        <w:rPr>
-          <w:rFonts w:ascii="Verdana" w:hAnsi="Verdana"/>
-          <w:sz w:val="18"/>
-          <w:szCs w:val="18"/>
-        </w:rPr>
-        <w:t>{}</w:t>
+        <w:t>entities including in service need to be of entityType{}</w:t>
       </w:r>
     </w:p>
     <w:p>
@@ -461,7 +351,6 @@
           <w:szCs w:val="18"/>
         </w:rPr>
       </w:pPr>
-      <w:proofErr w:type="spellStart"/>
       <w:r>
         <w:rPr>
           <w:rFonts w:ascii="Verdana" w:hAnsi="Verdana"/>
@@ -470,18 +359,16 @@
         </w:rPr>
         <w:t>invoiceAction</w:t>
       </w:r>
-      <w:proofErr w:type="spellEnd"/>
-    </w:p>
-    <w:p>
-      <w:pPr>
-        <w:spacing w:after="0"/>
-        <w:rPr>
-          <w:rFonts w:ascii="Verdana" w:hAnsi="Verdana"/>
-          <w:sz w:val="18"/>
-          <w:szCs w:val="18"/>
-        </w:rPr>
-      </w:pPr>
-      <w:proofErr w:type="spellStart"/>
+    </w:p>
+    <w:p>
+      <w:pPr>
+        <w:spacing w:after="0"/>
+        <w:rPr>
+          <w:rFonts w:ascii="Verdana" w:hAnsi="Verdana"/>
+          <w:sz w:val="18"/>
+          <w:szCs w:val="18"/>
+        </w:rPr>
+      </w:pPr>
       <w:r>
         <w:rPr>
           <w:rFonts w:ascii="Verdana" w:hAnsi="Verdana"/>
@@ -490,7 +377,6 @@
         </w:rPr>
         <w:t>invoiceActionTransaction</w:t>
       </w:r>
-      <w:proofErr w:type="spellEnd"/>
     </w:p>
     <w:p>
       <w:pPr>
@@ -545,7 +431,6 @@
           <w:szCs w:val="18"/>
         </w:rPr>
       </w:pPr>
-      <w:proofErr w:type="spellStart"/>
       <w:r>
         <w:rPr>
           <w:rFonts w:ascii="Verdana" w:hAnsi="Verdana"/>
@@ -556,18 +441,16 @@
         </w:rPr>
         <w:t>payInvoice</w:t>
       </w:r>
-      <w:proofErr w:type="spellEnd"/>
-    </w:p>
-    <w:p>
-      <w:pPr>
-        <w:spacing w:after="0"/>
-        <w:rPr>
-          <w:rFonts w:ascii="Verdana" w:hAnsi="Verdana"/>
-          <w:sz w:val="18"/>
-          <w:szCs w:val="18"/>
-        </w:rPr>
-      </w:pPr>
-      <w:proofErr w:type="spellStart"/>
+    </w:p>
+    <w:p>
+      <w:pPr>
+        <w:spacing w:after="0"/>
+        <w:rPr>
+          <w:rFonts w:ascii="Verdana" w:hAnsi="Verdana"/>
+          <w:sz w:val="18"/>
+          <w:szCs w:val="18"/>
+        </w:rPr>
+      </w:pPr>
       <w:r>
         <w:rPr>
           <w:rFonts w:ascii="Verdana" w:hAnsi="Verdana"/>
@@ -576,18 +459,16 @@
         </w:rPr>
         <w:t>invoicePayment</w:t>
       </w:r>
-      <w:proofErr w:type="spellEnd"/>
-    </w:p>
-    <w:p>
-      <w:pPr>
-        <w:spacing w:after="0"/>
-        <w:rPr>
-          <w:rFonts w:ascii="Verdana" w:hAnsi="Verdana"/>
-          <w:sz w:val="18"/>
-          <w:szCs w:val="18"/>
-        </w:rPr>
-      </w:pPr>
-      <w:proofErr w:type="spellStart"/>
+    </w:p>
+    <w:p>
+      <w:pPr>
+        <w:spacing w:after="0"/>
+        <w:rPr>
+          <w:rFonts w:ascii="Verdana" w:hAnsi="Verdana"/>
+          <w:sz w:val="18"/>
+          <w:szCs w:val="18"/>
+        </w:rPr>
+      </w:pPr>
       <w:r>
         <w:rPr>
           <w:rFonts w:ascii="Verdana" w:hAnsi="Verdana"/>
@@ -596,18 +477,16 @@
         </w:rPr>
         <w:t>invoiceAction</w:t>
       </w:r>
-      <w:proofErr w:type="spellEnd"/>
-    </w:p>
-    <w:p>
-      <w:pPr>
-        <w:spacing w:after="0"/>
-        <w:rPr>
-          <w:rFonts w:ascii="Verdana" w:hAnsi="Verdana"/>
-          <w:sz w:val="18"/>
-          <w:szCs w:val="18"/>
-        </w:rPr>
-      </w:pPr>
-      <w:proofErr w:type="spellStart"/>
+    </w:p>
+    <w:p>
+      <w:pPr>
+        <w:spacing w:after="0"/>
+        <w:rPr>
+          <w:rFonts w:ascii="Verdana" w:hAnsi="Verdana"/>
+          <w:sz w:val="18"/>
+          <w:szCs w:val="18"/>
+        </w:rPr>
+      </w:pPr>
       <w:r>
         <w:rPr>
           <w:rFonts w:ascii="Verdana" w:hAnsi="Verdana"/>
@@ -632,7 +511,6 @@
         </w:rPr>
         <w:t>voiceActionTransaction</w:t>
       </w:r>
-      <w:proofErr w:type="spellEnd"/>
     </w:p>
     <w:p>
       <w:pPr>
@@ -1306,20 +1184,92 @@
         <w:spacing w:after="0"/>
         <w:rPr>
           <w:rFonts w:ascii="Verdana" w:hAnsi="Verdana"/>
-          <w:sz w:val="18"/>
-          <w:szCs w:val="18"/>
-        </w:rPr>
-      </w:pPr>
-    </w:p>
-    <w:p>
-      <w:pPr>
-        <w:spacing w:after="0"/>
-        <w:rPr>
-          <w:rFonts w:ascii="Verdana" w:hAnsi="Verdana"/>
-          <w:sz w:val="18"/>
-          <w:szCs w:val="18"/>
-        </w:rPr>
-      </w:pPr>
+          <w:b/>
+          <w:sz w:val="18"/>
+          <w:szCs w:val="18"/>
+        </w:rPr>
+      </w:pPr>
+      <w:r>
+        <w:rPr>
+          <w:rFonts w:ascii="Verdana" w:hAnsi="Verdana"/>
+          <w:b/>
+          <w:sz w:val="18"/>
+          <w:szCs w:val="18"/>
+        </w:rPr>
+        <w:t>Scenario[3]</w:t>
+      </w:r>
+    </w:p>
+    <w:p>
+      <w:pPr>
+        <w:spacing w:after="0"/>
+        <w:rPr>
+          <w:rFonts w:ascii="Verdana" w:hAnsi="Verdana"/>
+          <w:sz w:val="18"/>
+          <w:szCs w:val="18"/>
+        </w:rPr>
+      </w:pPr>
+      <w:r>
+        <w:rPr>
+          <w:rFonts w:ascii="Verdana" w:hAnsi="Verdana"/>
+          <w:sz w:val="18"/>
+          <w:szCs w:val="18"/>
+        </w:rPr>
+        <w:t>create card</w:t>
+      </w:r>
+    </w:p>
+    <w:p>
+      <w:pPr>
+        <w:spacing w:after="0"/>
+        <w:rPr>
+          <w:rFonts w:ascii="Verdana" w:hAnsi="Verdana"/>
+          <w:sz w:val="18"/>
+          <w:szCs w:val="18"/>
+        </w:rPr>
+      </w:pPr>
+      <w:r>
+        <w:rPr>
+          <w:rFonts w:ascii="Verdana" w:hAnsi="Verdana"/>
+          <w:sz w:val="18"/>
+          <w:szCs w:val="18"/>
+        </w:rPr>
+        <w:t>create bank</w:t>
+      </w:r>
+    </w:p>
+    <w:p>
+      <w:pPr>
+        <w:spacing w:after="0"/>
+        <w:rPr>
+          <w:rFonts w:ascii="Verdana" w:hAnsi="Verdana"/>
+          <w:sz w:val="18"/>
+          <w:szCs w:val="18"/>
+        </w:rPr>
+      </w:pPr>
+      <w:r>
+        <w:rPr>
+          <w:rFonts w:ascii="Verdana" w:hAnsi="Verdana"/>
+          <w:sz w:val="18"/>
+          <w:szCs w:val="18"/>
+        </w:rPr>
+        <w:t>create card Type</w:t>
+      </w:r>
+    </w:p>
+    <w:p>
+      <w:pPr>
+        <w:spacing w:after="0"/>
+        <w:rPr>
+          <w:rFonts w:ascii="Verdana" w:hAnsi="Verdana"/>
+          <w:sz w:val="18"/>
+          <w:szCs w:val="18"/>
+        </w:rPr>
+      </w:pPr>
+      <w:r>
+        <w:rPr>
+          <w:rFonts w:ascii="Verdana" w:hAnsi="Verdana"/>
+          <w:sz w:val="18"/>
+          <w:szCs w:val="18"/>
+        </w:rPr>
+        <w:t>bank assign[Replace/New] fee to card Type</w:t>
+      </w:r>
     </w:p>
     <w:p>
       <w:pPr>
@@ -1360,9 +1310,13 @@
           <w:color w:val="31849B" w:themeColor="accent5" w:themeShade="BF"/>
           <w:sz w:val="18"/>
           <w:szCs w:val="18"/>
-        </w:rPr>
-      </w:pPr>
-      <w:r>
+          <w:highlight w:val="yellow"/>
+        </w:rPr>
+      </w:pPr>
+    </w:p>
+    <w:p>
+      <w:pPr>
+        <w:spacing w:after="0"/>
         <w:rPr>
           <w:rFonts w:ascii="Verdana" w:hAnsi="Verdana"/>
           <w:b/>
@@ -1371,6 +1325,132 @@
           <w:szCs w:val="18"/>
           <w:highlight w:val="yellow"/>
         </w:rPr>
+      </w:pPr>
+    </w:p>
+    <w:p>
+      <w:pPr>
+        <w:spacing w:after="0"/>
+        <w:rPr>
+          <w:rFonts w:ascii="Verdana" w:hAnsi="Verdana"/>
+          <w:b/>
+          <w:color w:val="31849B" w:themeColor="accent5" w:themeShade="BF"/>
+          <w:sz w:val="18"/>
+          <w:szCs w:val="18"/>
+          <w:highlight w:val="yellow"/>
+        </w:rPr>
+      </w:pPr>
+    </w:p>
+    <w:p>
+      <w:pPr>
+        <w:spacing w:after="0"/>
+        <w:rPr>
+          <w:rFonts w:ascii="Verdana" w:hAnsi="Verdana"/>
+          <w:b/>
+          <w:color w:val="31849B" w:themeColor="accent5" w:themeShade="BF"/>
+          <w:sz w:val="18"/>
+          <w:szCs w:val="18"/>
+          <w:highlight w:val="yellow"/>
+        </w:rPr>
+      </w:pPr>
+    </w:p>
+    <w:p>
+      <w:pPr>
+        <w:spacing w:after="0"/>
+        <w:rPr>
+          <w:rFonts w:ascii="Verdana" w:hAnsi="Verdana"/>
+          <w:b/>
+          <w:color w:val="31849B" w:themeColor="accent5" w:themeShade="BF"/>
+          <w:sz w:val="18"/>
+          <w:szCs w:val="18"/>
+          <w:highlight w:val="yellow"/>
+        </w:rPr>
+      </w:pPr>
+    </w:p>
+    <w:p>
+      <w:pPr>
+        <w:spacing w:after="0"/>
+        <w:rPr>
+          <w:rFonts w:ascii="Verdana" w:hAnsi="Verdana"/>
+          <w:b/>
+          <w:color w:val="31849B" w:themeColor="accent5" w:themeShade="BF"/>
+          <w:sz w:val="18"/>
+          <w:szCs w:val="18"/>
+          <w:highlight w:val="yellow"/>
+        </w:rPr>
+      </w:pPr>
+    </w:p>
+    <w:p>
+      <w:pPr>
+        <w:spacing w:after="0"/>
+        <w:rPr>
+          <w:rFonts w:ascii="Verdana" w:hAnsi="Verdana"/>
+          <w:b/>
+          <w:color w:val="31849B" w:themeColor="accent5" w:themeShade="BF"/>
+          <w:sz w:val="18"/>
+          <w:szCs w:val="18"/>
+          <w:highlight w:val="yellow"/>
+        </w:rPr>
+      </w:pPr>
+    </w:p>
+    <w:p>
+      <w:pPr>
+        <w:spacing w:after="0"/>
+        <w:rPr>
+          <w:rFonts w:ascii="Verdana" w:hAnsi="Verdana"/>
+          <w:b/>
+          <w:color w:val="31849B" w:themeColor="accent5" w:themeShade="BF"/>
+          <w:sz w:val="18"/>
+          <w:szCs w:val="18"/>
+          <w:highlight w:val="yellow"/>
+        </w:rPr>
+      </w:pPr>
+    </w:p>
+    <w:p>
+      <w:pPr>
+        <w:spacing w:after="0"/>
+        <w:rPr>
+          <w:rFonts w:ascii="Verdana" w:hAnsi="Verdana"/>
+          <w:b/>
+          <w:color w:val="31849B" w:themeColor="accent5" w:themeShade="BF"/>
+          <w:sz w:val="18"/>
+          <w:szCs w:val="18"/>
+          <w:highlight w:val="yellow"/>
+        </w:rPr>
+      </w:pPr>
+    </w:p>
+    <w:p>
+      <w:pPr>
+        <w:spacing w:after="0"/>
+        <w:rPr>
+          <w:rFonts w:ascii="Verdana" w:hAnsi="Verdana"/>
+          <w:b/>
+          <w:color w:val="31849B" w:themeColor="accent5" w:themeShade="BF"/>
+          <w:sz w:val="18"/>
+          <w:szCs w:val="18"/>
+          <w:highlight w:val="yellow"/>
+        </w:rPr>
+      </w:pPr>
+    </w:p>
+    <w:p>
+      <w:pPr>
+        <w:spacing w:after="0"/>
+        <w:rPr>
+          <w:rFonts w:ascii="Verdana" w:hAnsi="Verdana"/>
+          <w:b/>
+          <w:color w:val="31849B" w:themeColor="accent5" w:themeShade="BF"/>
+          <w:sz w:val="18"/>
+          <w:szCs w:val="18"/>
+        </w:rPr>
+      </w:pPr>
+      <w:r>
+        <w:rPr>
+          <w:rFonts w:ascii="Verdana" w:hAnsi="Verdana"/>
+          <w:b/>
+          <w:color w:val="31849B" w:themeColor="accent5" w:themeShade="BF"/>
+          <w:sz w:val="18"/>
+          <w:szCs w:val="18"/>
+          <w:highlight w:val="yellow"/>
+        </w:rPr>
         <w:t>OOP  [programming structure]</w:t>
       </w:r>
     </w:p>
@@ -1436,7 +1516,6 @@
         </w:rPr>
         <w:t xml:space="preserve">(1)inheritance </w:t>
       </w:r>
-      <w:proofErr w:type="spellStart"/>
       <w:r>
         <w:rPr>
           <w:rFonts w:ascii="Verdana" w:hAnsi="Verdana"/>
@@ -1445,7 +1524,6 @@
         </w:rPr>
         <w:t>Distinctor</w:t>
       </w:r>
-      <w:proofErr w:type="spellEnd"/>
       <w:r>
         <w:rPr>
           <w:rFonts w:ascii="Verdana" w:hAnsi="Verdana"/>
@@ -1838,6 +1916,178 @@
           <w:szCs w:val="18"/>
         </w:rPr>
       </w:pPr>
+      <w:r>
+        <w:rPr>
+          <w:rFonts w:ascii="Verdana" w:hAnsi="Verdana"/>
+          <w:sz w:val="18"/>
+          <w:szCs w:val="18"/>
+        </w:rPr>
+        <w:t xml:space="preserve">9-when using </w:t>
+      </w:r>
+      <w:r>
+        <w:rPr>
+          <w:rFonts w:ascii="Verdana" w:hAnsi="Verdana"/>
+          <w:sz w:val="18"/>
+          <w:szCs w:val="18"/>
+        </w:rPr>
+        <w:t xml:space="preserve">(ask yourself about </w:t>
+      </w:r>
+      <w:r>
+        <w:rPr>
+          <w:rFonts w:ascii="Verdana" w:hAnsi="Verdana"/>
+          <w:sz w:val="18"/>
+          <w:szCs w:val="18"/>
+        </w:rPr>
+        <w:t>polymorphism</w:t>
+      </w:r>
+      <w:r>
+        <w:rPr>
+          <w:rFonts w:ascii="Verdana" w:hAnsi="Verdana"/>
+          <w:sz w:val="18"/>
+          <w:szCs w:val="18"/>
+        </w:rPr>
+        <w:t>)</w:t>
+      </w:r>
+      <w:r>
+        <w:rPr>
+          <w:rFonts w:ascii="Verdana" w:hAnsi="Verdana"/>
+          <w:sz w:val="18"/>
+          <w:szCs w:val="18"/>
+        </w:rPr>
+        <w:t xml:space="preserve">virtual/override </w:t>
+      </w:r>
+      <w:r>
+        <w:rPr>
+          <w:rFonts w:ascii="Verdana" w:hAnsi="Verdana"/>
+          <w:sz w:val="18"/>
+          <w:szCs w:val="18"/>
+        </w:rPr>
+        <w:t xml:space="preserve">plus the fact that can call </w:t>
+      </w:r>
+      <w:r>
+        <w:rPr>
+          <w:rFonts w:ascii="Verdana" w:hAnsi="Verdana"/>
+          <w:sz w:val="18"/>
+          <w:szCs w:val="18"/>
+        </w:rPr>
+        <w:t>BASE</w:t>
+      </w:r>
+      <w:r>
+        <w:rPr>
+          <w:rFonts w:ascii="Verdana" w:hAnsi="Verdana"/>
+          <w:sz w:val="18"/>
+          <w:szCs w:val="18"/>
+        </w:rPr>
+        <w:t>.method, if polymorphism happens overrid</w:t>
+      </w:r>
+      <w:r>
+        <w:rPr>
+          <w:rFonts w:ascii="Verdana" w:hAnsi="Verdana"/>
+          <w:sz w:val="18"/>
+          <w:szCs w:val="18"/>
+        </w:rPr>
+        <w:t>d</w:t>
+      </w:r>
+      <w:r>
+        <w:rPr>
+          <w:rFonts w:ascii="Verdana" w:hAnsi="Verdana"/>
+          <w:sz w:val="18"/>
+          <w:szCs w:val="18"/>
+        </w:rPr>
+        <w:t>e</w:t>
+      </w:r>
+      <w:r>
+        <w:rPr>
+          <w:rFonts w:ascii="Verdana" w:hAnsi="Verdana"/>
+          <w:sz w:val="18"/>
+          <w:szCs w:val="18"/>
+        </w:rPr>
+        <w:t>n</w:t>
+      </w:r>
+      <w:r>
+        <w:rPr>
+          <w:rFonts w:ascii="Verdana" w:hAnsi="Verdana"/>
+          <w:sz w:val="18"/>
+          <w:szCs w:val="18"/>
+        </w:rPr>
+        <w:t xml:space="preserve"> one will be effective and </w:t>
+      </w:r>
+      <w:r>
+        <w:rPr>
+          <w:rFonts w:ascii="Verdana" w:hAnsi="Verdana"/>
+          <w:sz w:val="18"/>
+          <w:szCs w:val="18"/>
+        </w:rPr>
+        <w:t>in any call to virtu</w:t>
+      </w:r>
+      <w:r>
+        <w:rPr>
+          <w:rFonts w:ascii="Verdana" w:hAnsi="Verdana"/>
+          <w:sz w:val="18"/>
+          <w:szCs w:val="18"/>
+        </w:rPr>
+        <w:t>a</w:t>
+      </w:r>
+      <w:r>
+        <w:rPr>
+          <w:rFonts w:ascii="Verdana" w:hAnsi="Verdana"/>
+          <w:sz w:val="18"/>
+          <w:szCs w:val="18"/>
+        </w:rPr>
+        <w:t xml:space="preserve">l method in base classes will bubble up. </w:t>
+      </w:r>
+    </w:p>
+    <w:p>
+      <w:pPr>
+        <w:spacing w:after="0"/>
+        <w:rPr>
+          <w:rFonts w:ascii="Verdana" w:hAnsi="Verdana"/>
+          <w:sz w:val="18"/>
+          <w:szCs w:val="18"/>
+        </w:rPr>
+      </w:pPr>
+      <w:r>
+        <w:rPr>
+          <w:rFonts w:ascii="Verdana" w:hAnsi="Verdana"/>
+          <w:sz w:val="18"/>
+          <w:szCs w:val="18"/>
+        </w:rPr>
+        <w:t xml:space="preserve">10-by using protected/public let decide which inherited classes are allowed to have access </w:t>
+      </w:r>
+      <w:r>
+        <w:rPr>
+          <w:rFonts w:ascii="Verdana" w:hAnsi="Verdana"/>
+          <w:sz w:val="18"/>
+          <w:szCs w:val="18"/>
+        </w:rPr>
+        <w:t>to the base class. instead of opening that method from abase class</w:t>
+      </w:r>
+      <w:r>
+        <w:rPr>
+          <w:rFonts w:ascii="Verdana" w:hAnsi="Verdana"/>
+          <w:sz w:val="18"/>
+          <w:szCs w:val="18"/>
+        </w:rPr>
+        <w:t xml:space="preserve"> [method access control in hierarchy]</w:t>
+      </w:r>
+      <w:r>
+        <w:rPr>
+          <w:rFonts w:ascii="Verdana" w:hAnsi="Verdana"/>
+          <w:sz w:val="18"/>
+          <w:szCs w:val="18"/>
+        </w:rPr>
+        <w:t>.</w:t>
+      </w:r>
+    </w:p>
+    <w:p>
+      <w:pPr>
+        <w:spacing w:after="0"/>
+        <w:rPr>
+          <w:rFonts w:ascii="Verdana" w:hAnsi="Verdana"/>
+          <w:sz w:val="18"/>
+          <w:szCs w:val="18"/>
+        </w:rPr>
+      </w:pPr>
     </w:p>
     <w:p>
       <w:pPr>
@@ -1988,6 +2238,7 @@
           <w:sz w:val="18"/>
           <w:szCs w:val="18"/>
         </w:rPr>
+        <w:lastRenderedPageBreak/>
         <w:tab/>
       </w:r>
       <w:r>
@@ -2212,108 +2463,34 @@
           <w:sz w:val="18"/>
           <w:szCs w:val="18"/>
         </w:rPr>
-        <w:t xml:space="preserve"> 2-track of original payment transactions will be kept in </w:t>
-      </w:r>
-      <w:proofErr w:type="spellStart"/>
-      <w:r>
-        <w:rPr>
-          <w:rFonts w:ascii="Verdana" w:hAnsi="Verdana"/>
-          <w:sz w:val="18"/>
-          <w:szCs w:val="18"/>
-        </w:rPr>
-        <w:t>paymentTransaction</w:t>
-      </w:r>
-      <w:proofErr w:type="spellEnd"/>
-      <w:r>
-        <w:rPr>
-          <w:rFonts w:ascii="Verdana" w:hAnsi="Verdana"/>
-          <w:sz w:val="18"/>
-          <w:szCs w:val="18"/>
-        </w:rPr>
-        <w:t xml:space="preserve"> Table.</w:t>
-      </w:r>
-    </w:p>
-    <w:p>
-      <w:pPr>
-        <w:spacing w:after="0"/>
-        <w:rPr>
-          <w:rFonts w:ascii="Verdana" w:hAnsi="Verdana"/>
-          <w:sz w:val="18"/>
-          <w:szCs w:val="18"/>
-        </w:rPr>
-      </w:pPr>
-      <w:r>
-        <w:rPr>
-          <w:rFonts w:ascii="Verdana" w:hAnsi="Verdana"/>
-          <w:sz w:val="18"/>
-          <w:szCs w:val="18"/>
-        </w:rPr>
-        <w:t>3-any status change happened to the payment of any kind, e\will be recorded into separate category like invoice/</w:t>
-      </w:r>
-      <w:proofErr w:type="spellStart"/>
-      <w:r>
-        <w:rPr>
-          <w:rFonts w:ascii="Verdana" w:hAnsi="Verdana"/>
-          <w:sz w:val="18"/>
-          <w:szCs w:val="18"/>
-        </w:rPr>
-        <w:t>invoiceAction</w:t>
-      </w:r>
-      <w:proofErr w:type="spellEnd"/>
-      <w:r>
-        <w:rPr>
-          <w:rFonts w:ascii="Verdana" w:hAnsi="Verdana"/>
-          <w:sz w:val="18"/>
-          <w:szCs w:val="18"/>
-        </w:rPr>
-        <w:t>/</w:t>
-      </w:r>
-      <w:proofErr w:type="spellStart"/>
-      <w:r>
-        <w:rPr>
-          <w:rFonts w:ascii="Verdana" w:hAnsi="Verdana"/>
-          <w:sz w:val="18"/>
-          <w:szCs w:val="18"/>
-        </w:rPr>
-        <w:t>invoiceActionTransaction</w:t>
-      </w:r>
-      <w:proofErr w:type="spellEnd"/>
-      <w:r>
-        <w:rPr>
-          <w:rFonts w:ascii="Verdana" w:hAnsi="Verdana"/>
-          <w:sz w:val="18"/>
-          <w:szCs w:val="18"/>
-        </w:rPr>
-        <w:t xml:space="preserve">   or deposit/</w:t>
-      </w:r>
-      <w:proofErr w:type="spellStart"/>
-      <w:r>
-        <w:rPr>
-          <w:rFonts w:ascii="Verdana" w:hAnsi="Verdana"/>
-          <w:sz w:val="18"/>
-          <w:szCs w:val="18"/>
-        </w:rPr>
-        <w:t>depositAction</w:t>
-      </w:r>
-      <w:proofErr w:type="spellEnd"/>
-      <w:r>
-        <w:rPr>
-          <w:rFonts w:ascii="Verdana" w:hAnsi="Verdana"/>
-          <w:sz w:val="18"/>
-          <w:szCs w:val="18"/>
-        </w:rPr>
-        <w:t>/</w:t>
-      </w:r>
-      <w:proofErr w:type="spellStart"/>
-      <w:r>
-        <w:rPr>
-          <w:rFonts w:ascii="Verdana" w:hAnsi="Verdana"/>
-          <w:sz w:val="18"/>
-          <w:szCs w:val="18"/>
-        </w:rPr>
-        <w:t>depositActionTRansaction</w:t>
-      </w:r>
-      <w:proofErr w:type="spellEnd"/>
+        <w:t xml:space="preserve"> 2-track of original payment transactions will be kept in paymentTransaction Table.</w:t>
+      </w:r>
+    </w:p>
+    <w:p>
+      <w:pPr>
+        <w:spacing w:after="0"/>
+        <w:rPr>
+          <w:rFonts w:ascii="Verdana" w:hAnsi="Verdana"/>
+          <w:sz w:val="18"/>
+          <w:szCs w:val="18"/>
+        </w:rPr>
+      </w:pPr>
+      <w:r>
+        <w:rPr>
+          <w:rFonts w:ascii="Verdana" w:hAnsi="Verdana"/>
+          <w:sz w:val="18"/>
+          <w:szCs w:val="18"/>
+        </w:rPr>
+        <w:t>3-any status change happened to the payment of any kind, e\will be recorded into separate category like invoice/invoiceAction/invoiceActionTransaction</w:t>
+      </w:r>
+      <w:r>
+        <w:rPr>
+          <w:rFonts w:ascii="Verdana" w:hAnsi="Verdana"/>
+          <w:sz w:val="18"/>
+          <w:szCs w:val="18"/>
+        </w:rPr>
+        <w:t xml:space="preserve">   or deposit/depositAction/depositActionTRansaction</w:t>
+      </w:r>
     </w:p>
     <w:p>
       <w:pPr>
@@ -2390,7 +2567,6 @@
           <w:sz w:val="18"/>
           <w:szCs w:val="18"/>
         </w:rPr>
-        <w:lastRenderedPageBreak/>
         <w:t>5-in polymorphism if a method is defined virtual-override, even if method is called in base class, will bubble up to inherited class</w:t>
       </w:r>
       <w:r>
@@ -2465,7 +2641,6 @@
           <w:szCs w:val="18"/>
         </w:rPr>
       </w:pPr>
-      <w:proofErr w:type="spellStart"/>
       <w:r>
         <w:rPr>
           <w:rFonts w:ascii="Verdana" w:hAnsi="Verdana"/>
@@ -2474,18 +2649,16 @@
         </w:rPr>
         <w:t>glType</w:t>
       </w:r>
-      <w:proofErr w:type="spellEnd"/>
-    </w:p>
-    <w:p>
-      <w:pPr>
-        <w:spacing w:after="0"/>
-        <w:rPr>
-          <w:rFonts w:ascii="Verdana" w:hAnsi="Verdana"/>
-          <w:sz w:val="18"/>
-          <w:szCs w:val="18"/>
-        </w:rPr>
-      </w:pPr>
-      <w:proofErr w:type="spellStart"/>
+    </w:p>
+    <w:p>
+      <w:pPr>
+        <w:spacing w:after="0"/>
+        <w:rPr>
+          <w:rFonts w:ascii="Verdana" w:hAnsi="Verdana"/>
+          <w:sz w:val="18"/>
+          <w:szCs w:val="18"/>
+        </w:rPr>
+      </w:pPr>
       <w:r>
         <w:rPr>
           <w:rFonts w:ascii="Verdana" w:hAnsi="Verdana"/>
@@ -2494,18 +2667,16 @@
         </w:rPr>
         <w:t>catType</w:t>
       </w:r>
-      <w:proofErr w:type="spellEnd"/>
-    </w:p>
-    <w:p>
-      <w:pPr>
-        <w:spacing w:after="0"/>
-        <w:rPr>
-          <w:rFonts w:ascii="Verdana" w:hAnsi="Verdana"/>
-          <w:sz w:val="18"/>
-          <w:szCs w:val="18"/>
-        </w:rPr>
-      </w:pPr>
-      <w:proofErr w:type="spellStart"/>
+    </w:p>
+    <w:p>
+      <w:pPr>
+        <w:spacing w:after="0"/>
+        <w:rPr>
+          <w:rFonts w:ascii="Verdana" w:hAnsi="Verdana"/>
+          <w:sz w:val="18"/>
+          <w:szCs w:val="18"/>
+        </w:rPr>
+      </w:pPr>
       <w:r>
         <w:rPr>
           <w:rFonts w:ascii="Verdana" w:hAnsi="Verdana"/>
@@ -2514,18 +2685,16 @@
         </w:rPr>
         <w:t>cardtype</w:t>
       </w:r>
-      <w:proofErr w:type="spellEnd"/>
-    </w:p>
-    <w:p>
-      <w:pPr>
-        <w:spacing w:after="0"/>
-        <w:rPr>
-          <w:rFonts w:ascii="Verdana" w:hAnsi="Verdana"/>
-          <w:sz w:val="18"/>
-          <w:szCs w:val="18"/>
-        </w:rPr>
-      </w:pPr>
-      <w:proofErr w:type="spellStart"/>
+    </w:p>
+    <w:p>
+      <w:pPr>
+        <w:spacing w:after="0"/>
+        <w:rPr>
+          <w:rFonts w:ascii="Verdana" w:hAnsi="Verdana"/>
+          <w:sz w:val="18"/>
+          <w:szCs w:val="18"/>
+        </w:rPr>
+      </w:pPr>
       <w:r>
         <w:rPr>
           <w:rFonts w:ascii="Verdana" w:hAnsi="Verdana"/>
@@ -2534,18 +2703,16 @@
         </w:rPr>
         <w:t>ccCardType</w:t>
       </w:r>
-      <w:proofErr w:type="spellEnd"/>
-    </w:p>
-    <w:p>
-      <w:pPr>
-        <w:spacing w:after="0"/>
-        <w:rPr>
-          <w:rFonts w:ascii="Verdana" w:hAnsi="Verdana"/>
-          <w:sz w:val="18"/>
-          <w:szCs w:val="18"/>
-        </w:rPr>
-      </w:pPr>
-      <w:proofErr w:type="spellStart"/>
+    </w:p>
+    <w:p>
+      <w:pPr>
+        <w:spacing w:after="0"/>
+        <w:rPr>
+          <w:rFonts w:ascii="Verdana" w:hAnsi="Verdana"/>
+          <w:sz w:val="18"/>
+          <w:szCs w:val="18"/>
+        </w:rPr>
+      </w:pPr>
       <w:r>
         <w:rPr>
           <w:rFonts w:ascii="Verdana" w:hAnsi="Verdana"/>
@@ -2554,7 +2721,6 @@
         </w:rPr>
         <w:t>paymentType</w:t>
       </w:r>
-      <w:proofErr w:type="spellEnd"/>
     </w:p>
     <w:p>
       <w:pPr>
@@ -2566,7 +2732,6 @@
           <w:szCs w:val="18"/>
         </w:rPr>
       </w:pPr>
-      <w:proofErr w:type="spellStart"/>
       <w:r>
         <w:rPr>
           <w:rFonts w:ascii="Verdana" w:hAnsi="Verdana" w:cs="Consolas"/>
@@ -2576,18 +2741,16 @@
         </w:rPr>
         <w:t>extPaymentType</w:t>
       </w:r>
-      <w:proofErr w:type="spellEnd"/>
-    </w:p>
-    <w:p>
-      <w:pPr>
-        <w:spacing w:after="0"/>
-        <w:rPr>
-          <w:rFonts w:ascii="Verdana" w:hAnsi="Verdana"/>
-          <w:sz w:val="18"/>
-          <w:szCs w:val="18"/>
-        </w:rPr>
-      </w:pPr>
-      <w:proofErr w:type="spellStart"/>
+    </w:p>
+    <w:p>
+      <w:pPr>
+        <w:spacing w:after="0"/>
+        <w:rPr>
+          <w:rFonts w:ascii="Verdana" w:hAnsi="Verdana"/>
+          <w:sz w:val="18"/>
+          <w:szCs w:val="18"/>
+        </w:rPr>
+      </w:pPr>
       <w:r>
         <w:rPr>
           <w:rFonts w:ascii="Verdana" w:hAnsi="Verdana"/>
@@ -2596,18 +2759,16 @@
         </w:rPr>
         <w:t>invoiceStat</w:t>
       </w:r>
-      <w:proofErr w:type="spellEnd"/>
-    </w:p>
-    <w:p>
-      <w:pPr>
-        <w:spacing w:after="0"/>
-        <w:rPr>
-          <w:rFonts w:ascii="Verdana" w:hAnsi="Verdana"/>
-          <w:sz w:val="18"/>
-          <w:szCs w:val="18"/>
-        </w:rPr>
-      </w:pPr>
-      <w:proofErr w:type="spellStart"/>
+    </w:p>
+    <w:p>
+      <w:pPr>
+        <w:spacing w:after="0"/>
+        <w:rPr>
+          <w:rFonts w:ascii="Verdana" w:hAnsi="Verdana"/>
+          <w:sz w:val="18"/>
+          <w:szCs w:val="18"/>
+        </w:rPr>
+      </w:pPr>
       <w:r>
         <w:rPr>
           <w:rFonts w:ascii="Verdana" w:hAnsi="Verdana"/>
@@ -2616,18 +2777,16 @@
         </w:rPr>
         <w:t>currencyType</w:t>
       </w:r>
-      <w:proofErr w:type="spellEnd"/>
-    </w:p>
-    <w:p>
-      <w:pPr>
-        <w:spacing w:after="0"/>
-        <w:rPr>
-          <w:rFonts w:ascii="Verdana" w:hAnsi="Verdana"/>
-          <w:sz w:val="18"/>
-          <w:szCs w:val="18"/>
-        </w:rPr>
-      </w:pPr>
-      <w:proofErr w:type="spellStart"/>
+    </w:p>
+    <w:p>
+      <w:pPr>
+        <w:spacing w:after="0"/>
+        <w:rPr>
+          <w:rFonts w:ascii="Verdana" w:hAnsi="Verdana"/>
+          <w:sz w:val="18"/>
+          <w:szCs w:val="18"/>
+        </w:rPr>
+      </w:pPr>
       <w:r>
         <w:rPr>
           <w:rFonts w:ascii="Verdana" w:hAnsi="Verdana"/>
@@ -2636,18 +2795,16 @@
         </w:rPr>
         <w:t>entityType</w:t>
       </w:r>
-      <w:proofErr w:type="spellEnd"/>
-    </w:p>
-    <w:p>
-      <w:pPr>
-        <w:spacing w:after="0"/>
-        <w:rPr>
-          <w:rFonts w:ascii="Verdana" w:hAnsi="Verdana"/>
-          <w:sz w:val="18"/>
-          <w:szCs w:val="18"/>
-        </w:rPr>
-      </w:pPr>
-      <w:proofErr w:type="spellStart"/>
+    </w:p>
+    <w:p>
+      <w:pPr>
+        <w:spacing w:after="0"/>
+        <w:rPr>
+          <w:rFonts w:ascii="Verdana" w:hAnsi="Verdana"/>
+          <w:sz w:val="18"/>
+          <w:szCs w:val="18"/>
+        </w:rPr>
+      </w:pPr>
       <w:r>
         <w:rPr>
           <w:rFonts w:ascii="Verdana" w:hAnsi="Verdana"/>
@@ -2656,18 +2813,16 @@
         </w:rPr>
         <w:t>contectType</w:t>
       </w:r>
-      <w:proofErr w:type="spellEnd"/>
-    </w:p>
-    <w:p>
-      <w:pPr>
-        <w:spacing w:after="0"/>
-        <w:rPr>
-          <w:rFonts w:ascii="Verdana" w:hAnsi="Verdana"/>
-          <w:sz w:val="18"/>
-          <w:szCs w:val="18"/>
-        </w:rPr>
-      </w:pPr>
-      <w:proofErr w:type="spellStart"/>
+    </w:p>
+    <w:p>
+      <w:pPr>
+        <w:spacing w:after="0"/>
+        <w:rPr>
+          <w:rFonts w:ascii="Verdana" w:hAnsi="Verdana"/>
+          <w:sz w:val="18"/>
+          <w:szCs w:val="18"/>
+        </w:rPr>
+      </w:pPr>
       <w:r>
         <w:rPr>
           <w:rFonts w:ascii="Verdana" w:hAnsi="Verdana"/>
@@ -2676,18 +2831,16 @@
         </w:rPr>
         <w:t>officeType</w:t>
       </w:r>
-      <w:proofErr w:type="spellEnd"/>
-    </w:p>
-    <w:p>
-      <w:pPr>
-        <w:spacing w:after="0"/>
-        <w:rPr>
-          <w:rFonts w:ascii="Verdana" w:hAnsi="Verdana"/>
-          <w:sz w:val="18"/>
-          <w:szCs w:val="18"/>
-        </w:rPr>
-      </w:pPr>
-      <w:proofErr w:type="spellStart"/>
+    </w:p>
+    <w:p>
+      <w:pPr>
+        <w:spacing w:after="0"/>
+        <w:rPr>
+          <w:rFonts w:ascii="Verdana" w:hAnsi="Verdana"/>
+          <w:sz w:val="18"/>
+          <w:szCs w:val="18"/>
+        </w:rPr>
+      </w:pPr>
       <w:r>
         <w:rPr>
           <w:rFonts w:ascii="Verdana" w:hAnsi="Verdana"/>
@@ -2696,18 +2849,16 @@
         </w:rPr>
         <w:t>userType</w:t>
       </w:r>
-      <w:proofErr w:type="spellEnd"/>
-    </w:p>
-    <w:p>
-      <w:pPr>
-        <w:spacing w:after="0"/>
-        <w:rPr>
-          <w:rFonts w:ascii="Verdana" w:hAnsi="Verdana"/>
-          <w:sz w:val="18"/>
-          <w:szCs w:val="18"/>
-        </w:rPr>
-      </w:pPr>
-      <w:proofErr w:type="spellStart"/>
+    </w:p>
+    <w:p>
+      <w:pPr>
+        <w:spacing w:after="0"/>
+        <w:rPr>
+          <w:rFonts w:ascii="Verdana" w:hAnsi="Verdana"/>
+          <w:sz w:val="18"/>
+          <w:szCs w:val="18"/>
+        </w:rPr>
+      </w:pPr>
       <w:r>
         <w:rPr>
           <w:rFonts w:ascii="Verdana" w:hAnsi="Verdana"/>
@@ -2716,7 +2867,6 @@
         </w:rPr>
         <w:t>sysUserType</w:t>
       </w:r>
-      <w:proofErr w:type="spellEnd"/>
     </w:p>
     <w:p>
       <w:pPr>
@@ -3044,112 +3194,6 @@
           <w:szCs w:val="18"/>
         </w:rPr>
       </w:pPr>
-    </w:p>
-    <w:p>
-      <w:pPr>
-        <w:spacing w:after="0"/>
-        <w:rPr>
-          <w:rFonts w:ascii="Verdana" w:hAnsi="Verdana"/>
-          <w:sz w:val="18"/>
-          <w:szCs w:val="18"/>
-        </w:rPr>
-      </w:pPr>
-    </w:p>
-    <w:p>
-      <w:pPr>
-        <w:spacing w:after="0"/>
-        <w:rPr>
-          <w:rFonts w:ascii="Verdana" w:hAnsi="Verdana"/>
-          <w:sz w:val="18"/>
-          <w:szCs w:val="18"/>
-        </w:rPr>
-      </w:pPr>
-    </w:p>
-    <w:p>
-      <w:pPr>
-        <w:spacing w:after="0"/>
-        <w:rPr>
-          <w:rFonts w:ascii="Verdana" w:hAnsi="Verdana"/>
-          <w:b/>
-          <w:color w:val="548DD4" w:themeColor="text2" w:themeTint="99"/>
-          <w:sz w:val="44"/>
-          <w:szCs w:val="44"/>
-        </w:rPr>
-      </w:pPr>
-      <w:r>
-        <w:rPr>
-          <w:rFonts w:ascii="Verdana" w:hAnsi="Verdana"/>
-          <w:b/>
-          <w:color w:val="548DD4" w:themeColor="text2" w:themeTint="99"/>
-          <w:sz w:val="44"/>
-          <w:szCs w:val="44"/>
-        </w:rPr>
-        <w:t xml:space="preserve">Net Day : </w:t>
-      </w:r>
-    </w:p>
-    <w:p>
-      <w:pPr>
-        <w:spacing w:after="0"/>
-        <w:rPr>
-          <w:rFonts w:ascii="Verdana" w:hAnsi="Verdana"/>
-          <w:sz w:val="18"/>
-          <w:szCs w:val="18"/>
-        </w:rPr>
-      </w:pPr>
-    </w:p>
-    <w:p>
-      <w:pPr>
-        <w:spacing w:after="0"/>
-        <w:rPr>
-          <w:rFonts w:ascii="Verdana" w:hAnsi="Verdana"/>
-          <w:sz w:val="18"/>
-          <w:szCs w:val="18"/>
-        </w:rPr>
-      </w:pPr>
-      <w:r>
-        <w:rPr>
-          <w:rFonts w:ascii="Verdana" w:hAnsi="Verdana"/>
-          <w:sz w:val="18"/>
-          <w:szCs w:val="18"/>
-        </w:rPr>
-        <w:t>add fees and banks</w:t>
-      </w:r>
-    </w:p>
-    <w:p>
-      <w:pPr>
-        <w:spacing w:after="0"/>
-        <w:rPr>
-          <w:rFonts w:ascii="Verdana" w:hAnsi="Verdana"/>
-          <w:sz w:val="18"/>
-          <w:szCs w:val="18"/>
-        </w:rPr>
-      </w:pPr>
-      <w:r>
-        <w:rPr>
-          <w:rFonts w:ascii="Verdana" w:hAnsi="Verdana"/>
-          <w:sz w:val="18"/>
-          <w:szCs w:val="18"/>
-        </w:rPr>
-        <w:t>apply fees to cancellation and build refund</w:t>
-      </w:r>
-    </w:p>
-    <w:p>
-      <w:pPr>
-        <w:spacing w:after="0"/>
-        <w:rPr>
-          <w:rFonts w:ascii="Verdana" w:hAnsi="Verdana"/>
-          <w:sz w:val="18"/>
-          <w:szCs w:val="18"/>
-        </w:rPr>
-      </w:pPr>
-      <w:r>
-        <w:rPr>
-          <w:rFonts w:ascii="Verdana" w:hAnsi="Verdana"/>
-          <w:sz w:val="18"/>
-          <w:szCs w:val="18"/>
-        </w:rPr>
-        <w:t>add addressing</w:t>
-      </w:r>
     </w:p>
     <w:sectPr>
       <w:pgSz w:w="12240" w:h="15840"/>

</xml_diff>

<commit_message>
commit reverse cancellation cmpleted and tested
</commit_message>
<xml_diff>
--- a/Accounting/Documentation/Accountin businuss Rules.docx
+++ b/Accounting/Documentation/Accountin businuss Rules.docx
@@ -1964,6 +1964,16 @@
         </w:rPr>
         <w:t xml:space="preserve">plus the fact that can call </w:t>
       </w:r>
+    </w:p>
+    <w:p>
+      <w:pPr>
+        <w:spacing w:after="0"/>
+        <w:rPr>
+          <w:rFonts w:ascii="Verdana" w:hAnsi="Verdana"/>
+          <w:sz w:val="18"/>
+          <w:szCs w:val="18"/>
+        </w:rPr>
+      </w:pPr>
       <w:r>
         <w:rPr>
           <w:rFonts w:ascii="Verdana" w:hAnsi="Verdana"/>
@@ -2088,6 +2098,90 @@
           <w:szCs w:val="18"/>
         </w:rPr>
       </w:pPr>
+      <w:r>
+        <w:rPr>
+          <w:rFonts w:ascii="Verdana" w:hAnsi="Verdana"/>
+          <w:sz w:val="18"/>
+          <w:szCs w:val="18"/>
+        </w:rPr>
+        <w:t xml:space="preserve">11-sometimes just to need a simpler base class to get a shared info </w:t>
+      </w:r>
+    </w:p>
+    <w:p>
+      <w:pPr>
+        <w:spacing w:after="0"/>
+        <w:rPr>
+          <w:rFonts w:ascii="Verdana" w:hAnsi="Verdana"/>
+          <w:sz w:val="18"/>
+          <w:szCs w:val="18"/>
+        </w:rPr>
+      </w:pPr>
+    </w:p>
+    <w:p>
+      <w:pPr>
+        <w:spacing w:after="0"/>
+        <w:rPr>
+          <w:rFonts w:ascii="Verdana" w:hAnsi="Verdana"/>
+          <w:b/>
+          <w:sz w:val="18"/>
+          <w:szCs w:val="18"/>
+        </w:rPr>
+      </w:pPr>
+    </w:p>
+    <w:p>
+      <w:pPr>
+        <w:spacing w:after="0"/>
+        <w:rPr>
+          <w:rFonts w:ascii="Verdana" w:hAnsi="Verdana"/>
+          <w:b/>
+          <w:sz w:val="18"/>
+          <w:szCs w:val="18"/>
+        </w:rPr>
+      </w:pPr>
+    </w:p>
+    <w:p>
+      <w:pPr>
+        <w:spacing w:after="0"/>
+        <w:rPr>
+          <w:rFonts w:ascii="Verdana" w:hAnsi="Verdana"/>
+          <w:b/>
+          <w:sz w:val="18"/>
+          <w:szCs w:val="18"/>
+        </w:rPr>
+      </w:pPr>
+    </w:p>
+    <w:p>
+      <w:pPr>
+        <w:spacing w:after="0"/>
+        <w:rPr>
+          <w:rFonts w:ascii="Verdana" w:hAnsi="Verdana"/>
+          <w:b/>
+          <w:sz w:val="18"/>
+          <w:szCs w:val="18"/>
+        </w:rPr>
+      </w:pPr>
+    </w:p>
+    <w:p>
+      <w:pPr>
+        <w:spacing w:after="0"/>
+        <w:rPr>
+          <w:rFonts w:ascii="Verdana" w:hAnsi="Verdana"/>
+          <w:b/>
+          <w:sz w:val="18"/>
+          <w:szCs w:val="18"/>
+        </w:rPr>
+      </w:pPr>
+    </w:p>
+    <w:p>
+      <w:pPr>
+        <w:spacing w:after="0"/>
+        <w:rPr>
+          <w:rFonts w:ascii="Verdana" w:hAnsi="Verdana"/>
+          <w:b/>
+          <w:sz w:val="18"/>
+          <w:szCs w:val="18"/>
+        </w:rPr>
+      </w:pPr>
     </w:p>
     <w:p>
       <w:pPr>
@@ -2238,7 +2332,6 @@
           <w:sz w:val="18"/>
           <w:szCs w:val="18"/>
         </w:rPr>
-        <w:lastRenderedPageBreak/>
         <w:tab/>
       </w:r>
       <w:r>
@@ -3011,6 +3104,7 @@
           <w:sz w:val="18"/>
           <w:szCs w:val="18"/>
         </w:rPr>
+        <w:lastRenderedPageBreak/>
         <w:t>p</w:t>
       </w:r>
       <w:r>
@@ -3174,26 +3268,148 @@
           <w:szCs w:val="18"/>
         </w:rPr>
       </w:pPr>
-    </w:p>
-    <w:p>
-      <w:pPr>
-        <w:spacing w:after="0"/>
-        <w:rPr>
-          <w:rFonts w:ascii="Verdana" w:hAnsi="Verdana"/>
-          <w:sz w:val="18"/>
-          <w:szCs w:val="18"/>
-        </w:rPr>
-      </w:pPr>
-    </w:p>
-    <w:p>
-      <w:pPr>
-        <w:spacing w:after="0"/>
-        <w:rPr>
-          <w:rFonts w:ascii="Verdana" w:hAnsi="Verdana"/>
-          <w:sz w:val="18"/>
-          <w:szCs w:val="18"/>
-        </w:rPr>
-      </w:pPr>
+      <w:r>
+        <w:rPr>
+          <w:rFonts w:ascii="Verdana" w:hAnsi="Verdana"/>
+          <w:sz w:val="18"/>
+          <w:szCs w:val="18"/>
+        </w:rPr>
+        <w:t>2-there is no fee for internal payment</w:t>
+      </w:r>
+    </w:p>
+    <w:p>
+      <w:pPr>
+        <w:spacing w:after="0"/>
+        <w:rPr>
+          <w:rFonts w:ascii="Verdana" w:hAnsi="Verdana"/>
+          <w:sz w:val="18"/>
+          <w:szCs w:val="18"/>
+        </w:rPr>
+      </w:pPr>
+      <w:r>
+        <w:rPr>
+          <w:rFonts w:ascii="Verdana" w:hAnsi="Verdana"/>
+          <w:sz w:val="18"/>
+          <w:szCs w:val="18"/>
+        </w:rPr>
+        <w:t>3-only fee for [bank/db-card]</w:t>
+      </w:r>
+      <w:r>
+        <w:rPr>
+          <w:rFonts w:ascii="Verdana" w:hAnsi="Verdana"/>
+          <w:sz w:val="18"/>
+          <w:szCs w:val="18"/>
+        </w:rPr>
+        <w:t xml:space="preserve"> and </w:t>
+      </w:r>
+      <w:r>
+        <w:rPr>
+          <w:rFonts w:ascii="Verdana" w:hAnsi="Verdana"/>
+          <w:sz w:val="18"/>
+          <w:szCs w:val="18"/>
+        </w:rPr>
+        <w:t>[bank/cc</w:t>
+      </w:r>
+      <w:r>
+        <w:rPr>
+          <w:rFonts w:ascii="Verdana" w:hAnsi="Verdana"/>
+          <w:sz w:val="18"/>
+          <w:szCs w:val="18"/>
+        </w:rPr>
+        <w:t>-</w:t>
+      </w:r>
+      <w:r>
+        <w:rPr>
+          <w:rFonts w:ascii="Verdana" w:hAnsi="Verdana"/>
+          <w:sz w:val="18"/>
+          <w:szCs w:val="18"/>
+        </w:rPr>
+        <w:t>Card</w:t>
+      </w:r>
+      <w:r>
+        <w:rPr>
+          <w:rFonts w:ascii="Verdana" w:hAnsi="Verdana"/>
+          <w:sz w:val="18"/>
+          <w:szCs w:val="18"/>
+        </w:rPr>
+        <w:t>-Type</w:t>
+      </w:r>
+      <w:r>
+        <w:rPr>
+          <w:rFonts w:ascii="Verdana" w:hAnsi="Verdana"/>
+          <w:sz w:val="18"/>
+          <w:szCs w:val="18"/>
+        </w:rPr>
+        <w:t xml:space="preserve">] and </w:t>
+      </w:r>
+    </w:p>
+    <w:p>
+      <w:pPr>
+        <w:spacing w:after="0"/>
+        <w:rPr>
+          <w:rFonts w:ascii="Verdana" w:hAnsi="Verdana"/>
+          <w:sz w:val="18"/>
+          <w:szCs w:val="18"/>
+        </w:rPr>
+      </w:pPr>
+      <w:r>
+        <w:rPr>
+          <w:rFonts w:ascii="Verdana" w:hAnsi="Verdana"/>
+          <w:sz w:val="18"/>
+          <w:szCs w:val="18"/>
+        </w:rPr>
+        <w:t>4-if [bank/cc-Card-Type] is defined then overrides [bank/card-Type]</w:t>
+      </w:r>
+    </w:p>
+    <w:p>
+      <w:pPr>
+        <w:spacing w:after="0"/>
+        <w:rPr>
+          <w:rFonts w:ascii="Verdana" w:hAnsi="Verdana"/>
+          <w:sz w:val="18"/>
+          <w:szCs w:val="18"/>
+        </w:rPr>
+      </w:pPr>
+      <w:r>
+        <w:rPr>
+          <w:rFonts w:ascii="Verdana" w:hAnsi="Verdana"/>
+          <w:sz w:val="18"/>
+          <w:szCs w:val="18"/>
+        </w:rPr>
+        <w:t>5-fee and cc</w:t>
+      </w:r>
+      <w:r>
+        <w:rPr>
+          <w:rFonts w:ascii="Verdana" w:hAnsi="Verdana"/>
+          <w:sz w:val="18"/>
+          <w:szCs w:val="18"/>
+        </w:rPr>
+        <w:t>-</w:t>
+      </w:r>
+      <w:r>
+        <w:rPr>
+          <w:rFonts w:ascii="Verdana" w:hAnsi="Verdana"/>
+          <w:sz w:val="18"/>
+          <w:szCs w:val="18"/>
+        </w:rPr>
+        <w:t>Fee need to be unique per bank-card</w:t>
+      </w:r>
+      <w:r>
+        <w:rPr>
+          <w:rFonts w:ascii="Verdana" w:hAnsi="Verdana"/>
+          <w:sz w:val="18"/>
+          <w:szCs w:val="18"/>
+        </w:rPr>
+        <w:t>-</w:t>
+      </w:r>
+      <w:r>
+        <w:rPr>
+          <w:rFonts w:ascii="Verdana" w:hAnsi="Verdana"/>
+          <w:sz w:val="18"/>
+          <w:szCs w:val="18"/>
+        </w:rPr>
+        <w:t>Type for now</w:t>
+      </w:r>
     </w:p>
     <w:sectPr>
       <w:pgSz w:w="12240" w:h="15840"/>

</xml_diff>